<commit_message>
20210804 update to files from tlw8748253.
</commit_message>
<xml_diff>
--- a/docs/Project 0.docx
+++ b/docs/Project 0.docx
@@ -1,6 +1,6 @@
 
 <file path=word/document.xml><?xml version="1.0" encoding="utf-8"?>
-<w:document xmlns:wpc="http://schemas.microsoft.com/office/word/2010/wordprocessingCanvas" xmlns:cx="http://schemas.microsoft.com/office/drawing/2014/chartex" xmlns:cx1="http://schemas.microsoft.com/office/drawing/2015/9/8/chartex" xmlns:cx2="http://schemas.microsoft.com/office/drawing/2015/10/21/chartex" xmlns:cx3="http://schemas.microsoft.com/office/drawing/2016/5/9/chartex" xmlns:cx4="http://schemas.microsoft.com/office/drawing/2016/5/10/chartex" xmlns:cx5="http://schemas.microsoft.com/office/drawing/2016/5/11/chartex" xmlns:cx6="http://schemas.microsoft.com/office/drawing/2016/5/12/chartex" xmlns:cx7="http://schemas.microsoft.com/office/drawing/2016/5/13/chartex" xmlns:cx8="http://schemas.microsoft.com/office/drawing/2016/5/14/chartex" xmlns:mc="http://schemas.openxmlformats.org/markup-compatibility/2006" xmlns:aink="http://schemas.microsoft.com/office/drawing/2016/ink" xmlns:am3d="http://schemas.microsoft.com/office/drawing/2017/model3d" xmlns:o="urn:schemas-microsoft-com:office:office" xmlns:r="http://schemas.openxmlformats.org/officeDocument/2006/relationships" xmlns:m="http://schemas.openxmlformats.org/officeDocument/2006/math" xmlns:v="urn:schemas-microsoft-com:vml" xmlns:wp14="http://schemas.microsoft.com/office/word/2010/wordprocessingDrawing" xmlns:wp="http://schemas.openxmlformats.org/drawingml/2006/wordprocessingDrawing" xmlns:w10="urn:schemas-microsoft-com:office:word" xmlns:w="http://schemas.openxmlformats.org/wordprocessingml/2006/main" xmlns:w14="http://schemas.microsoft.com/office/word/2010/wordml" xmlns:w15="http://schemas.microsoft.com/office/word/2012/wordml" xmlns:w16cex="http://schemas.microsoft.com/office/word/2018/wordml/cex" xmlns:w16cid="http://schemas.microsoft.com/office/word/2016/wordml/cid" xmlns:w16="http://schemas.microsoft.com/office/word/2018/wordml" xmlns:w16sdtdh="http://schemas.microsoft.com/office/word/2020/wordml/sdtdatahash" xmlns:w16se="http://schemas.microsoft.com/office/word/2015/wordml/symex" xmlns:wpg="http://schemas.microsoft.com/office/word/2010/wordprocessingGroup" xmlns:wpi="http://schemas.microsoft.com/office/word/2010/wordprocessingInk" xmlns:wne="http://schemas.microsoft.com/office/word/2006/wordml" xmlns:wps="http://schemas.microsoft.com/office/word/2010/wordprocessingShape" mc:Ignorable="w14 w15 w16se w16cid w16 w16cex w16sdtdh wp14">
+<w:document xmlns:wpc="http://schemas.microsoft.com/office/word/2010/wordprocessingCanvas" xmlns:mc="http://schemas.openxmlformats.org/markup-compatibility/2006" xmlns:o="urn:schemas-microsoft-com:office:office" xmlns:r="http://schemas.openxmlformats.org/officeDocument/2006/relationships" xmlns:m="http://schemas.openxmlformats.org/officeDocument/2006/math" xmlns:v="urn:schemas-microsoft-com:vml" xmlns:wp14="http://schemas.microsoft.com/office/word/2010/wordprocessingDrawing" xmlns:wp="http://schemas.openxmlformats.org/drawingml/2006/wordprocessingDrawing" xmlns:w10="urn:schemas-microsoft-com:office:word" xmlns:w="http://schemas.openxmlformats.org/wordprocessingml/2006/main" xmlns:w14="http://schemas.microsoft.com/office/word/2010/wordml" xmlns:w15="http://schemas.microsoft.com/office/word/2012/wordml" xmlns:wpg="http://schemas.microsoft.com/office/word/2010/wordprocessingGroup" xmlns:wpi="http://schemas.microsoft.com/office/word/2010/wordprocessingInk" xmlns:wne="http://schemas.microsoft.com/office/word/2006/wordml" xmlns:wps="http://schemas.microsoft.com/office/word/2010/wordprocessingShape" mc:Ignorable="w14 w15 wp14">
   <w:body>
     <w:p/>
     <w:tbl>
@@ -2343,10 +2343,12 @@
           </w:p>
           <w:p>
             <w:r>
-              <w:rPr>
-                <w:highlight w:val="red"/>
-              </w:rPr>
-              <w:t>- `GET /clients/{id}`: Get client with an id of X (if the client exists)</w:t>
+              <w:t>- `GET /client</w:t>
+            </w:r>
+            <w:bookmarkStart w:id="0" w:name="_GoBack"/>
+            <w:bookmarkEnd w:id="0"/>
+            <w:r>
+              <w:t>s/{id}`: Get client with an id of X (if the client exists)</w:t>
             </w:r>
           </w:p>
           <w:p>
@@ -3725,17 +3727,7 @@
           <w:szCs w:val="21"/>
           <w:shd w:val="clear" w:color="auto" w:fill="FFFFFF"/>
         </w:rPr>
-        <w:t>database-1.cdigirn7b0ro.us-east-2.rds.amazonaws.com</w:t>
-      </w:r>
-      <w:r>
-        <w:rPr>
-          <w:rFonts w:ascii="Roboto" w:hAnsi="Roboto"/>
-          <w:color w:val="16191F"/>
-          <w:sz w:val="21"/>
-          <w:szCs w:val="21"/>
-          <w:shd w:val="clear" w:color="auto" w:fill="FFFFFF"/>
-        </w:rPr>
-        <w:t>:3306</w:t>
+        <w:t>database-1.cdigirn7b0ro.us-east-2.rds.amazonaws.com:3306</w:t>
       </w:r>
       <w:r>
         <w:rPr>
@@ -4103,7 +4095,7 @@
 </file>
 
 <file path=word/endnotes.xml><?xml version="1.0" encoding="utf-8"?>
-<w:endnotes xmlns:wpc="http://schemas.microsoft.com/office/word/2010/wordprocessingCanvas" xmlns:cx="http://schemas.microsoft.com/office/drawing/2014/chartex" xmlns:cx1="http://schemas.microsoft.com/office/drawing/2015/9/8/chartex" xmlns:cx2="http://schemas.microsoft.com/office/drawing/2015/10/21/chartex" xmlns:cx3="http://schemas.microsoft.com/office/drawing/2016/5/9/chartex" xmlns:cx4="http://schemas.microsoft.com/office/drawing/2016/5/10/chartex" xmlns:cx5="http://schemas.microsoft.com/office/drawing/2016/5/11/chartex" xmlns:cx6="http://schemas.microsoft.com/office/drawing/2016/5/12/chartex" xmlns:cx7="http://schemas.microsoft.com/office/drawing/2016/5/13/chartex" xmlns:cx8="http://schemas.microsoft.com/office/drawing/2016/5/14/chartex" xmlns:mc="http://schemas.openxmlformats.org/markup-compatibility/2006" xmlns:aink="http://schemas.microsoft.com/office/drawing/2016/ink" xmlns:am3d="http://schemas.microsoft.com/office/drawing/2017/model3d" xmlns:o="urn:schemas-microsoft-com:office:office" xmlns:r="http://schemas.openxmlformats.org/officeDocument/2006/relationships" xmlns:m="http://schemas.openxmlformats.org/officeDocument/2006/math" xmlns:v="urn:schemas-microsoft-com:vml" xmlns:wp14="http://schemas.microsoft.com/office/word/2010/wordprocessingDrawing" xmlns:wp="http://schemas.openxmlformats.org/drawingml/2006/wordprocessingDrawing" xmlns:w10="urn:schemas-microsoft-com:office:word" xmlns:w="http://schemas.openxmlformats.org/wordprocessingml/2006/main" xmlns:w14="http://schemas.microsoft.com/office/word/2010/wordml" xmlns:w15="http://schemas.microsoft.com/office/word/2012/wordml" xmlns:w16cex="http://schemas.microsoft.com/office/word/2018/wordml/cex" xmlns:w16cid="http://schemas.microsoft.com/office/word/2016/wordml/cid" xmlns:w16="http://schemas.microsoft.com/office/word/2018/wordml" xmlns:w16sdtdh="http://schemas.microsoft.com/office/word/2020/wordml/sdtdatahash" xmlns:w16se="http://schemas.microsoft.com/office/word/2015/wordml/symex" xmlns:wpg="http://schemas.microsoft.com/office/word/2010/wordprocessingGroup" xmlns:wpi="http://schemas.microsoft.com/office/word/2010/wordprocessingInk" xmlns:wne="http://schemas.microsoft.com/office/word/2006/wordml" xmlns:wps="http://schemas.microsoft.com/office/word/2010/wordprocessingShape" mc:Ignorable="w14 w15 w16se w16cid w16 w16cex w16sdtdh wp14">
+<w:endnotes xmlns:wpc="http://schemas.microsoft.com/office/word/2010/wordprocessingCanvas" xmlns:mc="http://schemas.openxmlformats.org/markup-compatibility/2006" xmlns:o="urn:schemas-microsoft-com:office:office" xmlns:r="http://schemas.openxmlformats.org/officeDocument/2006/relationships" xmlns:m="http://schemas.openxmlformats.org/officeDocument/2006/math" xmlns:v="urn:schemas-microsoft-com:vml" xmlns:wp14="http://schemas.microsoft.com/office/word/2010/wordprocessingDrawing" xmlns:wp="http://schemas.openxmlformats.org/drawingml/2006/wordprocessingDrawing" xmlns:w10="urn:schemas-microsoft-com:office:word" xmlns:w="http://schemas.openxmlformats.org/wordprocessingml/2006/main" xmlns:w14="http://schemas.microsoft.com/office/word/2010/wordml" xmlns:w15="http://schemas.microsoft.com/office/word/2012/wordml" xmlns:wpg="http://schemas.microsoft.com/office/word/2010/wordprocessingGroup" xmlns:wpi="http://schemas.microsoft.com/office/word/2010/wordprocessingInk" xmlns:wne="http://schemas.microsoft.com/office/word/2006/wordml" xmlns:wps="http://schemas.microsoft.com/office/word/2010/wordprocessingShape" mc:Ignorable="w14 w15 wp14">
   <w:endnote w:type="separator" w:id="-1">
     <w:p>
       <w:pPr>
@@ -4128,7 +4120,7 @@
 </file>
 
 <file path=word/footnotes.xml><?xml version="1.0" encoding="utf-8"?>
-<w:footnotes xmlns:wpc="http://schemas.microsoft.com/office/word/2010/wordprocessingCanvas" xmlns:cx="http://schemas.microsoft.com/office/drawing/2014/chartex" xmlns:cx1="http://schemas.microsoft.com/office/drawing/2015/9/8/chartex" xmlns:cx2="http://schemas.microsoft.com/office/drawing/2015/10/21/chartex" xmlns:cx3="http://schemas.microsoft.com/office/drawing/2016/5/9/chartex" xmlns:cx4="http://schemas.microsoft.com/office/drawing/2016/5/10/chartex" xmlns:cx5="http://schemas.microsoft.com/office/drawing/2016/5/11/chartex" xmlns:cx6="http://schemas.microsoft.com/office/drawing/2016/5/12/chartex" xmlns:cx7="http://schemas.microsoft.com/office/drawing/2016/5/13/chartex" xmlns:cx8="http://schemas.microsoft.com/office/drawing/2016/5/14/chartex" xmlns:mc="http://schemas.openxmlformats.org/markup-compatibility/2006" xmlns:aink="http://schemas.microsoft.com/office/drawing/2016/ink" xmlns:am3d="http://schemas.microsoft.com/office/drawing/2017/model3d" xmlns:o="urn:schemas-microsoft-com:office:office" xmlns:r="http://schemas.openxmlformats.org/officeDocument/2006/relationships" xmlns:m="http://schemas.openxmlformats.org/officeDocument/2006/math" xmlns:v="urn:schemas-microsoft-com:vml" xmlns:wp14="http://schemas.microsoft.com/office/word/2010/wordprocessingDrawing" xmlns:wp="http://schemas.openxmlformats.org/drawingml/2006/wordprocessingDrawing" xmlns:w10="urn:schemas-microsoft-com:office:word" xmlns:w="http://schemas.openxmlformats.org/wordprocessingml/2006/main" xmlns:w14="http://schemas.microsoft.com/office/word/2010/wordml" xmlns:w15="http://schemas.microsoft.com/office/word/2012/wordml" xmlns:w16cex="http://schemas.microsoft.com/office/word/2018/wordml/cex" xmlns:w16cid="http://schemas.microsoft.com/office/word/2016/wordml/cid" xmlns:w16="http://schemas.microsoft.com/office/word/2018/wordml" xmlns:w16sdtdh="http://schemas.microsoft.com/office/word/2020/wordml/sdtdatahash" xmlns:w16se="http://schemas.microsoft.com/office/word/2015/wordml/symex" xmlns:wpg="http://schemas.microsoft.com/office/word/2010/wordprocessingGroup" xmlns:wpi="http://schemas.microsoft.com/office/word/2010/wordprocessingInk" xmlns:wne="http://schemas.microsoft.com/office/word/2006/wordml" xmlns:wps="http://schemas.microsoft.com/office/word/2010/wordprocessingShape" mc:Ignorable="w14 w15 w16se w16cid w16 w16cex w16sdtdh wp14">
+<w:footnotes xmlns:wpc="http://schemas.microsoft.com/office/word/2010/wordprocessingCanvas" xmlns:mc="http://schemas.openxmlformats.org/markup-compatibility/2006" xmlns:o="urn:schemas-microsoft-com:office:office" xmlns:r="http://schemas.openxmlformats.org/officeDocument/2006/relationships" xmlns:m="http://schemas.openxmlformats.org/officeDocument/2006/math" xmlns:v="urn:schemas-microsoft-com:vml" xmlns:wp14="http://schemas.microsoft.com/office/word/2010/wordprocessingDrawing" xmlns:wp="http://schemas.openxmlformats.org/drawingml/2006/wordprocessingDrawing" xmlns:w10="urn:schemas-microsoft-com:office:word" xmlns:w="http://schemas.openxmlformats.org/wordprocessingml/2006/main" xmlns:w14="http://schemas.microsoft.com/office/word/2010/wordml" xmlns:w15="http://schemas.microsoft.com/office/word/2012/wordml" xmlns:wpg="http://schemas.microsoft.com/office/word/2010/wordprocessingGroup" xmlns:wpi="http://schemas.microsoft.com/office/word/2010/wordprocessingInk" xmlns:wne="http://schemas.microsoft.com/office/word/2006/wordml" xmlns:wps="http://schemas.microsoft.com/office/word/2010/wordprocessingShape" mc:Ignorable="w14 w15 wp14">
   <w:footnote w:type="separator" w:id="-1">
     <w:p>
       <w:pPr>
@@ -4153,7 +4145,7 @@
 </file>
 
 <file path=word/styles.xml><?xml version="1.0" encoding="utf-8"?>
-<w:styles xmlns:mc="http://schemas.openxmlformats.org/markup-compatibility/2006" xmlns:r="http://schemas.openxmlformats.org/officeDocument/2006/relationships" xmlns:w="http://schemas.openxmlformats.org/wordprocessingml/2006/main" xmlns:w14="http://schemas.microsoft.com/office/word/2010/wordml" xmlns:w15="http://schemas.microsoft.com/office/word/2012/wordml" xmlns:w16cex="http://schemas.microsoft.com/office/word/2018/wordml/cex" xmlns:w16cid="http://schemas.microsoft.com/office/word/2016/wordml/cid" xmlns:w16="http://schemas.microsoft.com/office/word/2018/wordml" xmlns:w16sdtdh="http://schemas.microsoft.com/office/word/2020/wordml/sdtdatahash" xmlns:w16se="http://schemas.microsoft.com/office/word/2015/wordml/symex" mc:Ignorable="w14 w15 w16se w16cid w16 w16cex w16sdtdh">
+<w:styles xmlns:mc="http://schemas.openxmlformats.org/markup-compatibility/2006" xmlns:r="http://schemas.openxmlformats.org/officeDocument/2006/relationships" xmlns:w="http://schemas.openxmlformats.org/wordprocessingml/2006/main" xmlns:w14="http://schemas.microsoft.com/office/word/2010/wordml" xmlns:w15="http://schemas.microsoft.com/office/word/2012/wordml" mc:Ignorable="w14 w15">
   <w:docDefaults>
     <w:rPrDefault>
       <w:rPr>
@@ -4169,7 +4161,7 @@
       </w:pPr>
     </w:pPrDefault>
   </w:docDefaults>
-  <w:latentStyles w:defLockedState="0" w:defUIPriority="99" w:defSemiHidden="0" w:defUnhideWhenUsed="0" w:defQFormat="0" w:count="376">
+  <w:latentStyles w:defLockedState="0" w:defUIPriority="99" w:defSemiHidden="0" w:defUnhideWhenUsed="0" w:defQFormat="0" w:count="371">
     <w:lsdException w:name="Normal" w:uiPriority="0" w:qFormat="1"/>
     <w:lsdException w:name="heading 1" w:uiPriority="9" w:qFormat="1"/>
     <w:lsdException w:name="heading 2" w:semiHidden="1" w:uiPriority="9" w:unhideWhenUsed="1" w:qFormat="1"/>
@@ -4275,6 +4267,7 @@
     <w:lsdException w:name="HTML Sample" w:semiHidden="1" w:unhideWhenUsed="1"/>
     <w:lsdException w:name="HTML Typewriter" w:semiHidden="1" w:unhideWhenUsed="1"/>
     <w:lsdException w:name="HTML Variable" w:semiHidden="1" w:unhideWhenUsed="1"/>
+    <w:lsdException w:name="Normal Table" w:semiHidden="1" w:unhideWhenUsed="1"/>
     <w:lsdException w:name="annotation subject" w:semiHidden="1" w:unhideWhenUsed="1"/>
     <w:lsdException w:name="No List" w:semiHidden="1" w:unhideWhenUsed="1"/>
     <w:lsdException w:name="Outline List 1" w:semiHidden="1" w:unhideWhenUsed="1"/>
@@ -4317,8 +4310,11 @@
     <w:lsdException w:name="Table Contemporary" w:semiHidden="1" w:unhideWhenUsed="1"/>
     <w:lsdException w:name="Table Elegant" w:semiHidden="1" w:unhideWhenUsed="1"/>
     <w:lsdException w:name="Table Professional" w:semiHidden="1" w:unhideWhenUsed="1"/>
+    <w:lsdException w:name="Table Subtle 1" w:semiHidden="1" w:unhideWhenUsed="1"/>
     <w:lsdException w:name="Table Subtle 2" w:semiHidden="1" w:unhideWhenUsed="1"/>
     <w:lsdException w:name="Table Web 1" w:semiHidden="1" w:unhideWhenUsed="1"/>
+    <w:lsdException w:name="Table Web 2" w:semiHidden="1" w:unhideWhenUsed="1"/>
+    <w:lsdException w:name="Table Web 3" w:semiHidden="1" w:unhideWhenUsed="1"/>
     <w:lsdException w:name="Balloon Text" w:semiHidden="1" w:unhideWhenUsed="1"/>
     <w:lsdException w:name="Table Grid" w:uiPriority="39"/>
     <w:lsdException w:name="Table Theme" w:semiHidden="1" w:unhideWhenUsed="1"/>
@@ -4537,11 +4533,6 @@
     <w:lsdException w:name="List Table 5 Dark Accent 6" w:uiPriority="50"/>
     <w:lsdException w:name="List Table 6 Colorful Accent 6" w:uiPriority="51"/>
     <w:lsdException w:name="List Table 7 Colorful Accent 6" w:uiPriority="52"/>
-    <w:lsdException w:name="Mention" w:semiHidden="1" w:unhideWhenUsed="1"/>
-    <w:lsdException w:name="Smart Hyperlink" w:semiHidden="1" w:unhideWhenUsed="1"/>
-    <w:lsdException w:name="Hashtag" w:semiHidden="1" w:unhideWhenUsed="1"/>
-    <w:lsdException w:name="Unresolved Mention" w:semiHidden="1" w:unhideWhenUsed="1"/>
-    <w:lsdException w:name="Smart Link" w:semiHidden="1" w:unhideWhenUsed="1"/>
   </w:latentStyles>
   <w:style w:type="paragraph" w:default="1" w:styleId="Normal">
     <w:name w:val="Normal"/>

</xml_diff>

<commit_message>
20210804 update to files from tlw87.
</commit_message>
<xml_diff>
--- a/docs/Project 0.docx
+++ b/docs/Project 0.docx
@@ -1,6 +1,6 @@
 
 <file path=word/document.xml><?xml version="1.0" encoding="utf-8"?>
-<w:document xmlns:wpc="http://schemas.microsoft.com/office/word/2010/wordprocessingCanvas" xmlns:mc="http://schemas.openxmlformats.org/markup-compatibility/2006" xmlns:o="urn:schemas-microsoft-com:office:office" xmlns:r="http://schemas.openxmlformats.org/officeDocument/2006/relationships" xmlns:m="http://schemas.openxmlformats.org/officeDocument/2006/math" xmlns:v="urn:schemas-microsoft-com:vml" xmlns:wp14="http://schemas.microsoft.com/office/word/2010/wordprocessingDrawing" xmlns:wp="http://schemas.openxmlformats.org/drawingml/2006/wordprocessingDrawing" xmlns:w10="urn:schemas-microsoft-com:office:word" xmlns:w="http://schemas.openxmlformats.org/wordprocessingml/2006/main" xmlns:w14="http://schemas.microsoft.com/office/word/2010/wordml" xmlns:w15="http://schemas.microsoft.com/office/word/2012/wordml" xmlns:wpg="http://schemas.microsoft.com/office/word/2010/wordprocessingGroup" xmlns:wpi="http://schemas.microsoft.com/office/word/2010/wordprocessingInk" xmlns:wne="http://schemas.microsoft.com/office/word/2006/wordml" xmlns:wps="http://schemas.microsoft.com/office/word/2010/wordprocessingShape" mc:Ignorable="w14 w15 wp14">
+<w:document xmlns:wpc="http://schemas.microsoft.com/office/word/2010/wordprocessingCanvas" xmlns:cx="http://schemas.microsoft.com/office/drawing/2014/chartex" xmlns:cx1="http://schemas.microsoft.com/office/drawing/2015/9/8/chartex" xmlns:cx2="http://schemas.microsoft.com/office/drawing/2015/10/21/chartex" xmlns:cx3="http://schemas.microsoft.com/office/drawing/2016/5/9/chartex" xmlns:cx4="http://schemas.microsoft.com/office/drawing/2016/5/10/chartex" xmlns:cx5="http://schemas.microsoft.com/office/drawing/2016/5/11/chartex" xmlns:cx6="http://schemas.microsoft.com/office/drawing/2016/5/12/chartex" xmlns:cx7="http://schemas.microsoft.com/office/drawing/2016/5/13/chartex" xmlns:cx8="http://schemas.microsoft.com/office/drawing/2016/5/14/chartex" xmlns:mc="http://schemas.openxmlformats.org/markup-compatibility/2006" xmlns:aink="http://schemas.microsoft.com/office/drawing/2016/ink" xmlns:am3d="http://schemas.microsoft.com/office/drawing/2017/model3d" xmlns:o="urn:schemas-microsoft-com:office:office" xmlns:r="http://schemas.openxmlformats.org/officeDocument/2006/relationships" xmlns:m="http://schemas.openxmlformats.org/officeDocument/2006/math" xmlns:v="urn:schemas-microsoft-com:vml" xmlns:wp14="http://schemas.microsoft.com/office/word/2010/wordprocessingDrawing" xmlns:wp="http://schemas.openxmlformats.org/drawingml/2006/wordprocessingDrawing" xmlns:w10="urn:schemas-microsoft-com:office:word" xmlns:w="http://schemas.openxmlformats.org/wordprocessingml/2006/main" xmlns:w14="http://schemas.microsoft.com/office/word/2010/wordml" xmlns:w15="http://schemas.microsoft.com/office/word/2012/wordml" xmlns:w16cex="http://schemas.microsoft.com/office/word/2018/wordml/cex" xmlns:w16cid="http://schemas.microsoft.com/office/word/2016/wordml/cid" xmlns:w16="http://schemas.microsoft.com/office/word/2018/wordml" xmlns:w16sdtdh="http://schemas.microsoft.com/office/word/2020/wordml/sdtdatahash" xmlns:w16se="http://schemas.microsoft.com/office/word/2015/wordml/symex" xmlns:wpg="http://schemas.microsoft.com/office/word/2010/wordprocessingGroup" xmlns:wpi="http://schemas.microsoft.com/office/word/2010/wordprocessingInk" xmlns:wne="http://schemas.microsoft.com/office/word/2006/wordml" xmlns:wps="http://schemas.microsoft.com/office/word/2010/wordprocessingShape" mc:Ignorable="w14 w15 w16se w16cid w16 w16cex w16sdtdh wp14">
   <w:body>
     <w:p/>
     <w:tbl>
@@ -26,15 +26,27 @@
                 <w:szCs w:val="20"/>
               </w:rPr>
             </w:pPr>
-            <w:r>
-              <w:rPr>
-                <w:rFonts w:ascii="Consolas" w:hAnsi="Consolas" w:cs="Consolas"/>
-                <w:color w:val="3F5FBF"/>
-                <w:sz w:val="20"/>
-                <w:szCs w:val="20"/>
-              </w:rPr>
-              <w:t xml:space="preserve">&lt;!-- </w:t>
-            </w:r>
+            <w:proofErr w:type="gramStart"/>
+            <w:r>
+              <w:rPr>
+                <w:rFonts w:ascii="Consolas" w:hAnsi="Consolas" w:cs="Consolas"/>
+                <w:color w:val="3F5FBF"/>
+                <w:sz w:val="20"/>
+                <w:szCs w:val="20"/>
+              </w:rPr>
+              <w:t>&lt;!--</w:t>
+            </w:r>
+            <w:proofErr w:type="gramEnd"/>
+            <w:r>
+              <w:rPr>
+                <w:rFonts w:ascii="Consolas" w:hAnsi="Consolas" w:cs="Consolas"/>
+                <w:color w:val="3F5FBF"/>
+                <w:sz w:val="20"/>
+                <w:szCs w:val="20"/>
+              </w:rPr>
+              <w:t xml:space="preserve"> </w:t>
+            </w:r>
+            <w:proofErr w:type="spellStart"/>
             <w:r>
               <w:rPr>
                 <w:rFonts w:ascii="Consolas" w:hAnsi="Consolas" w:cs="Consolas"/>
@@ -45,6 +57,7 @@
               </w:rPr>
               <w:t>Logback</w:t>
             </w:r>
+            <w:proofErr w:type="spellEnd"/>
             <w:r>
               <w:rPr>
                 <w:rFonts w:ascii="Consolas" w:hAnsi="Consolas" w:cs="Consolas"/>
@@ -71,7 +84,27 @@
                 <w:sz w:val="20"/>
                 <w:szCs w:val="20"/>
               </w:rPr>
-              <w:t>Issue when trying to use the Javalin version.</w:t>
+              <w:t xml:space="preserve">Issue when trying to use the </w:t>
+            </w:r>
+            <w:proofErr w:type="spellStart"/>
+            <w:r>
+              <w:rPr>
+                <w:rFonts w:ascii="Consolas" w:hAnsi="Consolas" w:cs="Consolas"/>
+                <w:color w:val="3F5FBF"/>
+                <w:sz w:val="20"/>
+                <w:szCs w:val="20"/>
+              </w:rPr>
+              <w:t>Javalin</w:t>
+            </w:r>
+            <w:proofErr w:type="spellEnd"/>
+            <w:r>
+              <w:rPr>
+                <w:rFonts w:ascii="Consolas" w:hAnsi="Consolas" w:cs="Consolas"/>
+                <w:color w:val="3F5FBF"/>
+                <w:sz w:val="20"/>
+                <w:szCs w:val="20"/>
+              </w:rPr>
+              <w:t xml:space="preserve"> version.</w:t>
             </w:r>
           </w:p>
           <w:p>
@@ -199,15 +232,27 @@
               </w:rPr>
               <w:tab/>
             </w:r>
-            <w:r>
-              <w:rPr>
-                <w:rFonts w:ascii="Consolas" w:hAnsi="Consolas" w:cs="Consolas"/>
-                <w:color w:val="3F5FBF"/>
-                <w:sz w:val="20"/>
-                <w:szCs w:val="20"/>
-              </w:rPr>
-              <w:t xml:space="preserve">&lt;!-- </w:t>
-            </w:r>
+            <w:proofErr w:type="gramStart"/>
+            <w:r>
+              <w:rPr>
+                <w:rFonts w:ascii="Consolas" w:hAnsi="Consolas" w:cs="Consolas"/>
+                <w:color w:val="3F5FBF"/>
+                <w:sz w:val="20"/>
+                <w:szCs w:val="20"/>
+              </w:rPr>
+              <w:t>&lt;!--</w:t>
+            </w:r>
+            <w:proofErr w:type="gramEnd"/>
+            <w:r>
+              <w:rPr>
+                <w:rFonts w:ascii="Consolas" w:hAnsi="Consolas" w:cs="Consolas"/>
+                <w:color w:val="3F5FBF"/>
+                <w:sz w:val="20"/>
+                <w:szCs w:val="20"/>
+              </w:rPr>
+              <w:t xml:space="preserve"> </w:t>
+            </w:r>
+            <w:proofErr w:type="spellStart"/>
             <w:r>
               <w:rPr>
                 <w:rFonts w:ascii="Consolas" w:hAnsi="Consolas" w:cs="Consolas"/>
@@ -218,6 +263,7 @@
               </w:rPr>
               <w:t>Javalin</w:t>
             </w:r>
+            <w:proofErr w:type="spellEnd"/>
             <w:r>
               <w:rPr>
                 <w:rFonts w:ascii="Consolas" w:hAnsi="Consolas" w:cs="Consolas"/>
@@ -227,6 +273,7 @@
               </w:rPr>
               <w:t xml:space="preserve"> and its dependencies [slf4j, </w:t>
             </w:r>
+            <w:proofErr w:type="spellStart"/>
             <w:r>
               <w:rPr>
                 <w:rFonts w:ascii="Consolas" w:hAnsi="Consolas" w:cs="Consolas"/>
@@ -237,6 +284,7 @@
               </w:rPr>
               <w:t>jackson</w:t>
             </w:r>
+            <w:proofErr w:type="spellEnd"/>
             <w:r>
               <w:rPr>
                 <w:rFonts w:ascii="Consolas" w:hAnsi="Consolas" w:cs="Consolas"/>
@@ -267,15 +315,27 @@
               </w:rPr>
               <w:tab/>
             </w:r>
-            <w:r>
-              <w:rPr>
-                <w:rFonts w:ascii="Consolas" w:hAnsi="Consolas" w:cs="Consolas"/>
-                <w:color w:val="3F5FBF"/>
-                <w:sz w:val="20"/>
-                <w:szCs w:val="20"/>
-              </w:rPr>
-              <w:t xml:space="preserve">&lt;!-- </w:t>
-            </w:r>
+            <w:proofErr w:type="gramStart"/>
+            <w:r>
+              <w:rPr>
+                <w:rFonts w:ascii="Consolas" w:hAnsi="Consolas" w:cs="Consolas"/>
+                <w:color w:val="3F5FBF"/>
+                <w:sz w:val="20"/>
+                <w:szCs w:val="20"/>
+              </w:rPr>
+              <w:t>&lt;!--</w:t>
+            </w:r>
+            <w:proofErr w:type="gramEnd"/>
+            <w:r>
+              <w:rPr>
+                <w:rFonts w:ascii="Consolas" w:hAnsi="Consolas" w:cs="Consolas"/>
+                <w:color w:val="3F5FBF"/>
+                <w:sz w:val="20"/>
+                <w:szCs w:val="20"/>
+              </w:rPr>
+              <w:t xml:space="preserve"> </w:t>
+            </w:r>
+            <w:proofErr w:type="spellStart"/>
             <w:r>
               <w:rPr>
                 <w:rFonts w:ascii="Consolas" w:hAnsi="Consolas" w:cs="Consolas"/>
@@ -286,6 +346,7 @@
               </w:rPr>
               <w:t>Javalin</w:t>
             </w:r>
+            <w:proofErr w:type="spellEnd"/>
             <w:r>
               <w:rPr>
                 <w:rFonts w:ascii="Consolas" w:hAnsi="Consolas" w:cs="Consolas"/>
@@ -382,6 +443,7 @@
               </w:rPr>
               <w:t>&lt;</w:t>
             </w:r>
+            <w:proofErr w:type="spellStart"/>
             <w:r>
               <w:rPr>
                 <w:rFonts w:ascii="Consolas" w:hAnsi="Consolas" w:cs="Consolas"/>
@@ -391,6 +453,7 @@
               </w:rPr>
               <w:t>groupId</w:t>
             </w:r>
+            <w:proofErr w:type="spellEnd"/>
             <w:r>
               <w:rPr>
                 <w:rFonts w:ascii="Consolas" w:hAnsi="Consolas" w:cs="Consolas"/>
@@ -400,6 +463,7 @@
               </w:rPr>
               <w:t>&gt;</w:t>
             </w:r>
+            <w:proofErr w:type="spellStart"/>
             <w:r>
               <w:rPr>
                 <w:rFonts w:ascii="Consolas" w:hAnsi="Consolas" w:cs="Consolas"/>
@@ -409,6 +473,7 @@
               </w:rPr>
               <w:t>io.javalin</w:t>
             </w:r>
+            <w:proofErr w:type="spellEnd"/>
             <w:r>
               <w:rPr>
                 <w:rFonts w:ascii="Consolas" w:hAnsi="Consolas" w:cs="Consolas"/>
@@ -418,6 +483,7 @@
               </w:rPr>
               <w:t>&lt;/</w:t>
             </w:r>
+            <w:proofErr w:type="spellStart"/>
             <w:r>
               <w:rPr>
                 <w:rFonts w:ascii="Consolas" w:hAnsi="Consolas" w:cs="Consolas"/>
@@ -427,6 +493,7 @@
               </w:rPr>
               <w:t>groupId</w:t>
             </w:r>
+            <w:proofErr w:type="spellEnd"/>
             <w:r>
               <w:rPr>
                 <w:rFonts w:ascii="Consolas" w:hAnsi="Consolas" w:cs="Consolas"/>
@@ -475,6 +542,7 @@
               </w:rPr>
               <w:t>&lt;</w:t>
             </w:r>
+            <w:proofErr w:type="spellStart"/>
             <w:r>
               <w:rPr>
                 <w:rFonts w:ascii="Consolas" w:hAnsi="Consolas" w:cs="Consolas"/>
@@ -484,6 +552,7 @@
               </w:rPr>
               <w:t>artifactId</w:t>
             </w:r>
+            <w:proofErr w:type="spellEnd"/>
             <w:r>
               <w:rPr>
                 <w:rFonts w:ascii="Consolas" w:hAnsi="Consolas" w:cs="Consolas"/>
@@ -493,6 +562,7 @@
               </w:rPr>
               <w:t>&gt;</w:t>
             </w:r>
+            <w:proofErr w:type="spellStart"/>
             <w:r>
               <w:rPr>
                 <w:rFonts w:ascii="Consolas" w:hAnsi="Consolas" w:cs="Consolas"/>
@@ -502,6 +572,7 @@
               </w:rPr>
               <w:t>javalin</w:t>
             </w:r>
+            <w:proofErr w:type="spellEnd"/>
             <w:r>
               <w:rPr>
                 <w:rFonts w:ascii="Consolas" w:hAnsi="Consolas" w:cs="Consolas"/>
@@ -511,6 +582,7 @@
               </w:rPr>
               <w:t>&lt;/</w:t>
             </w:r>
+            <w:proofErr w:type="spellStart"/>
             <w:r>
               <w:rPr>
                 <w:rFonts w:ascii="Consolas" w:hAnsi="Consolas" w:cs="Consolas"/>
@@ -520,6 +592,7 @@
               </w:rPr>
               <w:t>artifactId</w:t>
             </w:r>
+            <w:proofErr w:type="spellEnd"/>
             <w:r>
               <w:rPr>
                 <w:rFonts w:ascii="Consolas" w:hAnsi="Consolas" w:cs="Consolas"/>
@@ -700,15 +773,27 @@
               </w:rPr>
               <w:tab/>
             </w:r>
-            <w:r>
-              <w:rPr>
-                <w:rFonts w:ascii="Consolas" w:hAnsi="Consolas" w:cs="Consolas"/>
-                <w:color w:val="3F5FBF"/>
-                <w:sz w:val="20"/>
-                <w:szCs w:val="20"/>
-              </w:rPr>
-              <w:t xml:space="preserve">&lt;!-- </w:t>
-            </w:r>
+            <w:proofErr w:type="gramStart"/>
+            <w:r>
+              <w:rPr>
+                <w:rFonts w:ascii="Consolas" w:hAnsi="Consolas" w:cs="Consolas"/>
+                <w:color w:val="3F5FBF"/>
+                <w:sz w:val="20"/>
+                <w:szCs w:val="20"/>
+              </w:rPr>
+              <w:t>&lt;!--</w:t>
+            </w:r>
+            <w:proofErr w:type="gramEnd"/>
+            <w:r>
+              <w:rPr>
+                <w:rFonts w:ascii="Consolas" w:hAnsi="Consolas" w:cs="Consolas"/>
+                <w:color w:val="3F5FBF"/>
+                <w:sz w:val="20"/>
+                <w:szCs w:val="20"/>
+              </w:rPr>
+              <w:t xml:space="preserve"> </w:t>
+            </w:r>
+            <w:proofErr w:type="spellStart"/>
             <w:r>
               <w:rPr>
                 <w:rFonts w:ascii="Consolas" w:hAnsi="Consolas" w:cs="Consolas"/>
@@ -719,6 +804,7 @@
               </w:rPr>
               <w:t>Javalin</w:t>
             </w:r>
+            <w:proofErr w:type="spellEnd"/>
             <w:r>
               <w:rPr>
                 <w:rFonts w:ascii="Consolas" w:hAnsi="Consolas" w:cs="Consolas"/>
@@ -817,6 +903,7 @@
               </w:rPr>
               <w:t>&lt;</w:t>
             </w:r>
+            <w:proofErr w:type="spellStart"/>
             <w:r>
               <w:rPr>
                 <w:rFonts w:ascii="Consolas" w:hAnsi="Consolas" w:cs="Consolas"/>
@@ -827,6 +914,7 @@
               </w:rPr>
               <w:t>groupId</w:t>
             </w:r>
+            <w:proofErr w:type="spellEnd"/>
             <w:r>
               <w:rPr>
                 <w:rFonts w:ascii="Consolas" w:hAnsi="Consolas" w:cs="Consolas"/>
@@ -857,6 +945,7 @@
               </w:rPr>
               <w:t>&lt;/</w:t>
             </w:r>
+            <w:proofErr w:type="spellStart"/>
             <w:r>
               <w:rPr>
                 <w:rFonts w:ascii="Consolas" w:hAnsi="Consolas" w:cs="Consolas"/>
@@ -867,6 +956,7 @@
               </w:rPr>
               <w:t>groupId</w:t>
             </w:r>
+            <w:proofErr w:type="spellEnd"/>
             <w:r>
               <w:rPr>
                 <w:rFonts w:ascii="Consolas" w:hAnsi="Consolas" w:cs="Consolas"/>
@@ -920,6 +1010,7 @@
               </w:rPr>
               <w:t>&lt;</w:t>
             </w:r>
+            <w:proofErr w:type="spellStart"/>
             <w:r>
               <w:rPr>
                 <w:rFonts w:ascii="Consolas" w:hAnsi="Consolas" w:cs="Consolas"/>
@@ -930,6 +1021,7 @@
               </w:rPr>
               <w:t>artifactId</w:t>
             </w:r>
+            <w:proofErr w:type="spellEnd"/>
             <w:r>
               <w:rPr>
                 <w:rFonts w:ascii="Consolas" w:hAnsi="Consolas" w:cs="Consolas"/>
@@ -960,6 +1052,7 @@
               </w:rPr>
               <w:t>&lt;/</w:t>
             </w:r>
+            <w:proofErr w:type="spellStart"/>
             <w:r>
               <w:rPr>
                 <w:rFonts w:ascii="Consolas" w:hAnsi="Consolas" w:cs="Consolas"/>
@@ -970,6 +1063,7 @@
               </w:rPr>
               <w:t>artifactId</w:t>
             </w:r>
+            <w:proofErr w:type="spellEnd"/>
             <w:r>
               <w:rPr>
                 <w:rFonts w:ascii="Consolas" w:hAnsi="Consolas" w:cs="Consolas"/>
@@ -1208,6 +1302,7 @@
               </w:rPr>
               <w:tab/>
             </w:r>
+            <w:proofErr w:type="gramStart"/>
             <w:r>
               <w:rPr>
                 <w:rFonts w:ascii="Consolas" w:hAnsi="Consolas" w:cs="Consolas"/>
@@ -1216,7 +1311,84 @@
                 <w:szCs w:val="20"/>
                 <w:u w:val="single"/>
               </w:rPr>
-              <w:t>&lt;groupId&gt;com.fasterxml.jackson.core&lt;/groupId&gt;</w:t>
+              <w:t>&lt;</w:t>
+            </w:r>
+            <w:proofErr w:type="spellStart"/>
+            <w:r>
+              <w:rPr>
+                <w:rFonts w:ascii="Consolas" w:hAnsi="Consolas" w:cs="Consolas"/>
+                <w:color w:val="000000"/>
+                <w:sz w:val="20"/>
+                <w:szCs w:val="20"/>
+                <w:u w:val="single"/>
+              </w:rPr>
+              <w:t>groupId</w:t>
+            </w:r>
+            <w:proofErr w:type="spellEnd"/>
+            <w:r>
+              <w:rPr>
+                <w:rFonts w:ascii="Consolas" w:hAnsi="Consolas" w:cs="Consolas"/>
+                <w:color w:val="000000"/>
+                <w:sz w:val="20"/>
+                <w:szCs w:val="20"/>
+                <w:u w:val="single"/>
+              </w:rPr>
+              <w:t>&gt;</w:t>
+            </w:r>
+            <w:proofErr w:type="spellStart"/>
+            <w:r>
+              <w:rPr>
+                <w:rFonts w:ascii="Consolas" w:hAnsi="Consolas" w:cs="Consolas"/>
+                <w:color w:val="000000"/>
+                <w:sz w:val="20"/>
+                <w:szCs w:val="20"/>
+                <w:u w:val="single"/>
+              </w:rPr>
+              <w:t>com.fasterxml.jackson</w:t>
+            </w:r>
+            <w:proofErr w:type="gramEnd"/>
+            <w:r>
+              <w:rPr>
+                <w:rFonts w:ascii="Consolas" w:hAnsi="Consolas" w:cs="Consolas"/>
+                <w:color w:val="000000"/>
+                <w:sz w:val="20"/>
+                <w:szCs w:val="20"/>
+                <w:u w:val="single"/>
+              </w:rPr>
+              <w:t>.core</w:t>
+            </w:r>
+            <w:proofErr w:type="spellEnd"/>
+            <w:r>
+              <w:rPr>
+                <w:rFonts w:ascii="Consolas" w:hAnsi="Consolas" w:cs="Consolas"/>
+                <w:color w:val="000000"/>
+                <w:sz w:val="20"/>
+                <w:szCs w:val="20"/>
+                <w:u w:val="single"/>
+              </w:rPr>
+              <w:t>&lt;/</w:t>
+            </w:r>
+            <w:proofErr w:type="spellStart"/>
+            <w:r>
+              <w:rPr>
+                <w:rFonts w:ascii="Consolas" w:hAnsi="Consolas" w:cs="Consolas"/>
+                <w:color w:val="000000"/>
+                <w:sz w:val="20"/>
+                <w:szCs w:val="20"/>
+                <w:u w:val="single"/>
+              </w:rPr>
+              <w:t>groupId</w:t>
+            </w:r>
+            <w:proofErr w:type="spellEnd"/>
+            <w:r>
+              <w:rPr>
+                <w:rFonts w:ascii="Consolas" w:hAnsi="Consolas" w:cs="Consolas"/>
+                <w:color w:val="000000"/>
+                <w:sz w:val="20"/>
+                <w:szCs w:val="20"/>
+                <w:u w:val="single"/>
+              </w:rPr>
+              <w:t>&gt;</w:t>
             </w:r>
           </w:p>
           <w:p>
@@ -1249,7 +1421,73 @@
                 <w:u w:val="single"/>
               </w:rPr>
               <w:tab/>
-              <w:t>&lt;artifactId&gt;jackson-databind&lt;/artifactId&gt;</w:t>
+              <w:t>&lt;</w:t>
+            </w:r>
+            <w:proofErr w:type="spellStart"/>
+            <w:r>
+              <w:rPr>
+                <w:rFonts w:ascii="Consolas" w:hAnsi="Consolas" w:cs="Consolas"/>
+                <w:color w:val="000000"/>
+                <w:sz w:val="20"/>
+                <w:szCs w:val="20"/>
+                <w:u w:val="single"/>
+              </w:rPr>
+              <w:t>artifactId</w:t>
+            </w:r>
+            <w:proofErr w:type="spellEnd"/>
+            <w:r>
+              <w:rPr>
+                <w:rFonts w:ascii="Consolas" w:hAnsi="Consolas" w:cs="Consolas"/>
+                <w:color w:val="000000"/>
+                <w:sz w:val="20"/>
+                <w:szCs w:val="20"/>
+                <w:u w:val="single"/>
+              </w:rPr>
+              <w:t>&gt;</w:t>
+            </w:r>
+            <w:proofErr w:type="spellStart"/>
+            <w:r>
+              <w:rPr>
+                <w:rFonts w:ascii="Consolas" w:hAnsi="Consolas" w:cs="Consolas"/>
+                <w:color w:val="000000"/>
+                <w:sz w:val="20"/>
+                <w:szCs w:val="20"/>
+                <w:u w:val="single"/>
+              </w:rPr>
+              <w:t>jackson-databind</w:t>
+            </w:r>
+            <w:proofErr w:type="spellEnd"/>
+            <w:r>
+              <w:rPr>
+                <w:rFonts w:ascii="Consolas" w:hAnsi="Consolas" w:cs="Consolas"/>
+                <w:color w:val="000000"/>
+                <w:sz w:val="20"/>
+                <w:szCs w:val="20"/>
+                <w:u w:val="single"/>
+              </w:rPr>
+              <w:t>&lt;/</w:t>
+            </w:r>
+            <w:proofErr w:type="spellStart"/>
+            <w:r>
+              <w:rPr>
+                <w:rFonts w:ascii="Consolas" w:hAnsi="Consolas" w:cs="Consolas"/>
+                <w:color w:val="000000"/>
+                <w:sz w:val="20"/>
+                <w:szCs w:val="20"/>
+                <w:u w:val="single"/>
+              </w:rPr>
+              <w:t>artifactId</w:t>
+            </w:r>
+            <w:proofErr w:type="spellEnd"/>
+            <w:r>
+              <w:rPr>
+                <w:rFonts w:ascii="Consolas" w:hAnsi="Consolas" w:cs="Consolas"/>
+                <w:color w:val="000000"/>
+                <w:sz w:val="20"/>
+                <w:szCs w:val="20"/>
+                <w:u w:val="single"/>
+              </w:rPr>
+              <w:t>&gt;</w:t>
             </w:r>
           </w:p>
           <w:p>
@@ -1344,7 +1582,15 @@
           </w:tcPr>
           <w:p>
             <w:r>
-              <w:t>Runtime error if two logback definition are in the pom.xml</w:t>
+              <w:t xml:space="preserve">Runtime error if two </w:t>
+            </w:r>
+            <w:proofErr w:type="spellStart"/>
+            <w:r>
+              <w:t>logback</w:t>
+            </w:r>
+            <w:proofErr w:type="spellEnd"/>
+            <w:r>
+              <w:t xml:space="preserve"> definition are in the pom.xml</w:t>
             </w:r>
           </w:p>
           <w:p/>
@@ -1387,7 +1633,67 @@
                 <w:sz w:val="20"/>
                 <w:szCs w:val="20"/>
               </w:rPr>
-              <w:t xml:space="preserve">    &lt;groupId&gt;ch.qos.logback&lt;/groupId&gt;</w:t>
+              <w:t xml:space="preserve">    &lt;</w:t>
+            </w:r>
+            <w:proofErr w:type="spellStart"/>
+            <w:r>
+              <w:rPr>
+                <w:rFonts w:ascii="Consolas" w:hAnsi="Consolas" w:cs="Consolas"/>
+                <w:color w:val="3F5FBF"/>
+                <w:sz w:val="20"/>
+                <w:szCs w:val="20"/>
+              </w:rPr>
+              <w:t>groupId</w:t>
+            </w:r>
+            <w:proofErr w:type="spellEnd"/>
+            <w:r>
+              <w:rPr>
+                <w:rFonts w:ascii="Consolas" w:hAnsi="Consolas" w:cs="Consolas"/>
+                <w:color w:val="3F5FBF"/>
+                <w:sz w:val="20"/>
+                <w:szCs w:val="20"/>
+              </w:rPr>
+              <w:t>&gt;</w:t>
+            </w:r>
+            <w:proofErr w:type="spellStart"/>
+            <w:r>
+              <w:rPr>
+                <w:rFonts w:ascii="Consolas" w:hAnsi="Consolas" w:cs="Consolas"/>
+                <w:color w:val="3F5FBF"/>
+                <w:sz w:val="20"/>
+                <w:szCs w:val="20"/>
+              </w:rPr>
+              <w:t>ch.qos.logback</w:t>
+            </w:r>
+            <w:proofErr w:type="spellEnd"/>
+            <w:r>
+              <w:rPr>
+                <w:rFonts w:ascii="Consolas" w:hAnsi="Consolas" w:cs="Consolas"/>
+                <w:color w:val="3F5FBF"/>
+                <w:sz w:val="20"/>
+                <w:szCs w:val="20"/>
+              </w:rPr>
+              <w:t>&lt;/</w:t>
+            </w:r>
+            <w:proofErr w:type="spellStart"/>
+            <w:r>
+              <w:rPr>
+                <w:rFonts w:ascii="Consolas" w:hAnsi="Consolas" w:cs="Consolas"/>
+                <w:color w:val="3F5FBF"/>
+                <w:sz w:val="20"/>
+                <w:szCs w:val="20"/>
+              </w:rPr>
+              <w:t>groupId</w:t>
+            </w:r>
+            <w:proofErr w:type="spellEnd"/>
+            <w:r>
+              <w:rPr>
+                <w:rFonts w:ascii="Consolas" w:hAnsi="Consolas" w:cs="Consolas"/>
+                <w:color w:val="3F5FBF"/>
+                <w:sz w:val="20"/>
+                <w:szCs w:val="20"/>
+              </w:rPr>
+              <w:t>&gt;</w:t>
             </w:r>
           </w:p>
           <w:p>
@@ -1408,8 +1714,29 @@
                 <w:sz w:val="20"/>
                 <w:szCs w:val="20"/>
               </w:rPr>
-              <w:t xml:space="preserve">    &lt;artifactId&gt;</w:t>
-            </w:r>
+              <w:t xml:space="preserve">    &lt;</w:t>
+            </w:r>
+            <w:proofErr w:type="spellStart"/>
+            <w:r>
+              <w:rPr>
+                <w:rFonts w:ascii="Consolas" w:hAnsi="Consolas" w:cs="Consolas"/>
+                <w:color w:val="3F5FBF"/>
+                <w:sz w:val="20"/>
+                <w:szCs w:val="20"/>
+              </w:rPr>
+              <w:t>artifactId</w:t>
+            </w:r>
+            <w:proofErr w:type="spellEnd"/>
+            <w:r>
+              <w:rPr>
+                <w:rFonts w:ascii="Consolas" w:hAnsi="Consolas" w:cs="Consolas"/>
+                <w:color w:val="3F5FBF"/>
+                <w:sz w:val="20"/>
+                <w:szCs w:val="20"/>
+              </w:rPr>
+              <w:t>&gt;</w:t>
+            </w:r>
+            <w:proofErr w:type="spellStart"/>
             <w:r>
               <w:rPr>
                 <w:rFonts w:ascii="Consolas" w:hAnsi="Consolas" w:cs="Consolas"/>
@@ -1420,14 +1747,35 @@
               </w:rPr>
               <w:t>logback</w:t>
             </w:r>
-            <w:r>
-              <w:rPr>
-                <w:rFonts w:ascii="Consolas" w:hAnsi="Consolas" w:cs="Consolas"/>
-                <w:color w:val="3F5FBF"/>
-                <w:sz w:val="20"/>
-                <w:szCs w:val="20"/>
-              </w:rPr>
-              <w:t>-classic&lt;/artifactId&gt;</w:t>
+            <w:proofErr w:type="spellEnd"/>
+            <w:r>
+              <w:rPr>
+                <w:rFonts w:ascii="Consolas" w:hAnsi="Consolas" w:cs="Consolas"/>
+                <w:color w:val="3F5FBF"/>
+                <w:sz w:val="20"/>
+                <w:szCs w:val="20"/>
+              </w:rPr>
+              <w:t>-classic&lt;/</w:t>
+            </w:r>
+            <w:proofErr w:type="spellStart"/>
+            <w:r>
+              <w:rPr>
+                <w:rFonts w:ascii="Consolas" w:hAnsi="Consolas" w:cs="Consolas"/>
+                <w:color w:val="3F5FBF"/>
+                <w:sz w:val="20"/>
+                <w:szCs w:val="20"/>
+              </w:rPr>
+              <w:t>artifactId</w:t>
+            </w:r>
+            <w:proofErr w:type="spellEnd"/>
+            <w:r>
+              <w:rPr>
+                <w:rFonts w:ascii="Consolas" w:hAnsi="Consolas" w:cs="Consolas"/>
+                <w:color w:val="3F5FBF"/>
+                <w:sz w:val="20"/>
+                <w:szCs w:val="20"/>
+              </w:rPr>
+              <w:t>&gt;</w:t>
             </w:r>
           </w:p>
           <w:p>
@@ -1484,7 +1832,31 @@
           </w:tcPr>
           <w:p>
             <w:r>
-              <w:t>Commenting out the Javalin logback allowed controlled of logging level in Project 0, however using levels below INFO activates a lot of Javalin logging.</w:t>
+              <w:t xml:space="preserve">Commenting out the </w:t>
+            </w:r>
+            <w:proofErr w:type="spellStart"/>
+            <w:r>
+              <w:t>Javalin</w:t>
+            </w:r>
+            <w:proofErr w:type="spellEnd"/>
+            <w:r>
+              <w:t xml:space="preserve"> </w:t>
+            </w:r>
+            <w:proofErr w:type="spellStart"/>
+            <w:r>
+              <w:t>logback</w:t>
+            </w:r>
+            <w:proofErr w:type="spellEnd"/>
+            <w:r>
+              <w:t xml:space="preserve"> allowed controlled of logging level in Project 0, however using levels below INFO activates a lot of </w:t>
+            </w:r>
+            <w:proofErr w:type="spellStart"/>
+            <w:r>
+              <w:t>Javalin</w:t>
+            </w:r>
+            <w:proofErr w:type="spellEnd"/>
+            <w:r>
+              <w:t xml:space="preserve"> logging.</w:t>
             </w:r>
           </w:p>
           <w:p/>
@@ -1499,15 +1871,27 @@
                 <w:szCs w:val="20"/>
               </w:rPr>
             </w:pPr>
-            <w:r>
-              <w:rPr>
-                <w:rFonts w:ascii="Consolas" w:hAnsi="Consolas" w:cs="Consolas"/>
-                <w:color w:val="3F5FBF"/>
-                <w:sz w:val="20"/>
-                <w:szCs w:val="20"/>
-              </w:rPr>
-              <w:t xml:space="preserve">&lt;!-- </w:t>
-            </w:r>
+            <w:proofErr w:type="gramStart"/>
+            <w:r>
+              <w:rPr>
+                <w:rFonts w:ascii="Consolas" w:hAnsi="Consolas" w:cs="Consolas"/>
+                <w:color w:val="3F5FBF"/>
+                <w:sz w:val="20"/>
+                <w:szCs w:val="20"/>
+              </w:rPr>
+              <w:t>&lt;!--</w:t>
+            </w:r>
+            <w:proofErr w:type="gramEnd"/>
+            <w:r>
+              <w:rPr>
+                <w:rFonts w:ascii="Consolas" w:hAnsi="Consolas" w:cs="Consolas"/>
+                <w:color w:val="3F5FBF"/>
+                <w:sz w:val="20"/>
+                <w:szCs w:val="20"/>
+              </w:rPr>
+              <w:t xml:space="preserve"> </w:t>
+            </w:r>
+            <w:proofErr w:type="spellStart"/>
             <w:r>
               <w:rPr>
                 <w:rFonts w:ascii="Consolas" w:hAnsi="Consolas" w:cs="Consolas"/>
@@ -1518,6 +1902,7 @@
               </w:rPr>
               <w:t>Logback</w:t>
             </w:r>
+            <w:proofErr w:type="spellEnd"/>
             <w:r>
               <w:rPr>
                 <w:rFonts w:ascii="Consolas" w:hAnsi="Consolas" w:cs="Consolas"/>
@@ -1539,15 +1924,27 @@
                 <w:szCs w:val="20"/>
               </w:rPr>
             </w:pPr>
-            <w:r>
-              <w:rPr>
-                <w:rFonts w:ascii="Consolas" w:hAnsi="Consolas" w:cs="Consolas"/>
-                <w:color w:val="3F5FBF"/>
-                <w:sz w:val="20"/>
-                <w:szCs w:val="20"/>
-              </w:rPr>
-              <w:t xml:space="preserve">&lt;!-- </w:t>
-            </w:r>
+            <w:proofErr w:type="gramStart"/>
+            <w:r>
+              <w:rPr>
+                <w:rFonts w:ascii="Consolas" w:hAnsi="Consolas" w:cs="Consolas"/>
+                <w:color w:val="3F5FBF"/>
+                <w:sz w:val="20"/>
+                <w:szCs w:val="20"/>
+              </w:rPr>
+              <w:t>&lt;!--</w:t>
+            </w:r>
+            <w:proofErr w:type="gramEnd"/>
+            <w:r>
+              <w:rPr>
+                <w:rFonts w:ascii="Consolas" w:hAnsi="Consolas" w:cs="Consolas"/>
+                <w:color w:val="3F5FBF"/>
+                <w:sz w:val="20"/>
+                <w:szCs w:val="20"/>
+              </w:rPr>
+              <w:t xml:space="preserve"> </w:t>
+            </w:r>
+            <w:proofErr w:type="spellStart"/>
             <w:r>
               <w:rPr>
                 <w:rFonts w:ascii="Consolas" w:hAnsi="Consolas" w:cs="Consolas"/>
@@ -1558,6 +1955,7 @@
               </w:rPr>
               <w:t>Javalin</w:t>
             </w:r>
+            <w:proofErr w:type="spellEnd"/>
             <w:r>
               <w:rPr>
                 <w:rFonts w:ascii="Consolas" w:hAnsi="Consolas" w:cs="Consolas"/>
@@ -1609,15 +2007,27 @@
                 <w:szCs w:val="20"/>
               </w:rPr>
             </w:pPr>
-            <w:r>
-              <w:rPr>
-                <w:rFonts w:ascii="Consolas" w:hAnsi="Consolas" w:cs="Consolas"/>
-                <w:color w:val="3F5FBF"/>
-                <w:sz w:val="20"/>
-                <w:szCs w:val="20"/>
-              </w:rPr>
-              <w:t xml:space="preserve">&lt;!-- Try commenting out the </w:t>
-            </w:r>
+            <w:proofErr w:type="gramStart"/>
+            <w:r>
+              <w:rPr>
+                <w:rFonts w:ascii="Consolas" w:hAnsi="Consolas" w:cs="Consolas"/>
+                <w:color w:val="3F5FBF"/>
+                <w:sz w:val="20"/>
+                <w:szCs w:val="20"/>
+              </w:rPr>
+              <w:t>&lt;!--</w:t>
+            </w:r>
+            <w:proofErr w:type="gramEnd"/>
+            <w:r>
+              <w:rPr>
+                <w:rFonts w:ascii="Consolas" w:hAnsi="Consolas" w:cs="Consolas"/>
+                <w:color w:val="3F5FBF"/>
+                <w:sz w:val="20"/>
+                <w:szCs w:val="20"/>
+              </w:rPr>
+              <w:t xml:space="preserve"> Try commenting out the </w:t>
+            </w:r>
+            <w:proofErr w:type="spellStart"/>
             <w:r>
               <w:rPr>
                 <w:rFonts w:ascii="Consolas" w:hAnsi="Consolas" w:cs="Consolas"/>
@@ -1628,6 +2038,7 @@
               </w:rPr>
               <w:t>Javalin</w:t>
             </w:r>
+            <w:proofErr w:type="spellEnd"/>
             <w:r>
               <w:rPr>
                 <w:rFonts w:ascii="Consolas" w:hAnsi="Consolas" w:cs="Consolas"/>
@@ -1637,6 +2048,7 @@
               </w:rPr>
               <w:t xml:space="preserve"> </w:t>
             </w:r>
+            <w:proofErr w:type="spellStart"/>
             <w:r>
               <w:rPr>
                 <w:rFonts w:ascii="Consolas" w:hAnsi="Consolas" w:cs="Consolas"/>
@@ -1647,6 +2059,7 @@
               </w:rPr>
               <w:t>logback</w:t>
             </w:r>
+            <w:proofErr w:type="spellEnd"/>
             <w:r>
               <w:rPr>
                 <w:rFonts w:ascii="Consolas" w:hAnsi="Consolas" w:cs="Consolas"/>
@@ -1701,6 +2114,7 @@
               </w:rPr>
               <w:t xml:space="preserve">before it appeared that the logging level was controlled by </w:t>
             </w:r>
+            <w:proofErr w:type="spellStart"/>
             <w:r>
               <w:rPr>
                 <w:rFonts w:ascii="Consolas" w:hAnsi="Consolas" w:cs="Consolas"/>
@@ -1712,6 +2126,7 @@
               </w:rPr>
               <w:t>Javalin</w:t>
             </w:r>
+            <w:proofErr w:type="spellEnd"/>
           </w:p>
           <w:p>
             <w:pPr>
@@ -1811,7 +2226,47 @@
                 <w:szCs w:val="20"/>
               </w:rPr>
               <w:tab/>
-              <w:t>&lt;groupId&gt;org.slf4j&lt;/groupId&gt;</w:t>
+              <w:t>&lt;</w:t>
+            </w:r>
+            <w:proofErr w:type="spellStart"/>
+            <w:r>
+              <w:rPr>
+                <w:rFonts w:ascii="Consolas" w:hAnsi="Consolas" w:cs="Consolas"/>
+                <w:color w:val="3F5FBF"/>
+                <w:sz w:val="20"/>
+                <w:szCs w:val="20"/>
+              </w:rPr>
+              <w:t>groupId</w:t>
+            </w:r>
+            <w:proofErr w:type="spellEnd"/>
+            <w:r>
+              <w:rPr>
+                <w:rFonts w:ascii="Consolas" w:hAnsi="Consolas" w:cs="Consolas"/>
+                <w:color w:val="3F5FBF"/>
+                <w:sz w:val="20"/>
+                <w:szCs w:val="20"/>
+              </w:rPr>
+              <w:t>&gt;org.slf4j&lt;/</w:t>
+            </w:r>
+            <w:proofErr w:type="spellStart"/>
+            <w:r>
+              <w:rPr>
+                <w:rFonts w:ascii="Consolas" w:hAnsi="Consolas" w:cs="Consolas"/>
+                <w:color w:val="3F5FBF"/>
+                <w:sz w:val="20"/>
+                <w:szCs w:val="20"/>
+              </w:rPr>
+              <w:t>groupId</w:t>
+            </w:r>
+            <w:proofErr w:type="spellEnd"/>
+            <w:r>
+              <w:rPr>
+                <w:rFonts w:ascii="Consolas" w:hAnsi="Consolas" w:cs="Consolas"/>
+                <w:color w:val="3F5FBF"/>
+                <w:sz w:val="20"/>
+                <w:szCs w:val="20"/>
+              </w:rPr>
+              <w:t>&gt;</w:t>
             </w:r>
           </w:p>
           <w:p>
@@ -1851,7 +2306,47 @@
                 <w:szCs w:val="20"/>
               </w:rPr>
               <w:tab/>
-              <w:t>&lt;artifactId&gt;slf4j-simple&lt;/artifactId&gt;</w:t>
+              <w:t>&lt;</w:t>
+            </w:r>
+            <w:proofErr w:type="spellStart"/>
+            <w:r>
+              <w:rPr>
+                <w:rFonts w:ascii="Consolas" w:hAnsi="Consolas" w:cs="Consolas"/>
+                <w:color w:val="3F5FBF"/>
+                <w:sz w:val="20"/>
+                <w:szCs w:val="20"/>
+              </w:rPr>
+              <w:t>artifactId</w:t>
+            </w:r>
+            <w:proofErr w:type="spellEnd"/>
+            <w:r>
+              <w:rPr>
+                <w:rFonts w:ascii="Consolas" w:hAnsi="Consolas" w:cs="Consolas"/>
+                <w:color w:val="3F5FBF"/>
+                <w:sz w:val="20"/>
+                <w:szCs w:val="20"/>
+              </w:rPr>
+              <w:t>&gt;slf4j-simple&lt;/</w:t>
+            </w:r>
+            <w:proofErr w:type="spellStart"/>
+            <w:r>
+              <w:rPr>
+                <w:rFonts w:ascii="Consolas" w:hAnsi="Consolas" w:cs="Consolas"/>
+                <w:color w:val="3F5FBF"/>
+                <w:sz w:val="20"/>
+                <w:szCs w:val="20"/>
+              </w:rPr>
+              <w:t>artifactId</w:t>
+            </w:r>
+            <w:proofErr w:type="spellEnd"/>
+            <w:r>
+              <w:rPr>
+                <w:rFonts w:ascii="Consolas" w:hAnsi="Consolas" w:cs="Consolas"/>
+                <w:color w:val="3F5FBF"/>
+                <w:sz w:val="20"/>
+                <w:szCs w:val="20"/>
+              </w:rPr>
+              <w:t>&gt;</w:t>
             </w:r>
           </w:p>
           <w:p>
@@ -2004,10 +2499,23 @@
           <w:p/>
           <w:p>
             <w:r>
-              <w:t xml:space="preserve">Would using Javalin in </w:t>
-            </w:r>
-            <w:r>
-              <w:t>src/test/java</w:t>
+              <w:t xml:space="preserve">Would using </w:t>
+            </w:r>
+            <w:proofErr w:type="spellStart"/>
+            <w:r>
+              <w:t>Javalin</w:t>
+            </w:r>
+            <w:proofErr w:type="spellEnd"/>
+            <w:r>
+              <w:t xml:space="preserve"> in </w:t>
+            </w:r>
+            <w:proofErr w:type="spellStart"/>
+            <w:r>
+              <w:t>src</w:t>
+            </w:r>
+            <w:proofErr w:type="spellEnd"/>
+            <w:r>
+              <w:t>/test/java</w:t>
             </w:r>
             <w:r>
               <w:t xml:space="preserve"> Classes work for test automation?</w:t>
@@ -2031,7 +2539,23 @@
               </w:r>
             </w:hyperlink>
             <w:r>
-              <w:t xml:space="preserve"> with Javalin in an ApplicationTest class?</w:t>
+              <w:t xml:space="preserve"> with </w:t>
+            </w:r>
+            <w:proofErr w:type="spellStart"/>
+            <w:r>
+              <w:t>Javalin</w:t>
+            </w:r>
+            <w:proofErr w:type="spellEnd"/>
+            <w:r>
+              <w:t xml:space="preserve"> in an </w:t>
+            </w:r>
+            <w:proofErr w:type="spellStart"/>
+            <w:r>
+              <w:t>ApplicationTest</w:t>
+            </w:r>
+            <w:proofErr w:type="spellEnd"/>
+            <w:r>
+              <w:t xml:space="preserve"> class?</w:t>
             </w:r>
           </w:p>
           <w:p/>
@@ -2197,7 +2721,13 @@
           </w:p>
           <w:p>
             <w:r>
-              <w:t>Leveraging Java 8 and following test driven development (TDD), create a RESTful API application that supports two main resources: clients and accounts.</w:t>
+              <w:t xml:space="preserve">Leveraging Java 8 and following test driven development (TDD), create a RESTful API application that supports </w:t>
+            </w:r>
+            <w:r>
+              <w:rPr>
+                <w:highlight w:val="green"/>
+              </w:rPr>
+              <w:t>two main resources: clients and accounts.</w:t>
             </w:r>
           </w:p>
         </w:tc>
@@ -2213,64 +2743,98 @@
             </w:r>
           </w:p>
           <w:p>
-            <w:r>
+            <w:pPr>
+              <w:rPr>
+                <w:highlight w:val="green"/>
+              </w:rPr>
+            </w:pPr>
+            <w:r>
+              <w:rPr>
+                <w:highlight w:val="green"/>
+              </w:rPr>
               <w:t xml:space="preserve">1. </w:t>
+            </w:r>
+            <w:r>
+              <w:rPr>
+                <w:b/>
+                <w:highlight w:val="green"/>
+              </w:rPr>
+              <w:t>Java</w:t>
+            </w:r>
+          </w:p>
+          <w:p>
+            <w:pPr>
+              <w:rPr>
+                <w:highlight w:val="green"/>
+              </w:rPr>
+            </w:pPr>
+            <w:r>
+              <w:rPr>
+                <w:highlight w:val="green"/>
+              </w:rPr>
+              <w:t xml:space="preserve">2. </w:t>
+            </w:r>
+            <w:proofErr w:type="spellStart"/>
+            <w:r>
+              <w:rPr>
+                <w:b/>
+                <w:highlight w:val="green"/>
+              </w:rPr>
+              <w:t>Javalin</w:t>
+            </w:r>
+            <w:proofErr w:type="spellEnd"/>
+          </w:p>
+          <w:p>
+            <w:pPr>
+              <w:rPr>
+                <w:highlight w:val="green"/>
+              </w:rPr>
+            </w:pPr>
+            <w:r>
+              <w:rPr>
+                <w:highlight w:val="green"/>
+              </w:rPr>
+              <w:t>3. JDBC</w:t>
+            </w:r>
+          </w:p>
+          <w:p>
+            <w:r>
+              <w:rPr>
+                <w:highlight w:val="green"/>
+              </w:rPr>
+              <w:t xml:space="preserve">4. </w:t>
+            </w:r>
+            <w:proofErr w:type="spellStart"/>
+            <w:r>
+              <w:rPr>
+                <w:highlight w:val="green"/>
+              </w:rPr>
+              <w:t>Logback</w:t>
+            </w:r>
+            <w:proofErr w:type="spellEnd"/>
+            <w:r>
+              <w:rPr>
+                <w:highlight w:val="green"/>
+              </w:rPr>
+              <w:t xml:space="preserve"> / </w:t>
+            </w:r>
+            <w:r>
+              <w:rPr>
+                <w:b/>
+                <w:highlight w:val="green"/>
+              </w:rPr>
+              <w:t>SLF4J</w:t>
+            </w:r>
+          </w:p>
+          <w:p>
+            <w:r>
+              <w:t xml:space="preserve">5. </w:t>
             </w:r>
             <w:r>
               <w:rPr>
                 <w:b/>
                 <w:highlight w:val="yellow"/>
               </w:rPr>
-              <w:t>Java</w:t>
-            </w:r>
-          </w:p>
-          <w:p>
-            <w:r>
-              <w:t xml:space="preserve">2. </w:t>
-            </w:r>
-            <w:r>
-              <w:rPr>
-                <w:b/>
-                <w:highlight w:val="yellow"/>
-              </w:rPr>
-              <w:t>Javalin</w:t>
-            </w:r>
-          </w:p>
-          <w:p>
-            <w:r>
-              <w:t>3. JDBC</w:t>
-            </w:r>
-          </w:p>
-          <w:p>
-            <w:r>
-              <w:t xml:space="preserve">4. </w:t>
-            </w:r>
-            <w:r>
-              <w:rPr>
-                <w:highlight w:val="yellow"/>
-              </w:rPr>
-              <w:t>Logback</w:t>
-            </w:r>
-            <w:r>
-              <w:t xml:space="preserve"> / </w:t>
-            </w:r>
-            <w:r>
-              <w:rPr>
-                <w:b/>
-                <w:highlight w:val="yellow"/>
-              </w:rPr>
-              <w:t>SLF4J</w:t>
-            </w:r>
-          </w:p>
-          <w:p>
-            <w:r>
-              <w:t xml:space="preserve">5. </w:t>
-            </w:r>
-            <w:r>
-              <w:rPr>
-                <w:b/>
-                <w:highlight w:val="yellow"/>
-              </w:rPr>
               <w:t>JUnit</w:t>
             </w:r>
           </w:p>
@@ -2281,6 +2845,9 @@
           </w:p>
           <w:p>
             <w:r>
+              <w:rPr>
+                <w:highlight w:val="green"/>
+              </w:rPr>
               <w:t>7. MariaDB</w:t>
             </w:r>
           </w:p>
@@ -2328,7 +2895,7 @@
           <w:p>
             <w:r>
               <w:rPr>
-                <w:highlight w:val="yellow"/>
+                <w:highlight w:val="green"/>
               </w:rPr>
               <w:t>- `POST /clients`: Creates a new client</w:t>
             </w:r>
@@ -2336,23 +2903,24 @@
           <w:p>
             <w:r>
               <w:rPr>
-                <w:highlight w:val="yellow"/>
+                <w:highlight w:val="green"/>
               </w:rPr>
               <w:t>- `GET /clients`: Gets all clients</w:t>
             </w:r>
           </w:p>
           <w:p>
             <w:r>
-              <w:t>- `GET /client</w:t>
-            </w:r>
-            <w:bookmarkStart w:id="0" w:name="_GoBack"/>
-            <w:bookmarkEnd w:id="0"/>
-            <w:r>
-              <w:t>s/{id}`: Get client with an id of X (if the client exists)</w:t>
-            </w:r>
-          </w:p>
-          <w:p>
-            <w:r>
+              <w:rPr>
+                <w:highlight w:val="green"/>
+              </w:rPr>
+              <w:t>- `GET /clients/{id}`: Get client with an id of X (if the client exists)</w:t>
+            </w:r>
+          </w:p>
+          <w:p>
+            <w:r>
+              <w:rPr>
+                <w:highlight w:val="green"/>
+              </w:rPr>
               <w:t>- `PUT /clients/{id}`: Update client with an id of X (if the client exists)</w:t>
             </w:r>
           </w:p>
@@ -2363,32 +2931,137 @@
           </w:p>
           <w:p>
             <w:r>
-              <w:t>- `POST /clients/{client_id}/accounts`: Create a new account for a client with id of X (if client exists)</w:t>
-            </w:r>
-          </w:p>
-          <w:p>
-            <w:r>
-              <w:t>- `GET /clients/{client_id}/accounts`: Get all accounts for client with id of X (if client exists)</w:t>
-            </w:r>
-          </w:p>
-          <w:p>
-            <w:r>
-              <w:t>- `GET /clients/{client_id}/accounts?amountLessThan=2000&amp;amountGreaterThan=400`: Get all accounts for client id of X with balances between 400 and 2000 (if client exists)</w:t>
-            </w:r>
-          </w:p>
-          <w:p>
-            <w:r>
-              <w:t>- `GET /clients/{client_id}/accounts/{account_id}`: Get account with id of Y belonging to client with id of X (if client and account exist AND if account belongs to client)</w:t>
-            </w:r>
-          </w:p>
-          <w:p>
-            <w:r>
-              <w:t>- `PUT /clients/{client_id}/accounts/{account_id}`: Update account with id of Y belonging to client with id of X (if client and account exist AND if account belongs to client)</w:t>
-            </w:r>
-          </w:p>
-          <w:p>
-            <w:r>
-              <w:t>- `DELETE /clients/{client_id}/accounts/{account_id}`: Delete account with id of Y belonging to client with id of X (if client and account exist AND if account belongs to client)</w:t>
+              <w:t>- `POST /clients/{</w:t>
+            </w:r>
+            <w:proofErr w:type="spellStart"/>
+            <w:r>
+              <w:t>client_id</w:t>
+            </w:r>
+            <w:proofErr w:type="spellEnd"/>
+            <w:r>
+              <w:t>}/accounts`: Create a new account for a client with id of X (if client exists)</w:t>
+            </w:r>
+          </w:p>
+          <w:p>
+            <w:r>
+              <w:rPr>
+                <w:highlight w:val="green"/>
+              </w:rPr>
+              <w:t>- `GET /clients/{</w:t>
+            </w:r>
+            <w:proofErr w:type="spellStart"/>
+            <w:r>
+              <w:rPr>
+                <w:highlight w:val="green"/>
+              </w:rPr>
+              <w:t>client_id</w:t>
+            </w:r>
+            <w:proofErr w:type="spellEnd"/>
+            <w:r>
+              <w:rPr>
+                <w:highlight w:val="green"/>
+              </w:rPr>
+              <w:t>}/accounts`: Get all accounts for client with id of X (if client exists)</w:t>
+            </w:r>
+          </w:p>
+          <w:p>
+            <w:r>
+              <w:t xml:space="preserve">- `GET /clients/{client_id}/accounts?amountLessThan=2000&amp;amountGreaterThan=400`: </w:t>
+            </w:r>
+            <w:proofErr w:type="spellStart"/>
+            <w:r>
+              <w:t>Get</w:t>
+            </w:r>
+            <w:proofErr w:type="spellEnd"/>
+            <w:r>
+              <w:t xml:space="preserve"> all accounts for client id of X with balances between 400 and 2000 (if client exists)</w:t>
+            </w:r>
+          </w:p>
+          <w:p>
+            <w:r>
+              <w:t>- `GET /clients/{</w:t>
+            </w:r>
+            <w:proofErr w:type="spellStart"/>
+            <w:r>
+              <w:t>client_id</w:t>
+            </w:r>
+            <w:proofErr w:type="spellEnd"/>
+            <w:r>
+              <w:t>}/accounts/{</w:t>
+            </w:r>
+            <w:proofErr w:type="spellStart"/>
+            <w:r>
+              <w:t>account_</w:t>
+            </w:r>
+            <w:proofErr w:type="gramStart"/>
+            <w:r>
+              <w:t>id</w:t>
+            </w:r>
+            <w:proofErr w:type="spellEnd"/>
+            <w:r>
+              <w:t>}`</w:t>
+            </w:r>
+            <w:proofErr w:type="gramEnd"/>
+            <w:r>
+              <w:t>: Get account with id of Y belonging to client with id of X (if client and account exist AND if account belongs to client)</w:t>
+            </w:r>
+          </w:p>
+          <w:p>
+            <w:r>
+              <w:t>- `PUT /clients/{</w:t>
+            </w:r>
+            <w:proofErr w:type="spellStart"/>
+            <w:r>
+              <w:t>client_id</w:t>
+            </w:r>
+            <w:proofErr w:type="spellEnd"/>
+            <w:r>
+              <w:t>}/accounts/{</w:t>
+            </w:r>
+            <w:proofErr w:type="spellStart"/>
+            <w:r>
+              <w:t>account_</w:t>
+            </w:r>
+            <w:proofErr w:type="gramStart"/>
+            <w:r>
+              <w:t>id</w:t>
+            </w:r>
+            <w:proofErr w:type="spellEnd"/>
+            <w:r>
+              <w:t>}`</w:t>
+            </w:r>
+            <w:proofErr w:type="gramEnd"/>
+            <w:r>
+              <w:t>: Update account with id of Y belonging to client with id of X (if client and account exist AND if account belongs to client)</w:t>
+            </w:r>
+          </w:p>
+          <w:p>
+            <w:r>
+              <w:t>- `DELETE /clients/{</w:t>
+            </w:r>
+            <w:proofErr w:type="spellStart"/>
+            <w:r>
+              <w:t>client_id</w:t>
+            </w:r>
+            <w:proofErr w:type="spellEnd"/>
+            <w:r>
+              <w:t>}/accounts/{</w:t>
+            </w:r>
+            <w:proofErr w:type="spellStart"/>
+            <w:r>
+              <w:t>account_</w:t>
+            </w:r>
+            <w:proofErr w:type="gramStart"/>
+            <w:r>
+              <w:t>id</w:t>
+            </w:r>
+            <w:proofErr w:type="spellEnd"/>
+            <w:r>
+              <w:t>}`</w:t>
+            </w:r>
+            <w:proofErr w:type="gramEnd"/>
+            <w:r>
+              <w:t>: Delete account with id of Y belonging to client with id of X (if client and account exist AND if account belongs to client)</w:t>
             </w:r>
           </w:p>
           <w:p/>
@@ -2447,11 +3120,18 @@
           </w:p>
           <w:p>
             <w:r>
-              <w:t xml:space="preserve">- 80-90% test coverage for the **service layer** using </w:t>
+              <w:t xml:space="preserve">- 80-90% test coverage for the **service layer** </w:t>
+            </w:r>
+            <w:r>
+              <w:rPr>
+                <w:highlight w:val="yellow"/>
+              </w:rPr>
+              <w:t xml:space="preserve">using </w:t>
             </w:r>
             <w:r>
               <w:rPr>
                 <w:b/>
+                <w:highlight w:val="yellow"/>
               </w:rPr>
               <w:t>JUnit is required</w:t>
             </w:r>
@@ -2459,56 +3139,137 @@
           <w:p>
             <w:r>
               <w:lastRenderedPageBreak/>
-              <w:t xml:space="preserve">    - Utilize Mockito in order to mock DAO dependencies</w:t>
-            </w:r>
-          </w:p>
-          <w:p>
-            <w:r>
-              <w:t>- Logging should be accomplished using Logback</w:t>
-            </w:r>
-          </w:p>
-          <w:p>
-            <w:r>
+              <w:t xml:space="preserve">    - Utilize Mockito </w:t>
+            </w:r>
+            <w:proofErr w:type="gramStart"/>
+            <w:r>
+              <w:t>in order to</w:t>
+            </w:r>
+            <w:proofErr w:type="gramEnd"/>
+            <w:r>
+              <w:t xml:space="preserve"> mock DAO dependencies</w:t>
+            </w:r>
+          </w:p>
+          <w:p>
+            <w:pPr>
+              <w:rPr>
+                <w:highlight w:val="green"/>
+              </w:rPr>
+            </w:pPr>
+            <w:r>
+              <w:rPr>
+                <w:highlight w:val="green"/>
+              </w:rPr>
+              <w:t xml:space="preserve">- Logging should be accomplished using </w:t>
+            </w:r>
+            <w:proofErr w:type="spellStart"/>
+            <w:r>
+              <w:rPr>
+                <w:highlight w:val="green"/>
+              </w:rPr>
+              <w:t>Logback</w:t>
+            </w:r>
+            <w:proofErr w:type="spellEnd"/>
+          </w:p>
+          <w:p>
+            <w:pPr>
+              <w:rPr>
+                <w:highlight w:val="green"/>
+              </w:rPr>
+            </w:pPr>
+            <w:r>
+              <w:rPr>
+                <w:highlight w:val="green"/>
+              </w:rPr>
               <w:t xml:space="preserve">    - Have a mental model of what should ideally be logged in an application</w:t>
             </w:r>
           </w:p>
           <w:p>
-            <w:r>
+            <w:pPr>
+              <w:rPr>
+                <w:highlight w:val="green"/>
+              </w:rPr>
+            </w:pPr>
+            <w:r>
+              <w:rPr>
+                <w:highlight w:val="green"/>
+              </w:rPr>
               <w:t xml:space="preserve">        - Http Requests</w:t>
             </w:r>
           </w:p>
           <w:p>
-            <w:r>
+            <w:pPr>
+              <w:rPr>
+                <w:highlight w:val="green"/>
+              </w:rPr>
+            </w:pPr>
+            <w:r>
+              <w:rPr>
+                <w:highlight w:val="green"/>
+              </w:rPr>
               <w:t xml:space="preserve">        - Methods being executed</w:t>
             </w:r>
           </w:p>
           <w:p>
-            <w:r>
+            <w:pPr>
+              <w:rPr>
+                <w:highlight w:val="green"/>
+              </w:rPr>
+            </w:pPr>
+            <w:r>
+              <w:rPr>
+                <w:highlight w:val="green"/>
+              </w:rPr>
               <w:t xml:space="preserve">        - Exceptions</w:t>
             </w:r>
           </w:p>
           <w:p>
             <w:r>
+              <w:rPr>
+                <w:highlight w:val="green"/>
+              </w:rPr>
               <w:t xml:space="preserve">        - etc.</w:t>
             </w:r>
           </w:p>
           <w:p>
             <w:r>
+              <w:rPr>
+                <w:highlight w:val="green"/>
+              </w:rPr>
               <w:t>- Create a SQL script that will create a table schema and populate some data for your application</w:t>
             </w:r>
           </w:p>
           <w:p>
-            <w:r>
+            <w:pPr>
+              <w:rPr>
+                <w:highlight w:val="green"/>
+              </w:rPr>
+            </w:pPr>
+            <w:r>
+              <w:rPr>
+                <w:highlight w:val="green"/>
+              </w:rPr>
               <w:t>- Utilize JDBC in the application for data persistence</w:t>
             </w:r>
           </w:p>
           <w:p>
-            <w:r>
+            <w:pPr>
+              <w:rPr>
+                <w:highlight w:val="green"/>
+              </w:rPr>
+            </w:pPr>
+            <w:r>
+              <w:rPr>
+                <w:highlight w:val="green"/>
+              </w:rPr>
               <w:t xml:space="preserve">    - Must utilize the DAO design pattern</w:t>
             </w:r>
           </w:p>
           <w:p>
             <w:r>
+              <w:rPr>
+                <w:highlight w:val="green"/>
+              </w:rPr>
               <w:t xml:space="preserve">    - MariaDB</w:t>
             </w:r>
           </w:p>
@@ -2536,7 +3297,15 @@
           </w:p>
           <w:p>
             <w:r>
-              <w:t>Remember that the above requirements are the minimum viable product (MVP). You can always look into adding more</w:t>
+              <w:t xml:space="preserve">Remember that the above requirements are the minimum viable product (MVP). You can always </w:t>
+            </w:r>
+            <w:proofErr w:type="gramStart"/>
+            <w:r>
+              <w:t>look into</w:t>
+            </w:r>
+            <w:proofErr w:type="gramEnd"/>
+            <w:r>
+              <w:t xml:space="preserve"> adding more</w:t>
             </w:r>
           </w:p>
           <w:p/>
@@ -2547,6 +3316,9 @@
           </w:p>
           <w:p>
             <w:r>
+              <w:rPr>
+                <w:highlight w:val="yellow"/>
+              </w:rPr>
               <w:t>- Postman tests to verify API functionality</w:t>
             </w:r>
           </w:p>
@@ -2577,7 +3349,31 @@
           </w:p>
           <w:p>
             <w:r>
-              <w:t xml:space="preserve">    - Research about Session management (HttpSession, Javalin's Access Manager, etc)</w:t>
+              <w:t xml:space="preserve">    - Research about Session management (</w:t>
+            </w:r>
+            <w:proofErr w:type="spellStart"/>
+            <w:r>
+              <w:t>HttpSession</w:t>
+            </w:r>
+            <w:proofErr w:type="spellEnd"/>
+            <w:r>
+              <w:t xml:space="preserve">, </w:t>
+            </w:r>
+            <w:proofErr w:type="spellStart"/>
+            <w:r>
+              <w:t>Javalin's</w:t>
+            </w:r>
+            <w:proofErr w:type="spellEnd"/>
+            <w:r>
+              <w:t xml:space="preserve"> Access Manager, </w:t>
+            </w:r>
+            <w:proofErr w:type="spellStart"/>
+            <w:r>
+              <w:t>etc</w:t>
+            </w:r>
+            <w:proofErr w:type="spellEnd"/>
+            <w:r>
+              <w:t>)</w:t>
             </w:r>
           </w:p>
           <w:p>
@@ -2790,6 +3586,7 @@
                 <w:b/>
               </w:rPr>
             </w:pPr>
+            <w:proofErr w:type="spellStart"/>
             <w:r>
               <w:rPr>
                 <w:b/>
@@ -2797,6 +3594,7 @@
               <w:lastRenderedPageBreak/>
               <w:t>HashCode</w:t>
             </w:r>
+            <w:proofErr w:type="spellEnd"/>
           </w:p>
           <w:p>
             <w:pPr>
@@ -2851,13 +3649,39 @@
           </w:p>
           <w:p>
             <w:r>
-              <w:t>The purpose of the hashCode() method is to provide a numeric representation of an object's contents so as to provide an alternate mechanism to loosely identify it.</w:t>
+              <w:t xml:space="preserve">The purpose of the </w:t>
+            </w:r>
+            <w:proofErr w:type="spellStart"/>
+            <w:proofErr w:type="gramStart"/>
+            <w:r>
+              <w:t>hashCode</w:t>
+            </w:r>
+            <w:proofErr w:type="spellEnd"/>
+            <w:r>
+              <w:t>(</w:t>
+            </w:r>
+            <w:proofErr w:type="gramEnd"/>
+            <w:r>
+              <w:t>) method is to provide a numeric representation of an object's contents so as to provide an alternate mechanism to loosely identify it.</w:t>
             </w:r>
           </w:p>
           <w:p/>
           <w:p>
             <w:r>
-              <w:t xml:space="preserve">By default the hashCode() returns an integer that represents the </w:t>
+              <w:t xml:space="preserve">By default the </w:t>
+            </w:r>
+            <w:proofErr w:type="spellStart"/>
+            <w:proofErr w:type="gramStart"/>
+            <w:r>
+              <w:t>hashCode</w:t>
+            </w:r>
+            <w:proofErr w:type="spellEnd"/>
+            <w:r>
+              <w:t>(</w:t>
+            </w:r>
+            <w:proofErr w:type="gramEnd"/>
+            <w:r>
+              <w:t xml:space="preserve">) returns an integer that represents the </w:t>
             </w:r>
             <w:r>
               <w:rPr>
@@ -2866,28 +3690,92 @@
               <w:t>internal memory address of the object</w:t>
             </w:r>
             <w:r>
-              <w:t xml:space="preserve">. Where this comes in handy is in the creation and use of an important computer science data structure called a hash table. Hash tables map keys, which are values that result from a hash function (aka, hashCode() method), to a value of interest (i.e., the object the hashCode() method was executed on). This becomes a very useful feature when dealing with moderate-to-large collections of items, because it is </w:t>
+              <w:t xml:space="preserve">. Where this comes in handy is in the creation and use of an important computer science data structure called a hash table. Hash tables map keys, which are values that result from a hash function (aka, </w:t>
+            </w:r>
+            <w:proofErr w:type="spellStart"/>
+            <w:proofErr w:type="gramStart"/>
+            <w:r>
+              <w:t>hashCode</w:t>
+            </w:r>
+            <w:proofErr w:type="spellEnd"/>
+            <w:r>
+              <w:t>(</w:t>
+            </w:r>
+            <w:proofErr w:type="gramEnd"/>
+            <w:r>
+              <w:t xml:space="preserve">) method), to a value of interest (i.e., the object the </w:t>
+            </w:r>
+            <w:proofErr w:type="spellStart"/>
+            <w:r>
+              <w:t>hashCode</w:t>
+            </w:r>
+            <w:proofErr w:type="spellEnd"/>
+            <w:r>
+              <w:t xml:space="preserve">() method was executed on). This becomes a very useful feature when dealing with moderate-to-large collections of items, because it is </w:t>
             </w:r>
             <w:r>
               <w:rPr>
                 <w:b/>
               </w:rPr>
-              <w:t>usually a lot faster to compute a hash value compared to linearly searching a collection</w:t>
-            </w:r>
-            <w:r>
-              <w:t>, or having to resize and copy items in an array backing a collection when it's limit is reached.</w:t>
+              <w:t xml:space="preserve">usually a lot faster to compute a hash value compared to linearly searching a </w:t>
+            </w:r>
+            <w:proofErr w:type="gramStart"/>
+            <w:r>
+              <w:rPr>
+                <w:b/>
+              </w:rPr>
+              <w:t>collection</w:t>
+            </w:r>
+            <w:r>
+              <w:t>, or</w:t>
+            </w:r>
+            <w:proofErr w:type="gramEnd"/>
+            <w:r>
+              <w:t xml:space="preserve"> having to resize and copy items in an array backing a collection when it's limit is reached.</w:t>
             </w:r>
           </w:p>
           <w:p/>
           <w:p>
             <w:r>
-              <w:t>The driving feature behind an efficient hash table is the ability to create a hash that is adequately unique for each object. Buried in that last sentence is the reason why I emphasized the need to override both equals(Object) and hashCode() in the prior article.</w:t>
+              <w:t xml:space="preserve">The driving feature behind an efficient hash table is the ability to create a hash that is adequately unique for each object. Buried in that last sentence is the reason why I emphasized the need to override both </w:t>
+            </w:r>
+            <w:proofErr w:type="gramStart"/>
+            <w:r>
+              <w:t>equals(</w:t>
+            </w:r>
+            <w:proofErr w:type="gramEnd"/>
+            <w:r>
+              <w:t xml:space="preserve">Object) and </w:t>
+            </w:r>
+            <w:proofErr w:type="spellStart"/>
+            <w:r>
+              <w:t>hashCode</w:t>
+            </w:r>
+            <w:proofErr w:type="spellEnd"/>
+            <w:r>
+              <w:t>() in the prior article.</w:t>
             </w:r>
           </w:p>
           <w:p/>
           <w:p>
             <w:r>
-              <w:t>If an object has implementation characteristics that require it to be logically distinct from others based on its content then it needs to produce as distinct a hash as reasonably possible. So two objects that are logically equivalent should produce the same hash, but it is sometimes unavoidable to have two logically different objects that may produce the same hash which is known as a collision. When collisions happen the colliding objects are placed in a metaphorical bucket and a secondary algorithm is used to differentiate them within their hash bucket.</w:t>
+              <w:t xml:space="preserve">If an object has implementation characteristics that require it to be logically distinct from others based on its </w:t>
+            </w:r>
+            <w:proofErr w:type="gramStart"/>
+            <w:r>
+              <w:t>content</w:t>
+            </w:r>
+            <w:proofErr w:type="gramEnd"/>
+            <w:r>
+              <w:t xml:space="preserve"> then it needs to produce as distinct a hash as reasonably possible. </w:t>
+            </w:r>
+            <w:proofErr w:type="gramStart"/>
+            <w:r>
+              <w:t>So</w:t>
+            </w:r>
+            <w:proofErr w:type="gramEnd"/>
+            <w:r>
+              <w:t xml:space="preserve"> two objects that are logically equivalent should produce the same hash, but it is sometimes unavoidable to have two logically different objects that may produce the same hash which is known as a collision. When collisions happen the colliding objects are placed in a metaphorical bucket and a secondary algorithm is used to differentiate them within their hash bucket.</w:t>
             </w:r>
           </w:p>
           <w:p/>
@@ -2904,12 +3792,14 @@
                 <w:b/>
               </w:rPr>
             </w:pPr>
+            <w:proofErr w:type="spellStart"/>
             <w:r>
               <w:rPr>
                 <w:b/>
               </w:rPr>
               <w:t>Logback</w:t>
             </w:r>
+            <w:proofErr w:type="spellEnd"/>
           </w:p>
           <w:p>
             <w:pPr>
@@ -2947,6 +3837,7 @@
               </w:rPr>
               <w:t>Overview. </w:t>
             </w:r>
+            <w:proofErr w:type="spellStart"/>
             <w:r>
               <w:rPr>
                 <w:rFonts w:ascii="Arial" w:hAnsi="Arial" w:cs="Arial"/>
@@ -2957,6 +3848,7 @@
               </w:rPr>
               <w:t>Logback</w:t>
             </w:r>
+            <w:proofErr w:type="spellEnd"/>
             <w:r>
               <w:rPr>
                 <w:rFonts w:ascii="Arial" w:hAnsi="Arial" w:cs="Arial"/>
@@ -2983,6 +3875,7 @@
               </w:rPr>
               <w:t> logging frameworks in the Java Community. It's a replacement for its predecessor, Log4j. </w:t>
             </w:r>
+            <w:proofErr w:type="spellStart"/>
             <w:r>
               <w:rPr>
                 <w:rFonts w:ascii="Arial" w:hAnsi="Arial" w:cs="Arial"/>
@@ -2993,6 +3886,7 @@
               </w:rPr>
               <w:t>Logback</w:t>
             </w:r>
+            <w:proofErr w:type="spellEnd"/>
             <w:r>
               <w:rPr>
                 <w:rFonts w:ascii="Arial" w:hAnsi="Arial" w:cs="Arial"/>
@@ -3021,8 +3915,13 @@
             </w:pPr>
           </w:p>
           <w:p>
-            <w:r>
-              <w:t>Logback is intended as a successor to the popular log4j project, </w:t>
+            <w:proofErr w:type="spellStart"/>
+            <w:r>
+              <w:t>Logback</w:t>
+            </w:r>
+            <w:proofErr w:type="spellEnd"/>
+            <w:r>
+              <w:t xml:space="preserve"> is intended as a successor to the popular log4j project, </w:t>
             </w:r>
             <w:hyperlink r:id="rId10" w:history="1">
               <w:r>
@@ -3038,14 +3937,83 @@
           </w:p>
           <w:p/>
           <w:p>
-            <w:r>
-              <w:t>Logback's architecture is sufficiently generic so as to apply under different circumstances. At present time, logback is divided into three modules, logback-core, logback-classic and logback-access.</w:t>
+            <w:proofErr w:type="spellStart"/>
+            <w:r>
+              <w:t>Logback's</w:t>
+            </w:r>
+            <w:proofErr w:type="spellEnd"/>
+            <w:r>
+              <w:t xml:space="preserve"> architecture is sufficiently generic </w:t>
+            </w:r>
+            <w:proofErr w:type="gramStart"/>
+            <w:r>
+              <w:t>so as to</w:t>
+            </w:r>
+            <w:proofErr w:type="gramEnd"/>
+            <w:r>
+              <w:t xml:space="preserve"> apply under different circumstances. At present time, </w:t>
+            </w:r>
+            <w:proofErr w:type="spellStart"/>
+            <w:r>
+              <w:t>logback</w:t>
+            </w:r>
+            <w:proofErr w:type="spellEnd"/>
+            <w:r>
+              <w:t xml:space="preserve"> is divided into three modules, </w:t>
+            </w:r>
+            <w:proofErr w:type="spellStart"/>
+            <w:r>
+              <w:t>logback</w:t>
+            </w:r>
+            <w:proofErr w:type="spellEnd"/>
+            <w:r>
+              <w:t xml:space="preserve">-core, </w:t>
+            </w:r>
+            <w:proofErr w:type="spellStart"/>
+            <w:r>
+              <w:t>logback</w:t>
+            </w:r>
+            <w:proofErr w:type="spellEnd"/>
+            <w:r>
+              <w:t xml:space="preserve">-classic and </w:t>
+            </w:r>
+            <w:proofErr w:type="spellStart"/>
+            <w:r>
+              <w:t>logback</w:t>
+            </w:r>
+            <w:proofErr w:type="spellEnd"/>
+            <w:r>
+              <w:t>-access.</w:t>
             </w:r>
           </w:p>
           <w:p/>
           <w:p>
             <w:r>
-              <w:t>The logback-core module lays the groundwork for the other two modules. The logback-classic module can be assimilated to a significantly improved version of log4j. Moreover, logback-classic natively implements the </w:t>
+              <w:t xml:space="preserve">The </w:t>
+            </w:r>
+            <w:proofErr w:type="spellStart"/>
+            <w:r>
+              <w:t>logback</w:t>
+            </w:r>
+            <w:proofErr w:type="spellEnd"/>
+            <w:r>
+              <w:t xml:space="preserve">-core module lays the groundwork for the other two modules. The </w:t>
+            </w:r>
+            <w:proofErr w:type="spellStart"/>
+            <w:r>
+              <w:t>logback</w:t>
+            </w:r>
+            <w:proofErr w:type="spellEnd"/>
+            <w:r>
+              <w:t xml:space="preserve">-classic module can be assimilated to a significantly improved version of log4j. Moreover, </w:t>
+            </w:r>
+            <w:proofErr w:type="spellStart"/>
+            <w:r>
+              <w:t>logback</w:t>
+            </w:r>
+            <w:proofErr w:type="spellEnd"/>
+            <w:r>
+              <w:t>-classic natively implements the </w:t>
             </w:r>
             <w:hyperlink r:id="rId11" w:history="1">
               <w:r>
@@ -3056,13 +4024,50 @@
               </w:r>
             </w:hyperlink>
             <w:r>
-              <w:t> so that you can readily switch back and forth between logback and other logging frameworks such as log4j or java.util.logging (JUL).</w:t>
+              <w:t xml:space="preserve"> so that you can readily switch back and forth between </w:t>
+            </w:r>
+            <w:proofErr w:type="spellStart"/>
+            <w:r>
+              <w:t>logback</w:t>
+            </w:r>
+            <w:proofErr w:type="spellEnd"/>
+            <w:r>
+              <w:t xml:space="preserve"> and other logging frameworks such as log4j or </w:t>
+            </w:r>
+            <w:proofErr w:type="spellStart"/>
+            <w:proofErr w:type="gramStart"/>
+            <w:r>
+              <w:t>java.util</w:t>
+            </w:r>
+            <w:proofErr w:type="gramEnd"/>
+            <w:r>
+              <w:t>.logging</w:t>
+            </w:r>
+            <w:proofErr w:type="spellEnd"/>
+            <w:r>
+              <w:t xml:space="preserve"> (JUL).</w:t>
             </w:r>
           </w:p>
           <w:p/>
           <w:p>
             <w:r>
-              <w:t>The logback-access module integrates with Servlet containers, such as Tomcat and Jetty, to provide HTTP-access log functionality. Note that you could easily build your own module on top of logback-core.</w:t>
+              <w:t xml:space="preserve">The </w:t>
+            </w:r>
+            <w:proofErr w:type="spellStart"/>
+            <w:r>
+              <w:t>logback</w:t>
+            </w:r>
+            <w:proofErr w:type="spellEnd"/>
+            <w:r>
+              <w:t xml:space="preserve">-access module integrates with Servlet containers, such as Tomcat and Jetty, to provide HTTP-access log functionality. Note that you could easily build your own module on top of </w:t>
+            </w:r>
+            <w:proofErr w:type="spellStart"/>
+            <w:r>
+              <w:t>logback</w:t>
+            </w:r>
+            <w:proofErr w:type="spellEnd"/>
+            <w:r>
+              <w:t>-core.</w:t>
             </w:r>
           </w:p>
           <w:p>
@@ -3104,12 +4109,14 @@
               </w:rPr>
               <w:t xml:space="preserve"> </w:t>
             </w:r>
+            <w:proofErr w:type="spellStart"/>
             <w:r>
               <w:rPr>
                 <w:b/>
               </w:rPr>
               <w:t>databind</w:t>
             </w:r>
+            <w:proofErr w:type="spellEnd"/>
           </w:p>
           <w:p/>
           <w:p>
@@ -3140,7 +4147,43 @@
                 <w:color w:val="202124"/>
                 <w:shd w:val="clear" w:color="auto" w:fill="FFFFFF"/>
               </w:rPr>
-              <w:t>. It is of two type. Simple Data Binding - Converts JSON to and from Java Maps, Lists, Strings, Numbers, Booleans and null objects.</w:t>
+              <w:t xml:space="preserve">. It is of two </w:t>
+            </w:r>
+            <w:proofErr w:type="gramStart"/>
+            <w:r>
+              <w:rPr>
+                <w:rFonts w:ascii="Arial" w:hAnsi="Arial" w:cs="Arial"/>
+                <w:color w:val="202124"/>
+                <w:shd w:val="clear" w:color="auto" w:fill="FFFFFF"/>
+              </w:rPr>
+              <w:t>type</w:t>
+            </w:r>
+            <w:proofErr w:type="gramEnd"/>
+            <w:r>
+              <w:rPr>
+                <w:rFonts w:ascii="Arial" w:hAnsi="Arial" w:cs="Arial"/>
+                <w:color w:val="202124"/>
+                <w:shd w:val="clear" w:color="auto" w:fill="FFFFFF"/>
+              </w:rPr>
+              <w:t xml:space="preserve">. Simple Data Binding - Converts JSON to and from Java Maps, Lists, Strings, Numbers, </w:t>
+            </w:r>
+            <w:proofErr w:type="gramStart"/>
+            <w:r>
+              <w:rPr>
+                <w:rFonts w:ascii="Arial" w:hAnsi="Arial" w:cs="Arial"/>
+                <w:color w:val="202124"/>
+                <w:shd w:val="clear" w:color="auto" w:fill="FFFFFF"/>
+              </w:rPr>
+              <w:t>Booleans</w:t>
+            </w:r>
+            <w:proofErr w:type="gramEnd"/>
+            <w:r>
+              <w:rPr>
+                <w:rFonts w:ascii="Arial" w:hAnsi="Arial" w:cs="Arial"/>
+                <w:color w:val="202124"/>
+                <w:shd w:val="clear" w:color="auto" w:fill="FFFFFF"/>
+              </w:rPr>
+              <w:t xml:space="preserve"> and null objects.</w:t>
             </w:r>
           </w:p>
           <w:p>
@@ -3223,13 +4266,58 @@
             </w:r>
           </w:p>
           <w:p>
-            <w:r>
-              <w:t>&lt;groupId&gt;org.appache.maven.plugins&lt;/groupId&gt;</w:t>
-            </w:r>
-          </w:p>
-          <w:p>
-            <w:r>
-              <w:t>&lt;artifactId&gt;maven-assembly-plugin&lt;/artifactId&gt;</w:t>
+            <w:proofErr w:type="gramStart"/>
+            <w:r>
+              <w:t>&lt;</w:t>
+            </w:r>
+            <w:proofErr w:type="spellStart"/>
+            <w:r>
+              <w:t>groupId</w:t>
+            </w:r>
+            <w:proofErr w:type="spellEnd"/>
+            <w:r>
+              <w:t>&gt;</w:t>
+            </w:r>
+            <w:proofErr w:type="spellStart"/>
+            <w:r>
+              <w:t>org.appache.maven</w:t>
+            </w:r>
+            <w:proofErr w:type="gramEnd"/>
+            <w:r>
+              <w:t>.plugins</w:t>
+            </w:r>
+            <w:proofErr w:type="spellEnd"/>
+            <w:r>
+              <w:t>&lt;/</w:t>
+            </w:r>
+            <w:proofErr w:type="spellStart"/>
+            <w:r>
+              <w:t>groupId</w:t>
+            </w:r>
+            <w:proofErr w:type="spellEnd"/>
+            <w:r>
+              <w:t>&gt;</w:t>
+            </w:r>
+          </w:p>
+          <w:p>
+            <w:r>
+              <w:t>&lt;</w:t>
+            </w:r>
+            <w:proofErr w:type="spellStart"/>
+            <w:r>
+              <w:t>artifactId</w:t>
+            </w:r>
+            <w:proofErr w:type="spellEnd"/>
+            <w:r>
+              <w:t>&gt;maven-assembly-plugin&lt;/</w:t>
+            </w:r>
+            <w:proofErr w:type="spellStart"/>
+            <w:r>
+              <w:t>artifactId</w:t>
+            </w:r>
+            <w:proofErr w:type="spellEnd"/>
+            <w:r>
+              <w:t>&gt;</w:t>
             </w:r>
           </w:p>
           <w:p>
@@ -3304,8 +4392,15 @@
       </w:r>
     </w:p>
     <w:p>
-      <w:r>
-        <w:t>refactoring.guru/design-patterns</w:t>
+      <w:proofErr w:type="spellStart"/>
+      <w:proofErr w:type="gramStart"/>
+      <w:r>
+        <w:t>refactoring.guru</w:t>
+      </w:r>
+      <w:proofErr w:type="spellEnd"/>
+      <w:proofErr w:type="gramEnd"/>
+      <w:r>
+        <w:t>/design-patterns</w:t>
       </w:r>
     </w:p>
     <w:p/>
@@ -3625,13 +4720,23 @@
           <w:szCs w:val="18"/>
         </w:rPr>
       </w:pPr>
+      <w:proofErr w:type="spellStart"/>
       <w:r>
         <w:rPr>
           <w:rFonts w:ascii="Lucida Console" w:hAnsi="Lucida Console" w:cs="Lucida Console"/>
           <w:sz w:val="18"/>
           <w:szCs w:val="18"/>
         </w:rPr>
-        <w:t>mvn --version</w:t>
+        <w:t>mvn</w:t>
+      </w:r>
+      <w:proofErr w:type="spellEnd"/>
+      <w:r>
+        <w:rPr>
+          <w:rFonts w:ascii="Lucida Console" w:hAnsi="Lucida Console" w:cs="Lucida Console"/>
+          <w:sz w:val="18"/>
+          <w:szCs w:val="18"/>
+        </w:rPr>
+        <w:t xml:space="preserve"> --version</w:t>
       </w:r>
     </w:p>
     <w:p/>
@@ -3688,22 +4793,39 @@
       </w:r>
     </w:p>
     <w:p>
+      <w:proofErr w:type="gramStart"/>
       <w:r>
         <w:t>jdbc:mariadb://database-3.clwebyd8kmnl.us-east-2.rds.amazonaws.com:3306/jdbc_demo</w:t>
       </w:r>
+      <w:proofErr w:type="gramEnd"/>
     </w:p>
     <w:p>
-      <w:r>
-        <w:t>jdbc:mariadb://</w:t>
+      <w:proofErr w:type="spellStart"/>
+      <w:proofErr w:type="gramStart"/>
+      <w:r>
+        <w:t>jdbc:mariadb</w:t>
+      </w:r>
+      <w:proofErr w:type="spellEnd"/>
+      <w:r>
+        <w:t>://</w:t>
       </w:r>
       <w:r>
         <w:t>localhost:3306</w:t>
       </w:r>
+      <w:proofErr w:type="gramEnd"/>
     </w:p>
     <w:p/>
     <w:p>
       <w:r>
-        <w:t>my aws connection string</w:t>
+        <w:t xml:space="preserve">my </w:t>
+      </w:r>
+      <w:proofErr w:type="spellStart"/>
+      <w:r>
+        <w:t>aws</w:t>
+      </w:r>
+      <w:proofErr w:type="spellEnd"/>
+      <w:r>
+        <w:t xml:space="preserve"> connection string</w:t>
       </w:r>
     </w:p>
     <w:p>
@@ -3716,6 +4838,7 @@
           <w:shd w:val="clear" w:color="auto" w:fill="FFFFFF"/>
         </w:rPr>
       </w:pPr>
+      <w:proofErr w:type="gramStart"/>
       <w:r>
         <w:t>jdbc:mariadb://</w:t>
       </w:r>
@@ -3739,11 +4862,14 @@
         </w:rPr>
         <w:t>/jdbc_demo</w:t>
       </w:r>
+      <w:proofErr w:type="gramEnd"/>
     </w:p>
     <w:p>
+      <w:proofErr w:type="gramStart"/>
       <w:r>
         <w:t>jdbc:mariadb://database-1.cdigirn7b0ro.us-east-2.rds.amazonaws.com</w:t>
       </w:r>
+      <w:proofErr w:type="gramEnd"/>
     </w:p>
     <w:p>
       <w:r>
@@ -3752,18 +4878,42 @@
     </w:p>
     <w:p>
       <w:r>
-        <w:t>Could not connect to address=(host=database-1.cdigirn7b0ro.us-east-2.rds.amazonaws.com)(port=3306)(type=master) : Socket fail to connect to host:database-1.cdigirn7b0ro.us-east-2.rds.amazonaws.com, port:3306. Connection timed out: connect</w:t>
+        <w:t>Could not connect to address=(</w:t>
+      </w:r>
+      <w:proofErr w:type="gramStart"/>
+      <w:r>
+        <w:t>host=database-1.cdigirn7b0ro.us-east-2.rds.amazonaws.com)(</w:t>
+      </w:r>
+      <w:proofErr w:type="gramEnd"/>
+      <w:r>
+        <w:t>port=3306)(type=master) : Socket fail to connect to host:database-1.cdigirn7b0ro.us-east-2.rds.amazonaws.com, port:3306. Connection timed out: connect</w:t>
       </w:r>
     </w:p>
     <w:p>
       <w:r>
         <w:lastRenderedPageBreak/>
-        <w:t xml:space="preserve">  Socket fail to connect to host:database-1.cdigirn7b0ro.us-east-2.rds.amazonaws.com, port:3306. Connection timed out: connect</w:t>
+        <w:t xml:space="preserve">  Socket fail to connect to </w:t>
+      </w:r>
+      <w:proofErr w:type="gramStart"/>
+      <w:r>
+        <w:t>host:database-1.cdigirn7b0ro.us-east-2.rds.amazonaws.com</w:t>
+      </w:r>
+      <w:proofErr w:type="gramEnd"/>
+      <w:r>
+        <w:t>, port:3306. Connection timed out: connect</w:t>
       </w:r>
     </w:p>
     <w:p>
       <w:r>
-        <w:t xml:space="preserve">  Socket fail to connect to host:database-1.cdigirn7b0ro.us-east-2.rds.amazonaws.com, port:3306. Connection timed out: connect</w:t>
+        <w:t xml:space="preserve">  Socket fail to connect to </w:t>
+      </w:r>
+      <w:proofErr w:type="gramStart"/>
+      <w:r>
+        <w:t>host:database-1.cdigirn7b0ro.us-east-2.rds.amazonaws.com</w:t>
+      </w:r>
+      <w:proofErr w:type="gramEnd"/>
+      <w:r>
+        <w:t>, port:3306. Connection timed out: connect</w:t>
       </w:r>
     </w:p>
     <w:p>
@@ -3873,7 +5023,43 @@
                 <w:color w:val="202124"/>
                 <w:shd w:val="clear" w:color="auto" w:fill="FFFFFF"/>
               </w:rPr>
-              <w:t>; In this case, we use the 'localhost' host-name and not the server's IP. This practice is commonplace if you plan to SSH in to your server, or when using the local client to connect to a local MySQL server.</w:t>
+              <w:t xml:space="preserve">; In this case, we use the 'localhost' </w:t>
+            </w:r>
+            <w:proofErr w:type="gramStart"/>
+            <w:r>
+              <w:rPr>
+                <w:rFonts w:ascii="Arial" w:hAnsi="Arial" w:cs="Arial"/>
+                <w:color w:val="202124"/>
+                <w:shd w:val="clear" w:color="auto" w:fill="FFFFFF"/>
+              </w:rPr>
+              <w:t>host-name</w:t>
+            </w:r>
+            <w:proofErr w:type="gramEnd"/>
+            <w:r>
+              <w:rPr>
+                <w:rFonts w:ascii="Arial" w:hAnsi="Arial" w:cs="Arial"/>
+                <w:color w:val="202124"/>
+                <w:shd w:val="clear" w:color="auto" w:fill="FFFFFF"/>
+              </w:rPr>
+              <w:t xml:space="preserve"> and not the server's IP. This practice is commonplace if you plan to SSH </w:t>
+            </w:r>
+            <w:proofErr w:type="gramStart"/>
+            <w:r>
+              <w:rPr>
+                <w:rFonts w:ascii="Arial" w:hAnsi="Arial" w:cs="Arial"/>
+                <w:color w:val="202124"/>
+                <w:shd w:val="clear" w:color="auto" w:fill="FFFFFF"/>
+              </w:rPr>
+              <w:t>in to</w:t>
+            </w:r>
+            <w:proofErr w:type="gramEnd"/>
+            <w:r>
+              <w:rPr>
+                <w:rFonts w:ascii="Arial" w:hAnsi="Arial" w:cs="Arial"/>
+                <w:color w:val="202124"/>
+                <w:shd w:val="clear" w:color="auto" w:fill="FFFFFF"/>
+              </w:rPr>
+              <w:t xml:space="preserve"> your server, or when using the local client to connect to a local MySQL server.</w:t>
             </w:r>
           </w:p>
           <w:p/>
@@ -3985,7 +5171,18 @@
           <w:szCs w:val="20"/>
           <w:shd w:val="clear" w:color="auto" w:fill="E8F2FE"/>
         </w:rPr>
-        <w:t>'project0'</w:t>
+        <w:t>'project0</w:t>
+      </w:r>
+      <w:proofErr w:type="gramStart"/>
+      <w:r>
+        <w:rPr>
+          <w:rFonts w:ascii="Consolas" w:hAnsi="Consolas" w:cs="Consolas"/>
+          <w:color w:val="008000"/>
+          <w:sz w:val="20"/>
+          <w:szCs w:val="20"/>
+          <w:shd w:val="clear" w:color="auto" w:fill="E8F2FE"/>
+        </w:rPr>
+        <w:t>'</w:t>
       </w:r>
       <w:r>
         <w:rPr>
@@ -3997,6 +5194,7 @@
         </w:rPr>
         <w:t>;</w:t>
       </w:r>
+      <w:proofErr w:type="gramEnd"/>
     </w:p>
     <w:p>
       <w:pPr>
@@ -4095,7 +5293,7 @@
 </file>
 
 <file path=word/endnotes.xml><?xml version="1.0" encoding="utf-8"?>
-<w:endnotes xmlns:wpc="http://schemas.microsoft.com/office/word/2010/wordprocessingCanvas" xmlns:mc="http://schemas.openxmlformats.org/markup-compatibility/2006" xmlns:o="urn:schemas-microsoft-com:office:office" xmlns:r="http://schemas.openxmlformats.org/officeDocument/2006/relationships" xmlns:m="http://schemas.openxmlformats.org/officeDocument/2006/math" xmlns:v="urn:schemas-microsoft-com:vml" xmlns:wp14="http://schemas.microsoft.com/office/word/2010/wordprocessingDrawing" xmlns:wp="http://schemas.openxmlformats.org/drawingml/2006/wordprocessingDrawing" xmlns:w10="urn:schemas-microsoft-com:office:word" xmlns:w="http://schemas.openxmlformats.org/wordprocessingml/2006/main" xmlns:w14="http://schemas.microsoft.com/office/word/2010/wordml" xmlns:w15="http://schemas.microsoft.com/office/word/2012/wordml" xmlns:wpg="http://schemas.microsoft.com/office/word/2010/wordprocessingGroup" xmlns:wpi="http://schemas.microsoft.com/office/word/2010/wordprocessingInk" xmlns:wne="http://schemas.microsoft.com/office/word/2006/wordml" xmlns:wps="http://schemas.microsoft.com/office/word/2010/wordprocessingShape" mc:Ignorable="w14 w15 wp14">
+<w:endnotes xmlns:wpc="http://schemas.microsoft.com/office/word/2010/wordprocessingCanvas" xmlns:cx="http://schemas.microsoft.com/office/drawing/2014/chartex" xmlns:cx1="http://schemas.microsoft.com/office/drawing/2015/9/8/chartex" xmlns:cx2="http://schemas.microsoft.com/office/drawing/2015/10/21/chartex" xmlns:cx3="http://schemas.microsoft.com/office/drawing/2016/5/9/chartex" xmlns:cx4="http://schemas.microsoft.com/office/drawing/2016/5/10/chartex" xmlns:cx5="http://schemas.microsoft.com/office/drawing/2016/5/11/chartex" xmlns:cx6="http://schemas.microsoft.com/office/drawing/2016/5/12/chartex" xmlns:cx7="http://schemas.microsoft.com/office/drawing/2016/5/13/chartex" xmlns:cx8="http://schemas.microsoft.com/office/drawing/2016/5/14/chartex" xmlns:mc="http://schemas.openxmlformats.org/markup-compatibility/2006" xmlns:aink="http://schemas.microsoft.com/office/drawing/2016/ink" xmlns:am3d="http://schemas.microsoft.com/office/drawing/2017/model3d" xmlns:o="urn:schemas-microsoft-com:office:office" xmlns:r="http://schemas.openxmlformats.org/officeDocument/2006/relationships" xmlns:m="http://schemas.openxmlformats.org/officeDocument/2006/math" xmlns:v="urn:schemas-microsoft-com:vml" xmlns:wp14="http://schemas.microsoft.com/office/word/2010/wordprocessingDrawing" xmlns:wp="http://schemas.openxmlformats.org/drawingml/2006/wordprocessingDrawing" xmlns:w10="urn:schemas-microsoft-com:office:word" xmlns:w="http://schemas.openxmlformats.org/wordprocessingml/2006/main" xmlns:w14="http://schemas.microsoft.com/office/word/2010/wordml" xmlns:w15="http://schemas.microsoft.com/office/word/2012/wordml" xmlns:w16cex="http://schemas.microsoft.com/office/word/2018/wordml/cex" xmlns:w16cid="http://schemas.microsoft.com/office/word/2016/wordml/cid" xmlns:w16="http://schemas.microsoft.com/office/word/2018/wordml" xmlns:w16sdtdh="http://schemas.microsoft.com/office/word/2020/wordml/sdtdatahash" xmlns:w16se="http://schemas.microsoft.com/office/word/2015/wordml/symex" xmlns:wpg="http://schemas.microsoft.com/office/word/2010/wordprocessingGroup" xmlns:wpi="http://schemas.microsoft.com/office/word/2010/wordprocessingInk" xmlns:wne="http://schemas.microsoft.com/office/word/2006/wordml" xmlns:wps="http://schemas.microsoft.com/office/word/2010/wordprocessingShape" mc:Ignorable="w14 w15 w16se w16cid w16 w16cex w16sdtdh wp14">
   <w:endnote w:type="separator" w:id="-1">
     <w:p>
       <w:pPr>
@@ -4120,7 +5318,7 @@
 </file>
 
 <file path=word/footnotes.xml><?xml version="1.0" encoding="utf-8"?>
-<w:footnotes xmlns:wpc="http://schemas.microsoft.com/office/word/2010/wordprocessingCanvas" xmlns:mc="http://schemas.openxmlformats.org/markup-compatibility/2006" xmlns:o="urn:schemas-microsoft-com:office:office" xmlns:r="http://schemas.openxmlformats.org/officeDocument/2006/relationships" xmlns:m="http://schemas.openxmlformats.org/officeDocument/2006/math" xmlns:v="urn:schemas-microsoft-com:vml" xmlns:wp14="http://schemas.microsoft.com/office/word/2010/wordprocessingDrawing" xmlns:wp="http://schemas.openxmlformats.org/drawingml/2006/wordprocessingDrawing" xmlns:w10="urn:schemas-microsoft-com:office:word" xmlns:w="http://schemas.openxmlformats.org/wordprocessingml/2006/main" xmlns:w14="http://schemas.microsoft.com/office/word/2010/wordml" xmlns:w15="http://schemas.microsoft.com/office/word/2012/wordml" xmlns:wpg="http://schemas.microsoft.com/office/word/2010/wordprocessingGroup" xmlns:wpi="http://schemas.microsoft.com/office/word/2010/wordprocessingInk" xmlns:wne="http://schemas.microsoft.com/office/word/2006/wordml" xmlns:wps="http://schemas.microsoft.com/office/word/2010/wordprocessingShape" mc:Ignorable="w14 w15 wp14">
+<w:footnotes xmlns:wpc="http://schemas.microsoft.com/office/word/2010/wordprocessingCanvas" xmlns:cx="http://schemas.microsoft.com/office/drawing/2014/chartex" xmlns:cx1="http://schemas.microsoft.com/office/drawing/2015/9/8/chartex" xmlns:cx2="http://schemas.microsoft.com/office/drawing/2015/10/21/chartex" xmlns:cx3="http://schemas.microsoft.com/office/drawing/2016/5/9/chartex" xmlns:cx4="http://schemas.microsoft.com/office/drawing/2016/5/10/chartex" xmlns:cx5="http://schemas.microsoft.com/office/drawing/2016/5/11/chartex" xmlns:cx6="http://schemas.microsoft.com/office/drawing/2016/5/12/chartex" xmlns:cx7="http://schemas.microsoft.com/office/drawing/2016/5/13/chartex" xmlns:cx8="http://schemas.microsoft.com/office/drawing/2016/5/14/chartex" xmlns:mc="http://schemas.openxmlformats.org/markup-compatibility/2006" xmlns:aink="http://schemas.microsoft.com/office/drawing/2016/ink" xmlns:am3d="http://schemas.microsoft.com/office/drawing/2017/model3d" xmlns:o="urn:schemas-microsoft-com:office:office" xmlns:r="http://schemas.openxmlformats.org/officeDocument/2006/relationships" xmlns:m="http://schemas.openxmlformats.org/officeDocument/2006/math" xmlns:v="urn:schemas-microsoft-com:vml" xmlns:wp14="http://schemas.microsoft.com/office/word/2010/wordprocessingDrawing" xmlns:wp="http://schemas.openxmlformats.org/drawingml/2006/wordprocessingDrawing" xmlns:w10="urn:schemas-microsoft-com:office:word" xmlns:w="http://schemas.openxmlformats.org/wordprocessingml/2006/main" xmlns:w14="http://schemas.microsoft.com/office/word/2010/wordml" xmlns:w15="http://schemas.microsoft.com/office/word/2012/wordml" xmlns:w16cex="http://schemas.microsoft.com/office/word/2018/wordml/cex" xmlns:w16cid="http://schemas.microsoft.com/office/word/2016/wordml/cid" xmlns:w16="http://schemas.microsoft.com/office/word/2018/wordml" xmlns:w16sdtdh="http://schemas.microsoft.com/office/word/2020/wordml/sdtdatahash" xmlns:w16se="http://schemas.microsoft.com/office/word/2015/wordml/symex" xmlns:wpg="http://schemas.microsoft.com/office/word/2010/wordprocessingGroup" xmlns:wpi="http://schemas.microsoft.com/office/word/2010/wordprocessingInk" xmlns:wne="http://schemas.microsoft.com/office/word/2006/wordml" xmlns:wps="http://schemas.microsoft.com/office/word/2010/wordprocessingShape" mc:Ignorable="w14 w15 w16se w16cid w16 w16cex w16sdtdh wp14">
   <w:footnote w:type="separator" w:id="-1">
     <w:p>
       <w:pPr>
@@ -4145,7 +5343,7 @@
 </file>
 
 <file path=word/styles.xml><?xml version="1.0" encoding="utf-8"?>
-<w:styles xmlns:mc="http://schemas.openxmlformats.org/markup-compatibility/2006" xmlns:r="http://schemas.openxmlformats.org/officeDocument/2006/relationships" xmlns:w="http://schemas.openxmlformats.org/wordprocessingml/2006/main" xmlns:w14="http://schemas.microsoft.com/office/word/2010/wordml" xmlns:w15="http://schemas.microsoft.com/office/word/2012/wordml" mc:Ignorable="w14 w15">
+<w:styles xmlns:mc="http://schemas.openxmlformats.org/markup-compatibility/2006" xmlns:r="http://schemas.openxmlformats.org/officeDocument/2006/relationships" xmlns:w="http://schemas.openxmlformats.org/wordprocessingml/2006/main" xmlns:w14="http://schemas.microsoft.com/office/word/2010/wordml" xmlns:w15="http://schemas.microsoft.com/office/word/2012/wordml" xmlns:w16cex="http://schemas.microsoft.com/office/word/2018/wordml/cex" xmlns:w16cid="http://schemas.microsoft.com/office/word/2016/wordml/cid" xmlns:w16="http://schemas.microsoft.com/office/word/2018/wordml" xmlns:w16sdtdh="http://schemas.microsoft.com/office/word/2020/wordml/sdtdatahash" xmlns:w16se="http://schemas.microsoft.com/office/word/2015/wordml/symex" mc:Ignorable="w14 w15 w16se w16cid w16 w16cex w16sdtdh">
   <w:docDefaults>
     <w:rPrDefault>
       <w:rPr>
@@ -4161,7 +5359,7 @@
       </w:pPr>
     </w:pPrDefault>
   </w:docDefaults>
-  <w:latentStyles w:defLockedState="0" w:defUIPriority="99" w:defSemiHidden="0" w:defUnhideWhenUsed="0" w:defQFormat="0" w:count="371">
+  <w:latentStyles w:defLockedState="0" w:defUIPriority="99" w:defSemiHidden="0" w:defUnhideWhenUsed="0" w:defQFormat="0" w:count="376">
     <w:lsdException w:name="Normal" w:uiPriority="0" w:qFormat="1"/>
     <w:lsdException w:name="heading 1" w:uiPriority="9" w:qFormat="1"/>
     <w:lsdException w:name="heading 2" w:semiHidden="1" w:uiPriority="9" w:unhideWhenUsed="1" w:qFormat="1"/>
@@ -4267,7 +5465,6 @@
     <w:lsdException w:name="HTML Sample" w:semiHidden="1" w:unhideWhenUsed="1"/>
     <w:lsdException w:name="HTML Typewriter" w:semiHidden="1" w:unhideWhenUsed="1"/>
     <w:lsdException w:name="HTML Variable" w:semiHidden="1" w:unhideWhenUsed="1"/>
-    <w:lsdException w:name="Normal Table" w:semiHidden="1" w:unhideWhenUsed="1"/>
     <w:lsdException w:name="annotation subject" w:semiHidden="1" w:unhideWhenUsed="1"/>
     <w:lsdException w:name="No List" w:semiHidden="1" w:unhideWhenUsed="1"/>
     <w:lsdException w:name="Outline List 1" w:semiHidden="1" w:unhideWhenUsed="1"/>
@@ -4310,11 +5507,8 @@
     <w:lsdException w:name="Table Contemporary" w:semiHidden="1" w:unhideWhenUsed="1"/>
     <w:lsdException w:name="Table Elegant" w:semiHidden="1" w:unhideWhenUsed="1"/>
     <w:lsdException w:name="Table Professional" w:semiHidden="1" w:unhideWhenUsed="1"/>
-    <w:lsdException w:name="Table Subtle 1" w:semiHidden="1" w:unhideWhenUsed="1"/>
     <w:lsdException w:name="Table Subtle 2" w:semiHidden="1" w:unhideWhenUsed="1"/>
     <w:lsdException w:name="Table Web 1" w:semiHidden="1" w:unhideWhenUsed="1"/>
-    <w:lsdException w:name="Table Web 2" w:semiHidden="1" w:unhideWhenUsed="1"/>
-    <w:lsdException w:name="Table Web 3" w:semiHidden="1" w:unhideWhenUsed="1"/>
     <w:lsdException w:name="Balloon Text" w:semiHidden="1" w:unhideWhenUsed="1"/>
     <w:lsdException w:name="Table Grid" w:uiPriority="39"/>
     <w:lsdException w:name="Table Theme" w:semiHidden="1" w:unhideWhenUsed="1"/>
@@ -4533,6 +5727,11 @@
     <w:lsdException w:name="List Table 5 Dark Accent 6" w:uiPriority="50"/>
     <w:lsdException w:name="List Table 6 Colorful Accent 6" w:uiPriority="51"/>
     <w:lsdException w:name="List Table 7 Colorful Accent 6" w:uiPriority="52"/>
+    <w:lsdException w:name="Mention" w:semiHidden="1" w:unhideWhenUsed="1"/>
+    <w:lsdException w:name="Smart Hyperlink" w:semiHidden="1" w:unhideWhenUsed="1"/>
+    <w:lsdException w:name="Hashtag" w:semiHidden="1" w:unhideWhenUsed="1"/>
+    <w:lsdException w:name="Unresolved Mention" w:semiHidden="1" w:unhideWhenUsed="1"/>
+    <w:lsdException w:name="Smart Link" w:semiHidden="1" w:unhideWhenUsed="1"/>
   </w:latentStyles>
   <w:style w:type="paragraph" w:default="1" w:styleId="Normal">
     <w:name w:val="Normal"/>

</xml_diff>

<commit_message>
20210809 1826 update to files from tlw8748253 broken happy paths.
</commit_message>
<xml_diff>
--- a/docs/Project 0.docx
+++ b/docs/Project 0.docx
@@ -1,6 +1,6 @@
 
 <file path=word/document.xml><?xml version="1.0" encoding="utf-8"?>
-<w:document xmlns:wpc="http://schemas.microsoft.com/office/word/2010/wordprocessingCanvas" xmlns:cx="http://schemas.microsoft.com/office/drawing/2014/chartex" xmlns:cx1="http://schemas.microsoft.com/office/drawing/2015/9/8/chartex" xmlns:cx2="http://schemas.microsoft.com/office/drawing/2015/10/21/chartex" xmlns:cx3="http://schemas.microsoft.com/office/drawing/2016/5/9/chartex" xmlns:cx4="http://schemas.microsoft.com/office/drawing/2016/5/10/chartex" xmlns:cx5="http://schemas.microsoft.com/office/drawing/2016/5/11/chartex" xmlns:cx6="http://schemas.microsoft.com/office/drawing/2016/5/12/chartex" xmlns:cx7="http://schemas.microsoft.com/office/drawing/2016/5/13/chartex" xmlns:cx8="http://schemas.microsoft.com/office/drawing/2016/5/14/chartex" xmlns:mc="http://schemas.openxmlformats.org/markup-compatibility/2006" xmlns:aink="http://schemas.microsoft.com/office/drawing/2016/ink" xmlns:am3d="http://schemas.microsoft.com/office/drawing/2017/model3d" xmlns:o="urn:schemas-microsoft-com:office:office" xmlns:r="http://schemas.openxmlformats.org/officeDocument/2006/relationships" xmlns:m="http://schemas.openxmlformats.org/officeDocument/2006/math" xmlns:v="urn:schemas-microsoft-com:vml" xmlns:wp14="http://schemas.microsoft.com/office/word/2010/wordprocessingDrawing" xmlns:wp="http://schemas.openxmlformats.org/drawingml/2006/wordprocessingDrawing" xmlns:w10="urn:schemas-microsoft-com:office:word" xmlns:w="http://schemas.openxmlformats.org/wordprocessingml/2006/main" xmlns:w14="http://schemas.microsoft.com/office/word/2010/wordml" xmlns:w15="http://schemas.microsoft.com/office/word/2012/wordml" xmlns:w16cex="http://schemas.microsoft.com/office/word/2018/wordml/cex" xmlns:w16cid="http://schemas.microsoft.com/office/word/2016/wordml/cid" xmlns:w16="http://schemas.microsoft.com/office/word/2018/wordml" xmlns:w16sdtdh="http://schemas.microsoft.com/office/word/2020/wordml/sdtdatahash" xmlns:w16se="http://schemas.microsoft.com/office/word/2015/wordml/symex" xmlns:wpg="http://schemas.microsoft.com/office/word/2010/wordprocessingGroup" xmlns:wpi="http://schemas.microsoft.com/office/word/2010/wordprocessingInk" xmlns:wne="http://schemas.microsoft.com/office/word/2006/wordml" xmlns:wps="http://schemas.microsoft.com/office/word/2010/wordprocessingShape" mc:Ignorable="w14 w15 w16se w16cid w16 w16cex w16sdtdh wp14">
+<w:document xmlns:wpc="http://schemas.microsoft.com/office/word/2010/wordprocessingCanvas" xmlns:mc="http://schemas.openxmlformats.org/markup-compatibility/2006" xmlns:o="urn:schemas-microsoft-com:office:office" xmlns:r="http://schemas.openxmlformats.org/officeDocument/2006/relationships" xmlns:m="http://schemas.openxmlformats.org/officeDocument/2006/math" xmlns:v="urn:schemas-microsoft-com:vml" xmlns:wp14="http://schemas.microsoft.com/office/word/2010/wordprocessingDrawing" xmlns:wp="http://schemas.openxmlformats.org/drawingml/2006/wordprocessingDrawing" xmlns:w10="urn:schemas-microsoft-com:office:word" xmlns:w="http://schemas.openxmlformats.org/wordprocessingml/2006/main" xmlns:w14="http://schemas.microsoft.com/office/word/2010/wordml" xmlns:w15="http://schemas.microsoft.com/office/word/2012/wordml" xmlns:wpg="http://schemas.microsoft.com/office/word/2010/wordprocessingGroup" xmlns:wpi="http://schemas.microsoft.com/office/word/2010/wordprocessingInk" xmlns:wne="http://schemas.microsoft.com/office/word/2006/wordml" xmlns:wps="http://schemas.microsoft.com/office/word/2010/wordprocessingShape" mc:Ignorable="w14 w15 wp14">
   <w:body>
     <w:p/>
     <w:tbl>
@@ -17,6 +17,778 @@
           <w:tcPr>
             <w:tcW w:w="9350" w:type="dxa"/>
           </w:tcPr>
+          <w:p>
+            <w:r>
+              <w:rPr>
+                <w:noProof/>
+              </w:rPr>
+              <w:drawing>
+                <wp:inline distT="0" distB="0" distL="0" distR="0" wp14:anchorId="37C4E92D" wp14:editId="18322AFB">
+                  <wp:extent cx="5943600" cy="1351280"/>
+                  <wp:effectExtent l="0" t="0" r="0" b="1270"/>
+                  <wp:docPr id="5" name="Picture 5"/>
+                  <wp:cNvGraphicFramePr>
+                    <a:graphicFrameLocks xmlns:a="http://schemas.openxmlformats.org/drawingml/2006/main" noChangeAspect="1"/>
+                  </wp:cNvGraphicFramePr>
+                  <a:graphic xmlns:a="http://schemas.openxmlformats.org/drawingml/2006/main">
+                    <a:graphicData uri="http://schemas.openxmlformats.org/drawingml/2006/picture">
+                      <pic:pic xmlns:pic="http://schemas.openxmlformats.org/drawingml/2006/picture">
+                        <pic:nvPicPr>
+                          <pic:cNvPr id="1" name=""/>
+                          <pic:cNvPicPr/>
+                        </pic:nvPicPr>
+                        <pic:blipFill>
+                          <a:blip r:embed="rId6"/>
+                          <a:stretch>
+                            <a:fillRect/>
+                          </a:stretch>
+                        </pic:blipFill>
+                        <pic:spPr>
+                          <a:xfrm>
+                            <a:off x="0" y="0"/>
+                            <a:ext cx="5943600" cy="1351280"/>
+                          </a:xfrm>
+                          <a:prstGeom prst="rect">
+                            <a:avLst/>
+                          </a:prstGeom>
+                        </pic:spPr>
+                      </pic:pic>
+                    </a:graphicData>
+                  </a:graphic>
+                </wp:inline>
+              </w:drawing>
+            </w:r>
+          </w:p>
+        </w:tc>
+      </w:tr>
+      <w:tr>
+        <w:tc>
+          <w:tcPr>
+            <w:tcW w:w="9350" w:type="dxa"/>
+          </w:tcPr>
+          <w:p>
+            <w:r>
+              <w:rPr>
+                <w:noProof/>
+              </w:rPr>
+              <w:drawing>
+                <wp:inline distT="0" distB="0" distL="0" distR="0" wp14:anchorId="6815771B" wp14:editId="1A872B24">
+                  <wp:extent cx="5943600" cy="1634490"/>
+                  <wp:effectExtent l="0" t="0" r="0" b="3810"/>
+                  <wp:docPr id="6" name="Picture 6"/>
+                  <wp:cNvGraphicFramePr>
+                    <a:graphicFrameLocks xmlns:a="http://schemas.openxmlformats.org/drawingml/2006/main" noChangeAspect="1"/>
+                  </wp:cNvGraphicFramePr>
+                  <a:graphic xmlns:a="http://schemas.openxmlformats.org/drawingml/2006/main">
+                    <a:graphicData uri="http://schemas.openxmlformats.org/drawingml/2006/picture">
+                      <pic:pic xmlns:pic="http://schemas.openxmlformats.org/drawingml/2006/picture">
+                        <pic:nvPicPr>
+                          <pic:cNvPr id="1" name=""/>
+                          <pic:cNvPicPr/>
+                        </pic:nvPicPr>
+                        <pic:blipFill>
+                          <a:blip r:embed="rId7"/>
+                          <a:stretch>
+                            <a:fillRect/>
+                          </a:stretch>
+                        </pic:blipFill>
+                        <pic:spPr>
+                          <a:xfrm>
+                            <a:off x="0" y="0"/>
+                            <a:ext cx="5943600" cy="1634490"/>
+                          </a:xfrm>
+                          <a:prstGeom prst="rect">
+                            <a:avLst/>
+                          </a:prstGeom>
+                        </pic:spPr>
+                      </pic:pic>
+                    </a:graphicData>
+                  </a:graphic>
+                </wp:inline>
+              </w:drawing>
+            </w:r>
+          </w:p>
+          <w:p/>
+        </w:tc>
+      </w:tr>
+      <w:tr>
+        <w:tc>
+          <w:tcPr>
+            <w:tcW w:w="9350" w:type="dxa"/>
+          </w:tcPr>
+          <w:p>
+            <w:r>
+              <w:rPr>
+                <w:noProof/>
+              </w:rPr>
+              <w:drawing>
+                <wp:inline distT="0" distB="0" distL="0" distR="0" wp14:anchorId="3D49C768" wp14:editId="5273C556">
+                  <wp:extent cx="5943600" cy="1845310"/>
+                  <wp:effectExtent l="0" t="0" r="0" b="2540"/>
+                  <wp:docPr id="15" name="Picture 15"/>
+                  <wp:cNvGraphicFramePr>
+                    <a:graphicFrameLocks xmlns:a="http://schemas.openxmlformats.org/drawingml/2006/main" noChangeAspect="1"/>
+                  </wp:cNvGraphicFramePr>
+                  <a:graphic xmlns:a="http://schemas.openxmlformats.org/drawingml/2006/main">
+                    <a:graphicData uri="http://schemas.openxmlformats.org/drawingml/2006/picture">
+                      <pic:pic xmlns:pic="http://schemas.openxmlformats.org/drawingml/2006/picture">
+                        <pic:nvPicPr>
+                          <pic:cNvPr id="1" name=""/>
+                          <pic:cNvPicPr/>
+                        </pic:nvPicPr>
+                        <pic:blipFill>
+                          <a:blip r:embed="rId8"/>
+                          <a:stretch>
+                            <a:fillRect/>
+                          </a:stretch>
+                        </pic:blipFill>
+                        <pic:spPr>
+                          <a:xfrm>
+                            <a:off x="0" y="0"/>
+                            <a:ext cx="5943600" cy="1845310"/>
+                          </a:xfrm>
+                          <a:prstGeom prst="rect">
+                            <a:avLst/>
+                          </a:prstGeom>
+                        </pic:spPr>
+                      </pic:pic>
+                    </a:graphicData>
+                  </a:graphic>
+                </wp:inline>
+              </w:drawing>
+            </w:r>
+            <w:bookmarkStart w:id="0" w:name="_GoBack"/>
+            <w:bookmarkEnd w:id="0"/>
+          </w:p>
+        </w:tc>
+      </w:tr>
+      <w:tr>
+        <w:tc>
+          <w:tcPr>
+            <w:tcW w:w="9350" w:type="dxa"/>
+          </w:tcPr>
+          <w:p/>
+        </w:tc>
+      </w:tr>
+    </w:tbl>
+    <w:p>
+      <w:r>
+        <w:br w:type="page"/>
+      </w:r>
+    </w:p>
+    <w:p/>
+    <w:p/>
+    <w:tbl>
+      <w:tblPr>
+        <w:tblStyle w:val="TableGrid"/>
+        <w:tblW w:w="0" w:type="auto"/>
+        <w:tblLook w:val="04A0" w:firstRow="1" w:lastRow="0" w:firstColumn="1" w:lastColumn="0" w:noHBand="0" w:noVBand="1"/>
+      </w:tblPr>
+      <w:tblGrid>
+        <w:gridCol w:w="9350"/>
+      </w:tblGrid>
+      <w:tr>
+        <w:tc>
+          <w:tcPr>
+            <w:tcW w:w="9350" w:type="dxa"/>
+          </w:tcPr>
+          <w:p>
+            <w:pPr>
+              <w:rPr>
+                <w:b/>
+              </w:rPr>
+            </w:pPr>
+            <w:r>
+              <w:rPr>
+                <w:b/>
+              </w:rPr>
+              <w:t># Project 0: RESTful API</w:t>
+            </w:r>
+          </w:p>
+          <w:p>
+            <w:r>
+              <w:t>Tentative Due Date: August 11th</w:t>
+            </w:r>
+          </w:p>
+        </w:tc>
+      </w:tr>
+      <w:tr>
+        <w:tc>
+          <w:tcPr>
+            <w:tcW w:w="9350" w:type="dxa"/>
+          </w:tcPr>
+          <w:p>
+            <w:pPr>
+              <w:rPr>
+                <w:b/>
+              </w:rPr>
+            </w:pPr>
+            <w:r>
+              <w:rPr>
+                <w:b/>
+              </w:rPr>
+              <w:t>## Description</w:t>
+            </w:r>
+          </w:p>
+          <w:p>
+            <w:r>
+              <w:t>You are developing a simple API for a bank.</w:t>
+            </w:r>
+          </w:p>
+          <w:p>
+            <w:r>
+              <w:t xml:space="preserve">Leveraging Java 8 and following test driven development (TDD), create a RESTful API application that supports </w:t>
+            </w:r>
+            <w:r>
+              <w:rPr>
+                <w:highlight w:val="green"/>
+              </w:rPr>
+              <w:t>two main resources: clients and accounts.</w:t>
+            </w:r>
+          </w:p>
+        </w:tc>
+      </w:tr>
+      <w:tr>
+        <w:tc>
+          <w:tcPr>
+            <w:tcW w:w="9350" w:type="dxa"/>
+          </w:tcPr>
+          <w:p>
+            <w:r>
+              <w:t>### Technologies</w:t>
+            </w:r>
+          </w:p>
+          <w:p>
+            <w:pPr>
+              <w:rPr>
+                <w:highlight w:val="green"/>
+              </w:rPr>
+            </w:pPr>
+            <w:r>
+              <w:rPr>
+                <w:highlight w:val="green"/>
+              </w:rPr>
+              <w:t xml:space="preserve">1. </w:t>
+            </w:r>
+            <w:r>
+              <w:rPr>
+                <w:b/>
+                <w:highlight w:val="green"/>
+              </w:rPr>
+              <w:t>Java</w:t>
+            </w:r>
+          </w:p>
+          <w:p>
+            <w:pPr>
+              <w:rPr>
+                <w:highlight w:val="green"/>
+              </w:rPr>
+            </w:pPr>
+            <w:r>
+              <w:rPr>
+                <w:highlight w:val="green"/>
+              </w:rPr>
+              <w:t xml:space="preserve">2. </w:t>
+            </w:r>
+            <w:r>
+              <w:rPr>
+                <w:b/>
+                <w:highlight w:val="green"/>
+              </w:rPr>
+              <w:t>Javalin</w:t>
+            </w:r>
+          </w:p>
+          <w:p>
+            <w:pPr>
+              <w:rPr>
+                <w:highlight w:val="green"/>
+              </w:rPr>
+            </w:pPr>
+            <w:r>
+              <w:rPr>
+                <w:highlight w:val="green"/>
+              </w:rPr>
+              <w:t>3. JDBC</w:t>
+            </w:r>
+          </w:p>
+          <w:p>
+            <w:r>
+              <w:rPr>
+                <w:highlight w:val="green"/>
+              </w:rPr>
+              <w:t xml:space="preserve">4. Logback / </w:t>
+            </w:r>
+            <w:r>
+              <w:rPr>
+                <w:b/>
+                <w:highlight w:val="green"/>
+              </w:rPr>
+              <w:t>SLF4J</w:t>
+            </w:r>
+          </w:p>
+          <w:p>
+            <w:pPr>
+              <w:rPr>
+                <w:highlight w:val="green"/>
+              </w:rPr>
+            </w:pPr>
+            <w:r>
+              <w:rPr>
+                <w:highlight w:val="green"/>
+              </w:rPr>
+              <w:t xml:space="preserve">5. </w:t>
+            </w:r>
+            <w:r>
+              <w:rPr>
+                <w:b/>
+                <w:highlight w:val="green"/>
+              </w:rPr>
+              <w:t>JUnit</w:t>
+            </w:r>
+          </w:p>
+          <w:p>
+            <w:r>
+              <w:rPr>
+                <w:highlight w:val="green"/>
+              </w:rPr>
+              <w:t>6. Mockito</w:t>
+            </w:r>
+          </w:p>
+          <w:p>
+            <w:r>
+              <w:rPr>
+                <w:highlight w:val="green"/>
+              </w:rPr>
+              <w:t>7. MariaDB</w:t>
+            </w:r>
+          </w:p>
+        </w:tc>
+      </w:tr>
+      <w:tr>
+        <w:tc>
+          <w:tcPr>
+            <w:tcW w:w="9350" w:type="dxa"/>
+          </w:tcPr>
+          <w:p>
+            <w:r>
+              <w:rPr>
+                <w:b/>
+              </w:rPr>
+              <w:t>## Requirements</w:t>
+            </w:r>
+          </w:p>
+        </w:tc>
+      </w:tr>
+      <w:tr>
+        <w:tc>
+          <w:tcPr>
+            <w:tcW w:w="9350" w:type="dxa"/>
+          </w:tcPr>
+          <w:p>
+            <w:pPr>
+              <w:rPr>
+                <w:b/>
+              </w:rPr>
+            </w:pPr>
+            <w:r>
+              <w:rPr>
+                <w:b/>
+              </w:rPr>
+              <w:t>### Endpoint Requirements</w:t>
+            </w:r>
+          </w:p>
+          <w:p>
+            <w:r>
+              <w:t>The following endpoints and their respective verbs should support the operations as described. In the HTTP response, use appropriate status codes (as specific as possible) and response bodies where applicable.</w:t>
+            </w:r>
+          </w:p>
+          <w:p/>
+          <w:p>
+            <w:r>
+              <w:rPr>
+                <w:highlight w:val="green"/>
+              </w:rPr>
+              <w:t>- `POST /clients`: Creates a new client</w:t>
+            </w:r>
+          </w:p>
+          <w:p>
+            <w:r>
+              <w:rPr>
+                <w:highlight w:val="green"/>
+              </w:rPr>
+              <w:t>- `GET /clients`: Gets all clients</w:t>
+            </w:r>
+          </w:p>
+          <w:p>
+            <w:r>
+              <w:rPr>
+                <w:highlight w:val="green"/>
+              </w:rPr>
+              <w:t>- `GET /clients/{id}`: Get client with an id of X (if the client exists)</w:t>
+            </w:r>
+          </w:p>
+          <w:p>
+            <w:r>
+              <w:rPr>
+                <w:highlight w:val="green"/>
+              </w:rPr>
+              <w:t>- `PUT /clients/{id}`: Update client with an id of X (if the client exists)</w:t>
+            </w:r>
+          </w:p>
+          <w:p>
+            <w:r>
+              <w:t>- `DELETE /clients/{id}`: Delete client with an id of X (if the client exists)</w:t>
+            </w:r>
+          </w:p>
+          <w:p>
+            <w:r>
+              <w:t>- `POST /clients/{client_id}/accounts`: Create a new account for a client with id of X (if client exists)</w:t>
+            </w:r>
+          </w:p>
+          <w:p>
+            <w:r>
+              <w:rPr>
+                <w:highlight w:val="green"/>
+              </w:rPr>
+              <w:t>- `GET /clients/{client_id}/accounts`: Get all accounts for client with id of X (if client exists)</w:t>
+            </w:r>
+          </w:p>
+          <w:p>
+            <w:r>
+              <w:rPr>
+                <w:highlight w:val="green"/>
+              </w:rPr>
+              <w:t>- `GET /clients/{client_id}/accounts?amountLessThan=2000&amp;amountGreaterThan=400`: Get all accounts for client id of X with balances between 400 and 2000 (if client exists)</w:t>
+            </w:r>
+          </w:p>
+          <w:p>
+            <w:r>
+              <w:rPr>
+                <w:highlight w:val="green"/>
+              </w:rPr>
+              <w:t>- `GET /clients/{client_id}/accounts/{account_id}`: Get account with id of Y belonging to client with id of X (if client and account exist AND if account belongs to client)</w:t>
+            </w:r>
+          </w:p>
+          <w:p>
+            <w:r>
+              <w:t>- `PUT /clients/{client_id}/accounts/{account_id}`: Update account with id of Y belonging to client with id of X (if client and account exist AND if account belongs to client)</w:t>
+            </w:r>
+          </w:p>
+          <w:p>
+            <w:r>
+              <w:t>- `DELETE /clients/{client_id}/accounts/{account_id}`: Delete account with id of Y belonging to client with id of X (if client and account exist AND if account belongs to client)</w:t>
+            </w:r>
+          </w:p>
+          <w:p/>
+        </w:tc>
+      </w:tr>
+      <w:tr>
+        <w:tc>
+          <w:tcPr>
+            <w:tcW w:w="9350" w:type="dxa"/>
+          </w:tcPr>
+          <w:p>
+            <w:pPr>
+              <w:rPr>
+                <w:b/>
+              </w:rPr>
+            </w:pPr>
+            <w:r>
+              <w:rPr>
+                <w:b/>
+              </w:rPr>
+              <w:t>### General Requirements</w:t>
+            </w:r>
+          </w:p>
+          <w:p>
+            <w:r>
+              <w:rPr>
+                <w:highlight w:val="green"/>
+              </w:rPr>
+              <w:t>- Java 8</w:t>
+            </w:r>
+          </w:p>
+          <w:p>
+            <w:pPr>
+              <w:rPr>
+                <w:highlight w:val="green"/>
+              </w:rPr>
+            </w:pPr>
+            <w:r>
+              <w:rPr>
+                <w:highlight w:val="green"/>
+              </w:rPr>
+              <w:t>- Users of the application should be able to interact with it through a RESTful API utilizing HTTP</w:t>
+            </w:r>
+          </w:p>
+          <w:p>
+            <w:pPr>
+              <w:rPr>
+                <w:highlight w:val="green"/>
+              </w:rPr>
+            </w:pPr>
+            <w:r>
+              <w:rPr>
+                <w:highlight w:val="green"/>
+              </w:rPr>
+              <w:t>- 3 layered architecture</w:t>
+            </w:r>
+          </w:p>
+          <w:p>
+            <w:pPr>
+              <w:rPr>
+                <w:highlight w:val="green"/>
+              </w:rPr>
+            </w:pPr>
+            <w:r>
+              <w:rPr>
+                <w:highlight w:val="green"/>
+              </w:rPr>
+              <w:t xml:space="preserve">    - Controller (presentation) layer</w:t>
+            </w:r>
+          </w:p>
+          <w:p>
+            <w:pPr>
+              <w:rPr>
+                <w:highlight w:val="green"/>
+              </w:rPr>
+            </w:pPr>
+            <w:r>
+              <w:rPr>
+                <w:highlight w:val="green"/>
+              </w:rPr>
+              <w:t xml:space="preserve">    - Service (business logic) layer</w:t>
+            </w:r>
+          </w:p>
+          <w:p>
+            <w:r>
+              <w:rPr>
+                <w:highlight w:val="green"/>
+              </w:rPr>
+              <w:t xml:space="preserve">    - Data Access layer</w:t>
+            </w:r>
+          </w:p>
+          <w:p>
+            <w:r>
+              <w:t>- 80-90% test coverage for the **service layer</w:t>
+            </w:r>
+            <w:r>
+              <w:rPr>
+                <w:highlight w:val="green"/>
+              </w:rPr>
+              <w:t xml:space="preserve">** using </w:t>
+            </w:r>
+            <w:r>
+              <w:rPr>
+                <w:b/>
+                <w:highlight w:val="green"/>
+              </w:rPr>
+              <w:t>JUnit is required</w:t>
+            </w:r>
+          </w:p>
+          <w:p>
+            <w:r>
+              <w:lastRenderedPageBreak/>
+              <w:t xml:space="preserve">    </w:t>
+            </w:r>
+            <w:r>
+              <w:rPr>
+                <w:highlight w:val="green"/>
+              </w:rPr>
+              <w:t>- Utilize Mockito in order to mock DAO dependencies</w:t>
+            </w:r>
+          </w:p>
+          <w:p>
+            <w:pPr>
+              <w:rPr>
+                <w:highlight w:val="green"/>
+              </w:rPr>
+            </w:pPr>
+            <w:r>
+              <w:rPr>
+                <w:highlight w:val="green"/>
+              </w:rPr>
+              <w:t>- Logging should be accomplished using Logback</w:t>
+            </w:r>
+          </w:p>
+          <w:p>
+            <w:pPr>
+              <w:rPr>
+                <w:highlight w:val="green"/>
+              </w:rPr>
+            </w:pPr>
+            <w:r>
+              <w:rPr>
+                <w:highlight w:val="green"/>
+              </w:rPr>
+              <w:t xml:space="preserve">    - Have a mental model of what should ideally be logged in an application</w:t>
+            </w:r>
+          </w:p>
+          <w:p>
+            <w:pPr>
+              <w:rPr>
+                <w:highlight w:val="green"/>
+              </w:rPr>
+            </w:pPr>
+            <w:r>
+              <w:rPr>
+                <w:highlight w:val="green"/>
+              </w:rPr>
+              <w:t xml:space="preserve">        - Http Requests</w:t>
+            </w:r>
+          </w:p>
+          <w:p>
+            <w:pPr>
+              <w:rPr>
+                <w:highlight w:val="green"/>
+              </w:rPr>
+            </w:pPr>
+            <w:r>
+              <w:rPr>
+                <w:highlight w:val="green"/>
+              </w:rPr>
+              <w:t xml:space="preserve">        - Methods being executed</w:t>
+            </w:r>
+          </w:p>
+          <w:p>
+            <w:pPr>
+              <w:rPr>
+                <w:highlight w:val="green"/>
+              </w:rPr>
+            </w:pPr>
+            <w:r>
+              <w:rPr>
+                <w:highlight w:val="green"/>
+              </w:rPr>
+              <w:t xml:space="preserve">        - Exceptions</w:t>
+            </w:r>
+          </w:p>
+          <w:p>
+            <w:r>
+              <w:rPr>
+                <w:highlight w:val="green"/>
+              </w:rPr>
+              <w:t xml:space="preserve">        - etc.</w:t>
+            </w:r>
+          </w:p>
+          <w:p>
+            <w:r>
+              <w:rPr>
+                <w:highlight w:val="green"/>
+              </w:rPr>
+              <w:t>- Create a SQL script that will create a table schema and populate some data for your application</w:t>
+            </w:r>
+          </w:p>
+          <w:p>
+            <w:pPr>
+              <w:rPr>
+                <w:highlight w:val="green"/>
+              </w:rPr>
+            </w:pPr>
+            <w:r>
+              <w:rPr>
+                <w:highlight w:val="green"/>
+              </w:rPr>
+              <w:t>- Utilize JDBC in the application for data persistence</w:t>
+            </w:r>
+          </w:p>
+          <w:p>
+            <w:pPr>
+              <w:rPr>
+                <w:highlight w:val="green"/>
+              </w:rPr>
+            </w:pPr>
+            <w:r>
+              <w:rPr>
+                <w:highlight w:val="green"/>
+              </w:rPr>
+              <w:t xml:space="preserve">    - Must utilize the DAO design pattern</w:t>
+            </w:r>
+          </w:p>
+          <w:p>
+            <w:r>
+              <w:rPr>
+                <w:highlight w:val="green"/>
+              </w:rPr>
+              <w:t xml:space="preserve">    - MariaDB</w:t>
+            </w:r>
+          </w:p>
+          <w:p/>
+        </w:tc>
+      </w:tr>
+      <w:tr>
+        <w:tc>
+          <w:tcPr>
+            <w:tcW w:w="9350" w:type="dxa"/>
+          </w:tcPr>
+          <w:p>
+            <w:pPr>
+              <w:rPr>
+                <w:b/>
+              </w:rPr>
+            </w:pPr>
+            <w:r>
+              <w:rPr>
+                <w:b/>
+              </w:rPr>
+              <w:lastRenderedPageBreak/>
+              <w:t>### Stretch Goals</w:t>
+            </w:r>
+          </w:p>
+          <w:p>
+            <w:r>
+              <w:t>Remember that the above requirements are the minimum viable product (MVP). You can always look into adding more</w:t>
+            </w:r>
+          </w:p>
+          <w:p/>
+          <w:p>
+            <w:r>
+              <w:t>Here are some ideas:</w:t>
+            </w:r>
+          </w:p>
+          <w:p>
+            <w:r>
+              <w:rPr>
+                <w:highlight w:val="green"/>
+              </w:rPr>
+              <w:t>- Postman tests to verify API functionality</w:t>
+            </w:r>
+          </w:p>
+          <w:p>
+            <w:r>
+              <w:t>- Run the application as a standalone JAR</w:t>
+            </w:r>
+          </w:p>
+          <w:p>
+            <w:r>
+              <w:t>- Run the application on a docker image</w:t>
+            </w:r>
+          </w:p>
+          <w:p>
+            <w:r>
+              <w:t>- Deploy the application to an EC2 instance on AWS</w:t>
+            </w:r>
+          </w:p>
+          <w:p>
+            <w:r>
+              <w:t>- Use at least 1 stored procedure w/ MariaDB</w:t>
+            </w:r>
+          </w:p>
+          <w:p>
+            <w:r>
+              <w:t>- Login Functionality and Roles?</w:t>
+            </w:r>
+          </w:p>
+          <w:p>
+            <w:r>
+              <w:t xml:space="preserve">    - Research about Session management (HttpSession, Javalin's Access Manager, etc)</w:t>
+            </w:r>
+          </w:p>
+          <w:p>
+            <w:r>
+              <w:t>- Additional resources and RESTful endpoints (in addition to the clients and accounts resources in the main requirements)</w:t>
+            </w:r>
+          </w:p>
           <w:p/>
         </w:tc>
       </w:tr>
@@ -41,833 +813,6 @@
           <w:tcPr>
             <w:tcW w:w="9350" w:type="dxa"/>
           </w:tcPr>
-          <w:p/>
-        </w:tc>
-      </w:tr>
-    </w:tbl>
-    <w:p>
-      <w:r>
-        <w:br w:type="page"/>
-      </w:r>
-    </w:p>
-    <w:p/>
-    <w:p/>
-    <w:tbl>
-      <w:tblPr>
-        <w:tblStyle w:val="TableGrid"/>
-        <w:tblW w:w="0" w:type="auto"/>
-        <w:tblLook w:val="04A0" w:firstRow="1" w:lastRow="0" w:firstColumn="1" w:lastColumn="0" w:noHBand="0" w:noVBand="1"/>
-      </w:tblPr>
-      <w:tblGrid>
-        <w:gridCol w:w="9350"/>
-      </w:tblGrid>
-      <w:tr>
-        <w:tc>
-          <w:tcPr>
-            <w:tcW w:w="9350" w:type="dxa"/>
-          </w:tcPr>
-          <w:p>
-            <w:pPr>
-              <w:rPr>
-                <w:b/>
-              </w:rPr>
-            </w:pPr>
-            <w:r>
-              <w:rPr>
-                <w:b/>
-              </w:rPr>
-              <w:t># Project 0: RESTful API</w:t>
-            </w:r>
-          </w:p>
-          <w:p>
-            <w:r>
-              <w:t>Tentative Due Date: August 11th</w:t>
-            </w:r>
-          </w:p>
-        </w:tc>
-      </w:tr>
-      <w:tr>
-        <w:tc>
-          <w:tcPr>
-            <w:tcW w:w="9350" w:type="dxa"/>
-          </w:tcPr>
-          <w:p>
-            <w:pPr>
-              <w:rPr>
-                <w:b/>
-              </w:rPr>
-            </w:pPr>
-            <w:r>
-              <w:rPr>
-                <w:b/>
-              </w:rPr>
-              <w:t>## Description</w:t>
-            </w:r>
-          </w:p>
-          <w:p>
-            <w:r>
-              <w:t>You are developing a simple API for a bank.</w:t>
-            </w:r>
-          </w:p>
-          <w:p>
-            <w:r>
-              <w:t xml:space="preserve">Leveraging Java 8 and following test driven development (TDD), create a RESTful API application that supports </w:t>
-            </w:r>
-            <w:r>
-              <w:rPr>
-                <w:highlight w:val="green"/>
-              </w:rPr>
-              <w:t>two main resources: clients and accounts.</w:t>
-            </w:r>
-          </w:p>
-        </w:tc>
-      </w:tr>
-      <w:tr>
-        <w:tc>
-          <w:tcPr>
-            <w:tcW w:w="9350" w:type="dxa"/>
-          </w:tcPr>
-          <w:p>
-            <w:r>
-              <w:t>### Technologies</w:t>
-            </w:r>
-          </w:p>
-          <w:p>
-            <w:pPr>
-              <w:rPr>
-                <w:highlight w:val="green"/>
-              </w:rPr>
-            </w:pPr>
-            <w:r>
-              <w:rPr>
-                <w:highlight w:val="green"/>
-              </w:rPr>
-              <w:t xml:space="preserve">1. </w:t>
-            </w:r>
-            <w:r>
-              <w:rPr>
-                <w:b/>
-                <w:highlight w:val="green"/>
-              </w:rPr>
-              <w:t>Java</w:t>
-            </w:r>
-          </w:p>
-          <w:p>
-            <w:pPr>
-              <w:rPr>
-                <w:highlight w:val="green"/>
-              </w:rPr>
-            </w:pPr>
-            <w:r>
-              <w:rPr>
-                <w:highlight w:val="green"/>
-              </w:rPr>
-              <w:t xml:space="preserve">2. </w:t>
-            </w:r>
-            <w:proofErr w:type="spellStart"/>
-            <w:r>
-              <w:rPr>
-                <w:b/>
-                <w:highlight w:val="green"/>
-              </w:rPr>
-              <w:t>Javalin</w:t>
-            </w:r>
-            <w:proofErr w:type="spellEnd"/>
-          </w:p>
-          <w:p>
-            <w:pPr>
-              <w:rPr>
-                <w:highlight w:val="green"/>
-              </w:rPr>
-            </w:pPr>
-            <w:r>
-              <w:rPr>
-                <w:highlight w:val="green"/>
-              </w:rPr>
-              <w:t>3. JDBC</w:t>
-            </w:r>
-          </w:p>
-          <w:p>
-            <w:r>
-              <w:rPr>
-                <w:highlight w:val="green"/>
-              </w:rPr>
-              <w:t xml:space="preserve">4. </w:t>
-            </w:r>
-            <w:proofErr w:type="spellStart"/>
-            <w:r>
-              <w:rPr>
-                <w:highlight w:val="green"/>
-              </w:rPr>
-              <w:t>Logback</w:t>
-            </w:r>
-            <w:proofErr w:type="spellEnd"/>
-            <w:r>
-              <w:rPr>
-                <w:highlight w:val="green"/>
-              </w:rPr>
-              <w:t xml:space="preserve"> / </w:t>
-            </w:r>
-            <w:r>
-              <w:rPr>
-                <w:b/>
-                <w:highlight w:val="green"/>
-              </w:rPr>
-              <w:t>SLF4J</w:t>
-            </w:r>
-          </w:p>
-          <w:p>
-            <w:pPr>
-              <w:rPr>
-                <w:highlight w:val="green"/>
-              </w:rPr>
-            </w:pPr>
-            <w:r>
-              <w:rPr>
-                <w:highlight w:val="green"/>
-              </w:rPr>
-              <w:t xml:space="preserve">5. </w:t>
-            </w:r>
-            <w:r>
-              <w:rPr>
-                <w:b/>
-                <w:highlight w:val="green"/>
-              </w:rPr>
-              <w:t>JUnit</w:t>
-            </w:r>
-          </w:p>
-          <w:p>
-            <w:r>
-              <w:rPr>
-                <w:highlight w:val="green"/>
-              </w:rPr>
-              <w:t>6. Mockito</w:t>
-            </w:r>
-          </w:p>
-          <w:p>
-            <w:r>
-              <w:rPr>
-                <w:highlight w:val="green"/>
-              </w:rPr>
-              <w:t>7. MariaDB</w:t>
-            </w:r>
-          </w:p>
-        </w:tc>
-      </w:tr>
-      <w:tr>
-        <w:tc>
-          <w:tcPr>
-            <w:tcW w:w="9350" w:type="dxa"/>
-          </w:tcPr>
-          <w:p>
-            <w:r>
-              <w:rPr>
-                <w:b/>
-              </w:rPr>
-              <w:t>## Requirements</w:t>
-            </w:r>
-          </w:p>
-        </w:tc>
-      </w:tr>
-      <w:tr>
-        <w:tc>
-          <w:tcPr>
-            <w:tcW w:w="9350" w:type="dxa"/>
-          </w:tcPr>
-          <w:p>
-            <w:pPr>
-              <w:rPr>
-                <w:b/>
-              </w:rPr>
-            </w:pPr>
-            <w:r>
-              <w:rPr>
-                <w:b/>
-              </w:rPr>
-              <w:t>### Endpoint Requirements</w:t>
-            </w:r>
-          </w:p>
-          <w:p>
-            <w:r>
-              <w:t>The following endpoints and their respective verbs should support the operations as described. In the HTTP response, use appropriate status codes (as specific as possible) and response bodies where applicable.</w:t>
-            </w:r>
-          </w:p>
-          <w:p/>
-          <w:p>
-            <w:r>
-              <w:rPr>
-                <w:highlight w:val="green"/>
-              </w:rPr>
-              <w:t>- `POST /clients`: Creates a new client</w:t>
-            </w:r>
-          </w:p>
-          <w:p>
-            <w:r>
-              <w:rPr>
-                <w:highlight w:val="green"/>
-              </w:rPr>
-              <w:t>- `GET /clients`: Gets all clients</w:t>
-            </w:r>
-          </w:p>
-          <w:p>
-            <w:r>
-              <w:rPr>
-                <w:highlight w:val="green"/>
-              </w:rPr>
-              <w:t>- `GET /clients/{id}`: Get client with an id of X (if the client exists)</w:t>
-            </w:r>
-          </w:p>
-          <w:p>
-            <w:r>
-              <w:rPr>
-                <w:highlight w:val="green"/>
-              </w:rPr>
-              <w:t>- `PUT /clients/{id}`: Update client with an id of X (if the client exists)</w:t>
-            </w:r>
-          </w:p>
-          <w:p>
-            <w:r>
-              <w:t>- `DELETE /clients/{id}`: Delete client with an id of X (if the client exists)</w:t>
-            </w:r>
-          </w:p>
-          <w:p>
-            <w:r>
-              <w:t>- `POST /clients/{</w:t>
-            </w:r>
-            <w:proofErr w:type="spellStart"/>
-            <w:r>
-              <w:t>client_id</w:t>
-            </w:r>
-            <w:proofErr w:type="spellEnd"/>
-            <w:r>
-              <w:t>}/accounts`: Create a new account for a client with id of X (if client exists)</w:t>
-            </w:r>
-          </w:p>
-          <w:p>
-            <w:r>
-              <w:rPr>
-                <w:highlight w:val="green"/>
-              </w:rPr>
-              <w:t>- `GET /clients/{</w:t>
-            </w:r>
-            <w:proofErr w:type="spellStart"/>
-            <w:r>
-              <w:rPr>
-                <w:highlight w:val="green"/>
-              </w:rPr>
-              <w:t>client_id</w:t>
-            </w:r>
-            <w:proofErr w:type="spellEnd"/>
-            <w:r>
-              <w:rPr>
-                <w:highlight w:val="green"/>
-              </w:rPr>
-              <w:t>}/accounts`: Get all accounts for client with id of X (if client exists)</w:t>
-            </w:r>
-          </w:p>
-          <w:p>
-            <w:r>
-              <w:rPr>
-                <w:highlight w:val="green"/>
-              </w:rPr>
-              <w:t>- `GET /clients/{client_id}/accounts?amountLessThan=2000&amp;amountGreaterThan=400`: Get all accounts for client id of X with balances between 400 and 2000 (if client exists)</w:t>
-            </w:r>
-          </w:p>
-          <w:p>
-            <w:r>
-              <w:rPr>
-                <w:highlight w:val="green"/>
-              </w:rPr>
-              <w:t>- `GET /clients/{</w:t>
-            </w:r>
-            <w:proofErr w:type="spellStart"/>
-            <w:r>
-              <w:rPr>
-                <w:highlight w:val="green"/>
-              </w:rPr>
-              <w:t>client_id</w:t>
-            </w:r>
-            <w:proofErr w:type="spellEnd"/>
-            <w:r>
-              <w:rPr>
-                <w:highlight w:val="green"/>
-              </w:rPr>
-              <w:t>}/accounts/{</w:t>
-            </w:r>
-            <w:proofErr w:type="spellStart"/>
-            <w:r>
-              <w:rPr>
-                <w:highlight w:val="green"/>
-              </w:rPr>
-              <w:t>account_</w:t>
-            </w:r>
-            <w:proofErr w:type="gramStart"/>
-            <w:r>
-              <w:rPr>
-                <w:highlight w:val="green"/>
-              </w:rPr>
-              <w:t>id</w:t>
-            </w:r>
-            <w:proofErr w:type="spellEnd"/>
-            <w:r>
-              <w:rPr>
-                <w:highlight w:val="green"/>
-              </w:rPr>
-              <w:t>}`</w:t>
-            </w:r>
-            <w:proofErr w:type="gramEnd"/>
-            <w:r>
-              <w:rPr>
-                <w:highlight w:val="green"/>
-              </w:rPr>
-              <w:t>: Get account with id of Y belonging to client with id of X (if client and account exist AND if account belongs to client)</w:t>
-            </w:r>
-          </w:p>
-          <w:p>
-            <w:r>
-              <w:t>- `PUT /clients/{</w:t>
-            </w:r>
-            <w:proofErr w:type="spellStart"/>
-            <w:r>
-              <w:t>client_id</w:t>
-            </w:r>
-            <w:proofErr w:type="spellEnd"/>
-            <w:r>
-              <w:t>}/accounts/{</w:t>
-            </w:r>
-            <w:proofErr w:type="spellStart"/>
-            <w:r>
-              <w:t>account_</w:t>
-            </w:r>
-            <w:proofErr w:type="gramStart"/>
-            <w:r>
-              <w:t>id</w:t>
-            </w:r>
-            <w:proofErr w:type="spellEnd"/>
-            <w:r>
-              <w:t>}`</w:t>
-            </w:r>
-            <w:proofErr w:type="gramEnd"/>
-            <w:r>
-              <w:t>: Update account with id of Y belonging to client with id of X (if client and account exist AND if account belongs to client)</w:t>
-            </w:r>
-          </w:p>
-          <w:p>
-            <w:r>
-              <w:t>- `DELETE /clients/{</w:t>
-            </w:r>
-            <w:proofErr w:type="spellStart"/>
-            <w:r>
-              <w:t>client_id</w:t>
-            </w:r>
-            <w:proofErr w:type="spellEnd"/>
-            <w:r>
-              <w:t>}/accounts/{</w:t>
-            </w:r>
-            <w:proofErr w:type="spellStart"/>
-            <w:r>
-              <w:t>account_</w:t>
-            </w:r>
-            <w:proofErr w:type="gramStart"/>
-            <w:r>
-              <w:t>id</w:t>
-            </w:r>
-            <w:proofErr w:type="spellEnd"/>
-            <w:r>
-              <w:t>}`</w:t>
-            </w:r>
-            <w:proofErr w:type="gramEnd"/>
-            <w:r>
-              <w:t>: Delete account with id of Y belonging to client with id of X (if client and account exist AND if account belongs to client)</w:t>
-            </w:r>
-          </w:p>
-          <w:p/>
-        </w:tc>
-      </w:tr>
-      <w:tr>
-        <w:tc>
-          <w:tcPr>
-            <w:tcW w:w="9350" w:type="dxa"/>
-          </w:tcPr>
-          <w:p>
-            <w:pPr>
-              <w:rPr>
-                <w:b/>
-              </w:rPr>
-            </w:pPr>
-            <w:r>
-              <w:rPr>
-                <w:b/>
-              </w:rPr>
-              <w:t>### General Requirements</w:t>
-            </w:r>
-          </w:p>
-          <w:p>
-            <w:r>
-              <w:rPr>
-                <w:highlight w:val="green"/>
-              </w:rPr>
-              <w:t>- Java 8</w:t>
-            </w:r>
-          </w:p>
-          <w:p>
-            <w:pPr>
-              <w:rPr>
-                <w:highlight w:val="green"/>
-              </w:rPr>
-            </w:pPr>
-            <w:r>
-              <w:rPr>
-                <w:highlight w:val="green"/>
-              </w:rPr>
-              <w:t>- Users of the application should be able to interact with it through a RESTful API utilizing HTTP</w:t>
-            </w:r>
-          </w:p>
-          <w:p>
-            <w:pPr>
-              <w:rPr>
-                <w:highlight w:val="green"/>
-              </w:rPr>
-            </w:pPr>
-            <w:r>
-              <w:rPr>
-                <w:highlight w:val="green"/>
-              </w:rPr>
-              <w:t>- 3 layered architecture</w:t>
-            </w:r>
-          </w:p>
-          <w:p>
-            <w:pPr>
-              <w:rPr>
-                <w:highlight w:val="green"/>
-              </w:rPr>
-            </w:pPr>
-            <w:r>
-              <w:rPr>
-                <w:highlight w:val="green"/>
-              </w:rPr>
-              <w:t xml:space="preserve">    - Controller (presentation) layer</w:t>
-            </w:r>
-          </w:p>
-          <w:p>
-            <w:pPr>
-              <w:rPr>
-                <w:highlight w:val="green"/>
-              </w:rPr>
-            </w:pPr>
-            <w:r>
-              <w:rPr>
-                <w:highlight w:val="green"/>
-              </w:rPr>
-              <w:t xml:space="preserve">    - Service (business logic) layer</w:t>
-            </w:r>
-          </w:p>
-          <w:p>
-            <w:r>
-              <w:rPr>
-                <w:highlight w:val="green"/>
-              </w:rPr>
-              <w:t xml:space="preserve">    - Data Access layer</w:t>
-            </w:r>
-          </w:p>
-          <w:p>
-            <w:r>
-              <w:t>- 80-90% test coverage for the **service layer</w:t>
-            </w:r>
-            <w:r>
-              <w:rPr>
-                <w:highlight w:val="green"/>
-              </w:rPr>
-              <w:t xml:space="preserve">** using </w:t>
-            </w:r>
-            <w:r>
-              <w:rPr>
-                <w:b/>
-                <w:highlight w:val="green"/>
-              </w:rPr>
-              <w:t>JUnit is required</w:t>
-            </w:r>
-          </w:p>
-          <w:p>
-            <w:r>
-              <w:lastRenderedPageBreak/>
-              <w:t xml:space="preserve">    </w:t>
-            </w:r>
-            <w:r>
-              <w:rPr>
-                <w:highlight w:val="green"/>
-              </w:rPr>
-              <w:t xml:space="preserve">- Utilize Mockito </w:t>
-            </w:r>
-            <w:proofErr w:type="gramStart"/>
-            <w:r>
-              <w:rPr>
-                <w:highlight w:val="green"/>
-              </w:rPr>
-              <w:t>in order to</w:t>
-            </w:r>
-            <w:proofErr w:type="gramEnd"/>
-            <w:r>
-              <w:rPr>
-                <w:highlight w:val="green"/>
-              </w:rPr>
-              <w:t xml:space="preserve"> mock DAO dependencies</w:t>
-            </w:r>
-          </w:p>
-          <w:p>
-            <w:pPr>
-              <w:rPr>
-                <w:highlight w:val="green"/>
-              </w:rPr>
-            </w:pPr>
-            <w:r>
-              <w:rPr>
-                <w:highlight w:val="green"/>
-              </w:rPr>
-              <w:t xml:space="preserve">- Logging should be accomplished using </w:t>
-            </w:r>
-            <w:proofErr w:type="spellStart"/>
-            <w:r>
-              <w:rPr>
-                <w:highlight w:val="green"/>
-              </w:rPr>
-              <w:t>Logback</w:t>
-            </w:r>
-            <w:proofErr w:type="spellEnd"/>
-          </w:p>
-          <w:p>
-            <w:pPr>
-              <w:rPr>
-                <w:highlight w:val="green"/>
-              </w:rPr>
-            </w:pPr>
-            <w:r>
-              <w:rPr>
-                <w:highlight w:val="green"/>
-              </w:rPr>
-              <w:t xml:space="preserve">    - Have a mental model of what should ideally be logged in an application</w:t>
-            </w:r>
-          </w:p>
-          <w:p>
-            <w:pPr>
-              <w:rPr>
-                <w:highlight w:val="green"/>
-              </w:rPr>
-            </w:pPr>
-            <w:r>
-              <w:rPr>
-                <w:highlight w:val="green"/>
-              </w:rPr>
-              <w:t xml:space="preserve">        - Http Requests</w:t>
-            </w:r>
-          </w:p>
-          <w:p>
-            <w:pPr>
-              <w:rPr>
-                <w:highlight w:val="green"/>
-              </w:rPr>
-            </w:pPr>
-            <w:r>
-              <w:rPr>
-                <w:highlight w:val="green"/>
-              </w:rPr>
-              <w:t xml:space="preserve">        - Methods being executed</w:t>
-            </w:r>
-          </w:p>
-          <w:p>
-            <w:pPr>
-              <w:rPr>
-                <w:highlight w:val="green"/>
-              </w:rPr>
-            </w:pPr>
-            <w:r>
-              <w:rPr>
-                <w:highlight w:val="green"/>
-              </w:rPr>
-              <w:t xml:space="preserve">        - Exceptions</w:t>
-            </w:r>
-          </w:p>
-          <w:p>
-            <w:r>
-              <w:rPr>
-                <w:highlight w:val="green"/>
-              </w:rPr>
-              <w:t xml:space="preserve">        - etc.</w:t>
-            </w:r>
-          </w:p>
-          <w:p>
-            <w:r>
-              <w:rPr>
-                <w:highlight w:val="green"/>
-              </w:rPr>
-              <w:t>- Create a SQL script that will create a table schema and populate some data for your application</w:t>
-            </w:r>
-          </w:p>
-          <w:p>
-            <w:pPr>
-              <w:rPr>
-                <w:highlight w:val="green"/>
-              </w:rPr>
-            </w:pPr>
-            <w:r>
-              <w:rPr>
-                <w:highlight w:val="green"/>
-              </w:rPr>
-              <w:t>- Utilize JDBC in the application for data persistence</w:t>
-            </w:r>
-          </w:p>
-          <w:p>
-            <w:pPr>
-              <w:rPr>
-                <w:highlight w:val="green"/>
-              </w:rPr>
-            </w:pPr>
-            <w:r>
-              <w:rPr>
-                <w:highlight w:val="green"/>
-              </w:rPr>
-              <w:t xml:space="preserve">    - Must utilize the DAO design pattern</w:t>
-            </w:r>
-          </w:p>
-          <w:p>
-            <w:r>
-              <w:rPr>
-                <w:highlight w:val="green"/>
-              </w:rPr>
-              <w:t xml:space="preserve">    - MariaDB</w:t>
-            </w:r>
-          </w:p>
-          <w:p/>
-        </w:tc>
-      </w:tr>
-      <w:tr>
-        <w:tc>
-          <w:tcPr>
-            <w:tcW w:w="9350" w:type="dxa"/>
-          </w:tcPr>
-          <w:p>
-            <w:pPr>
-              <w:rPr>
-                <w:b/>
-              </w:rPr>
-            </w:pPr>
-            <w:r>
-              <w:rPr>
-                <w:b/>
-              </w:rPr>
-              <w:t>### Stretch Goals</w:t>
-            </w:r>
-          </w:p>
-          <w:p>
-            <w:r>
-              <w:t xml:space="preserve">Remember that the above requirements are the minimum viable product (MVP). You can always </w:t>
-            </w:r>
-            <w:proofErr w:type="gramStart"/>
-            <w:r>
-              <w:t>look into</w:t>
-            </w:r>
-            <w:proofErr w:type="gramEnd"/>
-            <w:r>
-              <w:t xml:space="preserve"> adding more</w:t>
-            </w:r>
-          </w:p>
-          <w:p/>
-          <w:p>
-            <w:r>
-              <w:t>Here are some ideas:</w:t>
-            </w:r>
-          </w:p>
-          <w:p>
-            <w:r>
-              <w:rPr>
-                <w:highlight w:val="green"/>
-              </w:rPr>
-              <w:t>- Postman tests to verify API functionality</w:t>
-            </w:r>
-          </w:p>
-          <w:p>
-            <w:r>
-              <w:t>- Run the application as a standalone JAR</w:t>
-            </w:r>
-          </w:p>
-          <w:p>
-            <w:r>
-              <w:t>- Run the application on a docker image</w:t>
-            </w:r>
-          </w:p>
-          <w:p>
-            <w:r>
-              <w:t>- Deploy the application to an EC2 instance on AWS</w:t>
-            </w:r>
-          </w:p>
-          <w:p>
-            <w:r>
-              <w:t>- Use at least 1 stored procedure w/ MariaDB</w:t>
-            </w:r>
-          </w:p>
-          <w:p>
-            <w:r>
-              <w:t>- Login Functionality and Roles?</w:t>
-            </w:r>
-          </w:p>
-          <w:p>
-            <w:r>
-              <w:t xml:space="preserve">    - Research about Session management (</w:t>
-            </w:r>
-            <w:proofErr w:type="spellStart"/>
-            <w:r>
-              <w:t>HttpSession</w:t>
-            </w:r>
-            <w:proofErr w:type="spellEnd"/>
-            <w:r>
-              <w:t xml:space="preserve">, </w:t>
-            </w:r>
-            <w:proofErr w:type="spellStart"/>
-            <w:r>
-              <w:t>Javalin's</w:t>
-            </w:r>
-            <w:proofErr w:type="spellEnd"/>
-            <w:r>
-              <w:t xml:space="preserve"> Access Manager, </w:t>
-            </w:r>
-            <w:proofErr w:type="spellStart"/>
-            <w:r>
-              <w:t>etc</w:t>
-            </w:r>
-            <w:proofErr w:type="spellEnd"/>
-            <w:r>
-              <w:t>)</w:t>
-            </w:r>
-          </w:p>
-          <w:p>
-            <w:r>
-              <w:t>- Additional resources and RESTful endpoints (in addition to the clients and accounts resources in the main requirements)</w:t>
-            </w:r>
-          </w:p>
-          <w:p/>
-        </w:tc>
-      </w:tr>
-      <w:tr>
-        <w:tc>
-          <w:tcPr>
-            <w:tcW w:w="9350" w:type="dxa"/>
-          </w:tcPr>
-          <w:p/>
-        </w:tc>
-      </w:tr>
-      <w:tr>
-        <w:tc>
-          <w:tcPr>
-            <w:tcW w:w="9350" w:type="dxa"/>
-          </w:tcPr>
-          <w:p/>
-        </w:tc>
-      </w:tr>
-      <w:tr>
-        <w:tc>
-          <w:tcPr>
-            <w:tcW w:w="9350" w:type="dxa"/>
-          </w:tcPr>
           <w:p>
             <w:r>
               <w:rPr>
@@ -1008,7 +953,7 @@
                           <pic:cNvPicPr/>
                         </pic:nvPicPr>
                         <pic:blipFill>
-                          <a:blip r:embed="rId6" cstate="print">
+                          <a:blip r:embed="rId9" cstate="print">
                             <a:extLst>
                               <a:ext uri="{28A0092B-C50C-407E-A947-70E740481C1C}">
                                 <a14:useLocalDpi xmlns:a14="http://schemas.microsoft.com/office/drawing/2010/main" val="0"/>
@@ -1049,14 +994,13 @@
                 <w:b/>
               </w:rPr>
             </w:pPr>
-            <w:proofErr w:type="spellStart"/>
-            <w:r>
-              <w:rPr>
-                <w:b/>
-              </w:rPr>
+            <w:r>
+              <w:rPr>
+                <w:b/>
+              </w:rPr>
+              <w:lastRenderedPageBreak/>
               <w:t>HashCode</w:t>
             </w:r>
-            <w:proofErr w:type="spellEnd"/>
           </w:p>
           <w:p>
             <w:pPr>
@@ -1111,39 +1055,13 @@
           </w:p>
           <w:p>
             <w:r>
-              <w:t xml:space="preserve">The purpose of the </w:t>
-            </w:r>
-            <w:proofErr w:type="spellStart"/>
-            <w:proofErr w:type="gramStart"/>
-            <w:r>
-              <w:t>hashCode</w:t>
-            </w:r>
-            <w:proofErr w:type="spellEnd"/>
-            <w:r>
-              <w:t>(</w:t>
-            </w:r>
-            <w:proofErr w:type="gramEnd"/>
-            <w:r>
-              <w:t>) method is to provide a numeric representation of an object's contents so as to provide an alternate mechanism to loosely identify it.</w:t>
+              <w:t>The purpose of the hashCode() method is to provide a numeric representation of an object's contents so as to provide an alternate mechanism to loosely identify it.</w:t>
             </w:r>
           </w:p>
           <w:p/>
           <w:p>
             <w:r>
-              <w:t xml:space="preserve">By default the </w:t>
-            </w:r>
-            <w:proofErr w:type="spellStart"/>
-            <w:proofErr w:type="gramStart"/>
-            <w:r>
-              <w:t>hashCode</w:t>
-            </w:r>
-            <w:proofErr w:type="spellEnd"/>
-            <w:r>
-              <w:t>(</w:t>
-            </w:r>
-            <w:proofErr w:type="gramEnd"/>
-            <w:r>
-              <w:t xml:space="preserve">) returns an integer that represents the </w:t>
+              <w:t xml:space="preserve">By default the hashCode() returns an integer that represents the </w:t>
             </w:r>
             <w:r>
               <w:rPr>
@@ -1152,92 +1070,28 @@
               <w:t>internal memory address of the object</w:t>
             </w:r>
             <w:r>
-              <w:t xml:space="preserve">. Where this comes in handy is in the creation and use of an important computer science data structure called a hash table. Hash tables map keys, which are values that result from a hash function (aka, </w:t>
-            </w:r>
-            <w:proofErr w:type="spellStart"/>
-            <w:proofErr w:type="gramStart"/>
-            <w:r>
-              <w:t>hashCode</w:t>
-            </w:r>
-            <w:proofErr w:type="spellEnd"/>
-            <w:r>
-              <w:t>(</w:t>
-            </w:r>
-            <w:proofErr w:type="gramEnd"/>
-            <w:r>
-              <w:t xml:space="preserve">) method), to a value of interest (i.e., the object the </w:t>
-            </w:r>
-            <w:proofErr w:type="spellStart"/>
-            <w:r>
-              <w:t>hashCode</w:t>
-            </w:r>
-            <w:proofErr w:type="spellEnd"/>
-            <w:r>
-              <w:t xml:space="preserve">() method was executed on). This becomes a very useful feature when dealing with moderate-to-large collections of items, because it is </w:t>
-            </w:r>
-            <w:r>
-              <w:rPr>
-                <w:b/>
-              </w:rPr>
-              <w:t xml:space="preserve">usually a lot faster to compute a hash value compared to linearly searching a </w:t>
-            </w:r>
-            <w:proofErr w:type="gramStart"/>
-            <w:r>
-              <w:rPr>
-                <w:b/>
-              </w:rPr>
-              <w:t>collection</w:t>
-            </w:r>
-            <w:r>
-              <w:t>, or</w:t>
-            </w:r>
-            <w:proofErr w:type="gramEnd"/>
-            <w:r>
-              <w:t xml:space="preserve"> having to resize and copy items in an array backing a collection when it's limit is reached.</w:t>
+              <w:t xml:space="preserve">. Where this comes in handy is in the creation and use of an important computer science data structure called a hash table. Hash tables map keys, which are values that result from a hash function (aka, hashCode() method), to a value of interest (i.e., the object the hashCode() method was executed on). This becomes a very useful feature when dealing with moderate-to-large collections of items, because it is </w:t>
+            </w:r>
+            <w:r>
+              <w:rPr>
+                <w:b/>
+              </w:rPr>
+              <w:t>usually a lot faster to compute a hash value compared to linearly searching a collection</w:t>
+            </w:r>
+            <w:r>
+              <w:t>, or having to resize and copy items in an array backing a collection when it's limit is reached.</w:t>
             </w:r>
           </w:p>
           <w:p/>
           <w:p>
             <w:r>
-              <w:t xml:space="preserve">The driving feature behind an efficient hash table is the ability to create a hash that is adequately unique for each object. Buried in that last sentence is the reason why I emphasized the need to override both </w:t>
-            </w:r>
-            <w:proofErr w:type="gramStart"/>
-            <w:r>
-              <w:t>equals(</w:t>
-            </w:r>
-            <w:proofErr w:type="gramEnd"/>
-            <w:r>
-              <w:t xml:space="preserve">Object) and </w:t>
-            </w:r>
-            <w:proofErr w:type="spellStart"/>
-            <w:r>
-              <w:t>hashCode</w:t>
-            </w:r>
-            <w:proofErr w:type="spellEnd"/>
-            <w:r>
-              <w:t>() in the prior article.</w:t>
+              <w:t>The driving feature behind an efficient hash table is the ability to create a hash that is adequately unique for each object. Buried in that last sentence is the reason why I emphasized the need to override both equals(Object) and hashCode() in the prior article.</w:t>
             </w:r>
           </w:p>
           <w:p/>
           <w:p>
             <w:r>
-              <w:t xml:space="preserve">If an object has implementation characteristics that require it to be logically distinct from others based on its </w:t>
-            </w:r>
-            <w:proofErr w:type="gramStart"/>
-            <w:r>
-              <w:t>content</w:t>
-            </w:r>
-            <w:proofErr w:type="gramEnd"/>
-            <w:r>
-              <w:t xml:space="preserve"> then it needs to produce as distinct a hash as reasonably possible. </w:t>
-            </w:r>
-            <w:proofErr w:type="gramStart"/>
-            <w:r>
-              <w:t>So</w:t>
-            </w:r>
-            <w:proofErr w:type="gramEnd"/>
-            <w:r>
-              <w:t xml:space="preserve"> two objects that are logically equivalent should produce the same hash, but it is sometimes unavoidable to have two logically different objects that may produce the same hash which is known as a collision. When collisions happen the colliding objects are placed in a metaphorical bucket and a secondary algorithm is used to differentiate them within their hash bucket.</w:t>
+              <w:t>If an object has implementation characteristics that require it to be logically distinct from others based on its content then it needs to produce as distinct a hash as reasonably possible. So two objects that are logically equivalent should produce the same hash, but it is sometimes unavoidable to have two logically different objects that may produce the same hash which is known as a collision. When collisions happen the colliding objects are placed in a metaphorical bucket and a secondary algorithm is used to differentiate them within their hash bucket.</w:t>
             </w:r>
           </w:p>
           <w:p/>
@@ -1254,14 +1108,12 @@
                 <w:b/>
               </w:rPr>
             </w:pPr>
-            <w:proofErr w:type="spellStart"/>
             <w:r>
               <w:rPr>
                 <w:b/>
               </w:rPr>
               <w:t>Logback</w:t>
             </w:r>
-            <w:proofErr w:type="spellEnd"/>
           </w:p>
           <w:p>
             <w:pPr>
@@ -1299,7 +1151,6 @@
               </w:rPr>
               <w:t>Overview. </w:t>
             </w:r>
-            <w:proofErr w:type="spellStart"/>
             <w:r>
               <w:rPr>
                 <w:rFonts w:ascii="Arial" w:hAnsi="Arial" w:cs="Arial"/>
@@ -1310,7 +1161,6 @@
               </w:rPr>
               <w:t>Logback</w:t>
             </w:r>
-            <w:proofErr w:type="spellEnd"/>
             <w:r>
               <w:rPr>
                 <w:rFonts w:ascii="Arial" w:hAnsi="Arial" w:cs="Arial"/>
@@ -1337,7 +1187,6 @@
               </w:rPr>
               <w:t> logging frameworks in the Java Community. It's a replacement for its predecessor, Log4j. </w:t>
             </w:r>
-            <w:proofErr w:type="spellStart"/>
             <w:r>
               <w:rPr>
                 <w:rFonts w:ascii="Arial" w:hAnsi="Arial" w:cs="Arial"/>
@@ -1348,7 +1197,6 @@
               </w:rPr>
               <w:t>Logback</w:t>
             </w:r>
-            <w:proofErr w:type="spellEnd"/>
             <w:r>
               <w:rPr>
                 <w:rFonts w:ascii="Arial" w:hAnsi="Arial" w:cs="Arial"/>
@@ -1377,15 +1225,10 @@
             </w:pPr>
           </w:p>
           <w:p>
-            <w:proofErr w:type="spellStart"/>
-            <w:r>
-              <w:t>Logback</w:t>
-            </w:r>
-            <w:proofErr w:type="spellEnd"/>
-            <w:r>
-              <w:t xml:space="preserve"> is intended as a successor to the popular log4j project, </w:t>
-            </w:r>
-            <w:hyperlink r:id="rId7" w:history="1">
+            <w:r>
+              <w:t>Logback is intended as a successor to the popular log4j project, </w:t>
+            </w:r>
+            <w:hyperlink r:id="rId10" w:history="1">
               <w:r>
                 <w:rPr>
                   <w:rStyle w:val="Hyperlink"/>
@@ -1399,85 +1242,16 @@
           </w:p>
           <w:p/>
           <w:p>
-            <w:proofErr w:type="spellStart"/>
-            <w:r>
-              <w:t>Logback's</w:t>
-            </w:r>
-            <w:proofErr w:type="spellEnd"/>
-            <w:r>
-              <w:t xml:space="preserve"> architecture is sufficiently generic </w:t>
-            </w:r>
-            <w:proofErr w:type="gramStart"/>
-            <w:r>
-              <w:t>so as to</w:t>
-            </w:r>
-            <w:proofErr w:type="gramEnd"/>
-            <w:r>
-              <w:t xml:space="preserve"> apply under different circumstances. At present time, </w:t>
-            </w:r>
-            <w:proofErr w:type="spellStart"/>
-            <w:r>
-              <w:t>logback</w:t>
-            </w:r>
-            <w:proofErr w:type="spellEnd"/>
-            <w:r>
-              <w:t xml:space="preserve"> is divided into three modules, </w:t>
-            </w:r>
-            <w:proofErr w:type="spellStart"/>
-            <w:r>
-              <w:t>logback</w:t>
-            </w:r>
-            <w:proofErr w:type="spellEnd"/>
-            <w:r>
-              <w:t xml:space="preserve">-core, </w:t>
-            </w:r>
-            <w:proofErr w:type="spellStart"/>
-            <w:r>
-              <w:t>logback</w:t>
-            </w:r>
-            <w:proofErr w:type="spellEnd"/>
-            <w:r>
-              <w:t xml:space="preserve">-classic and </w:t>
-            </w:r>
-            <w:proofErr w:type="spellStart"/>
-            <w:r>
-              <w:t>logback</w:t>
-            </w:r>
-            <w:proofErr w:type="spellEnd"/>
-            <w:r>
-              <w:t>-access.</w:t>
+            <w:r>
+              <w:t>Logback's architecture is sufficiently generic so as to apply under different circumstances. At present time, logback is divided into three modules, logback-core, logback-classic and logback-access.</w:t>
             </w:r>
           </w:p>
           <w:p/>
           <w:p>
             <w:r>
-              <w:t xml:space="preserve">The </w:t>
-            </w:r>
-            <w:proofErr w:type="spellStart"/>
-            <w:r>
-              <w:t>logback</w:t>
-            </w:r>
-            <w:proofErr w:type="spellEnd"/>
-            <w:r>
-              <w:t xml:space="preserve">-core module lays the groundwork for the other two modules. The </w:t>
-            </w:r>
-            <w:proofErr w:type="spellStart"/>
-            <w:r>
-              <w:t>logback</w:t>
-            </w:r>
-            <w:proofErr w:type="spellEnd"/>
-            <w:r>
-              <w:t xml:space="preserve">-classic module can be assimilated to a significantly improved version of log4j. Moreover, </w:t>
-            </w:r>
-            <w:proofErr w:type="spellStart"/>
-            <w:r>
-              <w:t>logback</w:t>
-            </w:r>
-            <w:proofErr w:type="spellEnd"/>
-            <w:r>
-              <w:t>-classic natively implements the </w:t>
-            </w:r>
-            <w:hyperlink r:id="rId8" w:history="1">
+              <w:t>The logback-core module lays the groundwork for the other two modules. The logback-classic module can be assimilated to a significantly improved version of log4j. Moreover, logback-classic natively implements the </w:t>
+            </w:r>
+            <w:hyperlink r:id="rId11" w:history="1">
               <w:r>
                 <w:rPr>
                   <w:rStyle w:val="Hyperlink"/>
@@ -1486,50 +1260,13 @@
               </w:r>
             </w:hyperlink>
             <w:r>
-              <w:t xml:space="preserve"> so that you can readily switch back and forth between </w:t>
-            </w:r>
-            <w:proofErr w:type="spellStart"/>
-            <w:r>
-              <w:t>logback</w:t>
-            </w:r>
-            <w:proofErr w:type="spellEnd"/>
-            <w:r>
-              <w:t xml:space="preserve"> and other logging frameworks such as log4j or </w:t>
-            </w:r>
-            <w:proofErr w:type="spellStart"/>
-            <w:proofErr w:type="gramStart"/>
-            <w:r>
-              <w:t>java.util</w:t>
-            </w:r>
-            <w:proofErr w:type="gramEnd"/>
-            <w:r>
-              <w:t>.logging</w:t>
-            </w:r>
-            <w:proofErr w:type="spellEnd"/>
-            <w:r>
-              <w:t xml:space="preserve"> (JUL).</w:t>
+              <w:t> so that you can readily switch back and forth between logback and other logging frameworks such as log4j or java.util.logging (JUL).</w:t>
             </w:r>
           </w:p>
           <w:p/>
           <w:p>
             <w:r>
-              <w:t xml:space="preserve">The </w:t>
-            </w:r>
-            <w:proofErr w:type="spellStart"/>
-            <w:r>
-              <w:t>logback</w:t>
-            </w:r>
-            <w:proofErr w:type="spellEnd"/>
-            <w:r>
-              <w:t xml:space="preserve">-access module integrates with Servlet containers, such as Tomcat and Jetty, to provide HTTP-access log functionality. Note that you could easily build your own module on top of </w:t>
-            </w:r>
-            <w:proofErr w:type="spellStart"/>
-            <w:r>
-              <w:t>logback</w:t>
-            </w:r>
-            <w:proofErr w:type="spellEnd"/>
-            <w:r>
-              <w:t>-core.</w:t>
+              <w:t>The logback-access module integrates with Servlet containers, such as Tomcat and Jetty, to provide HTTP-access log functionality. Note that you could easily build your own module on top of logback-core.</w:t>
             </w:r>
           </w:p>
           <w:p>
@@ -1556,6 +1293,7 @@
               <w:rPr>
                 <w:b/>
               </w:rPr>
+              <w:lastRenderedPageBreak/>
               <w:t>J</w:t>
             </w:r>
             <w:r>
@@ -1570,14 +1308,12 @@
               </w:rPr>
               <w:t xml:space="preserve"> </w:t>
             </w:r>
-            <w:proofErr w:type="spellStart"/>
             <w:r>
               <w:rPr>
                 <w:b/>
               </w:rPr>
               <w:t>databind</w:t>
             </w:r>
-            <w:proofErr w:type="spellEnd"/>
           </w:p>
           <w:p/>
           <w:p>
@@ -1608,43 +1344,7 @@
                 <w:color w:val="202124"/>
                 <w:shd w:val="clear" w:color="auto" w:fill="FFFFFF"/>
               </w:rPr>
-              <w:t xml:space="preserve">. It is of two </w:t>
-            </w:r>
-            <w:proofErr w:type="gramStart"/>
-            <w:r>
-              <w:rPr>
-                <w:rFonts w:ascii="Arial" w:hAnsi="Arial" w:cs="Arial"/>
-                <w:color w:val="202124"/>
-                <w:shd w:val="clear" w:color="auto" w:fill="FFFFFF"/>
-              </w:rPr>
-              <w:t>type</w:t>
-            </w:r>
-            <w:proofErr w:type="gramEnd"/>
-            <w:r>
-              <w:rPr>
-                <w:rFonts w:ascii="Arial" w:hAnsi="Arial" w:cs="Arial"/>
-                <w:color w:val="202124"/>
-                <w:shd w:val="clear" w:color="auto" w:fill="FFFFFF"/>
-              </w:rPr>
-              <w:t xml:space="preserve">. Simple Data Binding - Converts JSON to and from Java Maps, Lists, Strings, Numbers, </w:t>
-            </w:r>
-            <w:proofErr w:type="gramStart"/>
-            <w:r>
-              <w:rPr>
-                <w:rFonts w:ascii="Arial" w:hAnsi="Arial" w:cs="Arial"/>
-                <w:color w:val="202124"/>
-                <w:shd w:val="clear" w:color="auto" w:fill="FFFFFF"/>
-              </w:rPr>
-              <w:t>Booleans</w:t>
-            </w:r>
-            <w:proofErr w:type="gramEnd"/>
-            <w:r>
-              <w:rPr>
-                <w:rFonts w:ascii="Arial" w:hAnsi="Arial" w:cs="Arial"/>
-                <w:color w:val="202124"/>
-                <w:shd w:val="clear" w:color="auto" w:fill="FFFFFF"/>
-              </w:rPr>
-              <w:t xml:space="preserve"> and null objects.</w:t>
+              <w:t>. It is of two type. Simple Data Binding - Converts JSON to and from Java Maps, Lists, Strings, Numbers, Booleans and null objects.</w:t>
             </w:r>
           </w:p>
           <w:p>
@@ -1683,7 +1383,7 @@
                           <pic:cNvPicPr/>
                         </pic:nvPicPr>
                         <pic:blipFill>
-                          <a:blip r:embed="rId9"/>
+                          <a:blip r:embed="rId12"/>
                           <a:stretch>
                             <a:fillRect/>
                           </a:stretch>
@@ -1727,58 +1427,13 @@
             </w:r>
           </w:p>
           <w:p>
-            <w:proofErr w:type="gramStart"/>
-            <w:r>
-              <w:t>&lt;</w:t>
-            </w:r>
-            <w:proofErr w:type="spellStart"/>
-            <w:r>
-              <w:t>groupId</w:t>
-            </w:r>
-            <w:proofErr w:type="spellEnd"/>
-            <w:r>
-              <w:t>&gt;</w:t>
-            </w:r>
-            <w:proofErr w:type="spellStart"/>
-            <w:r>
-              <w:t>org.appache.maven</w:t>
-            </w:r>
-            <w:proofErr w:type="gramEnd"/>
-            <w:r>
-              <w:t>.plugins</w:t>
-            </w:r>
-            <w:proofErr w:type="spellEnd"/>
-            <w:r>
-              <w:t>&lt;/</w:t>
-            </w:r>
-            <w:proofErr w:type="spellStart"/>
-            <w:r>
-              <w:t>groupId</w:t>
-            </w:r>
-            <w:proofErr w:type="spellEnd"/>
-            <w:r>
-              <w:t>&gt;</w:t>
-            </w:r>
-          </w:p>
-          <w:p>
-            <w:r>
-              <w:t>&lt;</w:t>
-            </w:r>
-            <w:proofErr w:type="spellStart"/>
-            <w:r>
-              <w:t>artifactId</w:t>
-            </w:r>
-            <w:proofErr w:type="spellEnd"/>
-            <w:r>
-              <w:t>&gt;maven-assembly-plugin&lt;/</w:t>
-            </w:r>
-            <w:proofErr w:type="spellStart"/>
-            <w:r>
-              <w:t>artifactId</w:t>
-            </w:r>
-            <w:proofErr w:type="spellEnd"/>
-            <w:r>
-              <w:t>&gt;</w:t>
+            <w:r>
+              <w:t>&lt;groupId&gt;org.appache.maven.plugins&lt;/groupId&gt;</w:t>
+            </w:r>
+          </w:p>
+          <w:p>
+            <w:r>
+              <w:t>&lt;artifactId&gt;maven-assembly-plugin&lt;/artifactId&gt;</w:t>
             </w:r>
           </w:p>
           <w:p>
@@ -1831,7 +1486,7 @@
                     <pic:cNvPicPr/>
                   </pic:nvPicPr>
                   <pic:blipFill>
-                    <a:blip r:embed="rId10"/>
+                    <a:blip r:embed="rId13"/>
                     <a:stretch>
                       <a:fillRect/>
                     </a:stretch>
@@ -1853,15 +1508,8 @@
       </w:r>
     </w:p>
     <w:p>
-      <w:proofErr w:type="spellStart"/>
-      <w:proofErr w:type="gramStart"/>
-      <w:r>
-        <w:t>refactoring.guru</w:t>
-      </w:r>
-      <w:proofErr w:type="spellEnd"/>
-      <w:proofErr w:type="gramEnd"/>
-      <w:r>
-        <w:t>/design-patterns</w:t>
+      <w:r>
+        <w:t>refactoring.guru/design-patterns</w:t>
       </w:r>
     </w:p>
     <w:p/>
@@ -1887,7 +1535,7 @@
                     <pic:cNvPicPr/>
                   </pic:nvPicPr>
                   <pic:blipFill>
-                    <a:blip r:embed="rId11"/>
+                    <a:blip r:embed="rId14"/>
                     <a:stretch>
                       <a:fillRect/>
                     </a:stretch>
@@ -1930,7 +1578,7 @@
                     <pic:cNvPicPr/>
                   </pic:nvPicPr>
                   <pic:blipFill>
-                    <a:blip r:embed="rId12"/>
+                    <a:blip r:embed="rId15"/>
                     <a:stretch>
                       <a:fillRect/>
                     </a:stretch>
@@ -1973,7 +1621,7 @@
                     <pic:cNvPicPr/>
                   </pic:nvPicPr>
                   <pic:blipFill>
-                    <a:blip r:embed="rId13"/>
+                    <a:blip r:embed="rId16"/>
                     <a:stretch>
                       <a:fillRect/>
                     </a:stretch>
@@ -2016,7 +1664,7 @@
                     <pic:cNvPicPr/>
                   </pic:nvPicPr>
                   <pic:blipFill>
-                    <a:blip r:embed="rId14"/>
+                    <a:blip r:embed="rId17"/>
                     <a:stretch>
                       <a:fillRect/>
                     </a:stretch>
@@ -2069,7 +1717,7 @@
                     <pic:cNvPicPr/>
                   </pic:nvPicPr>
                   <pic:blipFill>
-                    <a:blip r:embed="rId15"/>
+                    <a:blip r:embed="rId18"/>
                     <a:stretch>
                       <a:fillRect/>
                     </a:stretch>
@@ -2142,7 +1790,7 @@
                     <pic:cNvPicPr/>
                   </pic:nvPicPr>
                   <pic:blipFill>
-                    <a:blip r:embed="rId16"/>
+                    <a:blip r:embed="rId19"/>
                     <a:stretch>
                       <a:fillRect/>
                     </a:stretch>
@@ -2181,23 +1829,13 @@
           <w:szCs w:val="18"/>
         </w:rPr>
       </w:pPr>
-      <w:proofErr w:type="spellStart"/>
       <w:r>
         <w:rPr>
           <w:rFonts w:ascii="Lucida Console" w:hAnsi="Lucida Console" w:cs="Lucida Console"/>
           <w:sz w:val="18"/>
           <w:szCs w:val="18"/>
         </w:rPr>
-        <w:t>mvn</w:t>
-      </w:r>
-      <w:proofErr w:type="spellEnd"/>
-      <w:r>
-        <w:rPr>
-          <w:rFonts w:ascii="Lucida Console" w:hAnsi="Lucida Console" w:cs="Lucida Console"/>
-          <w:sz w:val="18"/>
-          <w:szCs w:val="18"/>
-        </w:rPr>
-        <w:t xml:space="preserve"> --version</w:t>
+        <w:t>mvn --version</w:t>
       </w:r>
     </w:p>
     <w:p/>
@@ -2223,7 +1861,7 @@
                     <pic:cNvPicPr/>
                   </pic:nvPicPr>
                   <pic:blipFill>
-                    <a:blip r:embed="rId17"/>
+                    <a:blip r:embed="rId20"/>
                     <a:stretch>
                       <a:fillRect/>
                     </a:stretch>
@@ -2254,39 +1892,22 @@
       </w:r>
     </w:p>
     <w:p>
-      <w:proofErr w:type="gramStart"/>
       <w:r>
         <w:t>jdbc:mariadb://database-3.clwebyd8kmnl.us-east-2.rds.amazonaws.com:3306/jdbc_demo</w:t>
       </w:r>
-      <w:proofErr w:type="gramEnd"/>
-    </w:p>
-    <w:p>
-      <w:proofErr w:type="spellStart"/>
-      <w:proofErr w:type="gramStart"/>
-      <w:r>
-        <w:t>jdbc:mariadb</w:t>
-      </w:r>
-      <w:proofErr w:type="spellEnd"/>
-      <w:r>
-        <w:t>://</w:t>
+    </w:p>
+    <w:p>
+      <w:r>
+        <w:t>jdbc:mariadb://</w:t>
       </w:r>
       <w:r>
         <w:t>localhost:3306</w:t>
       </w:r>
-      <w:proofErr w:type="gramEnd"/>
     </w:p>
     <w:p/>
     <w:p>
       <w:r>
-        <w:t xml:space="preserve">my </w:t>
-      </w:r>
-      <w:proofErr w:type="spellStart"/>
-      <w:r>
-        <w:t>aws</w:t>
-      </w:r>
-      <w:proofErr w:type="spellEnd"/>
-      <w:r>
-        <w:t xml:space="preserve"> connection string</w:t>
+        <w:t>my aws connection string</w:t>
       </w:r>
     </w:p>
     <w:p>
@@ -2299,7 +1920,6 @@
           <w:shd w:val="clear" w:color="auto" w:fill="FFFFFF"/>
         </w:rPr>
       </w:pPr>
-      <w:proofErr w:type="gramStart"/>
       <w:r>
         <w:t>jdbc:mariadb://</w:t>
       </w:r>
@@ -2323,14 +1943,11 @@
         </w:rPr>
         <w:t>/jdbc_demo</w:t>
       </w:r>
-      <w:proofErr w:type="gramEnd"/>
-    </w:p>
-    <w:p>
-      <w:proofErr w:type="gramStart"/>
+    </w:p>
+    <w:p>
       <w:r>
         <w:t>jdbc:mariadb://database-1.cdigirn7b0ro.us-east-2.rds.amazonaws.com</w:t>
       </w:r>
-      <w:proofErr w:type="gramEnd"/>
     </w:p>
     <w:p>
       <w:r>
@@ -2339,42 +1956,18 @@
     </w:p>
     <w:p>
       <w:r>
-        <w:t>Could not connect to address=(</w:t>
-      </w:r>
-      <w:proofErr w:type="gramStart"/>
-      <w:r>
-        <w:t>host=database-1.cdigirn7b0ro.us-east-2.rds.amazonaws.com)(</w:t>
-      </w:r>
-      <w:proofErr w:type="gramEnd"/>
-      <w:r>
-        <w:t>port=3306)(type=master) : Socket fail to connect to host:database-1.cdigirn7b0ro.us-east-2.rds.amazonaws.com, port:3306. Connection timed out: connect</w:t>
+        <w:t>Could not connect to address=(host=database-1.cdigirn7b0ro.us-east-2.rds.amazonaws.com)(port=3306)(type=master) : Socket fail to connect to host:database-1.cdigirn7b0ro.us-east-2.rds.amazonaws.com, port:3306. Connection timed out: connect</w:t>
       </w:r>
     </w:p>
     <w:p>
       <w:r>
         <w:lastRenderedPageBreak/>
-        <w:t xml:space="preserve">  Socket fail to connect to </w:t>
-      </w:r>
-      <w:proofErr w:type="gramStart"/>
-      <w:r>
-        <w:t>host:database-1.cdigirn7b0ro.us-east-2.rds.amazonaws.com</w:t>
-      </w:r>
-      <w:proofErr w:type="gramEnd"/>
-      <w:r>
-        <w:t>, port:3306. Connection timed out: connect</w:t>
-      </w:r>
-    </w:p>
-    <w:p>
-      <w:r>
-        <w:t xml:space="preserve">  Socket fail to connect to </w:t>
-      </w:r>
-      <w:proofErr w:type="gramStart"/>
-      <w:r>
-        <w:t>host:database-1.cdigirn7b0ro.us-east-2.rds.amazonaws.com</w:t>
-      </w:r>
-      <w:proofErr w:type="gramEnd"/>
-      <w:r>
-        <w:t>, port:3306. Connection timed out: connect</w:t>
+        <w:t xml:space="preserve">  Socket fail to connect to host:database-1.cdigirn7b0ro.us-east-2.rds.amazonaws.com, port:3306. Connection timed out: connect</w:t>
+      </w:r>
+    </w:p>
+    <w:p>
+      <w:r>
+        <w:t xml:space="preserve">  Socket fail to connect to host:database-1.cdigirn7b0ro.us-east-2.rds.amazonaws.com, port:3306. Connection timed out: connect</w:t>
       </w:r>
     </w:p>
     <w:p>
@@ -2414,7 +2007,7 @@
                     <pic:cNvPicPr/>
                   </pic:nvPicPr>
                   <pic:blipFill>
-                    <a:blip r:embed="rId18"/>
+                    <a:blip r:embed="rId21"/>
                     <a:stretch>
                       <a:fillRect/>
                     </a:stretch>
@@ -2484,43 +2077,7 @@
                 <w:color w:val="202124"/>
                 <w:shd w:val="clear" w:color="auto" w:fill="FFFFFF"/>
               </w:rPr>
-              <w:t xml:space="preserve">; In this case, we use the 'localhost' </w:t>
-            </w:r>
-            <w:proofErr w:type="gramStart"/>
-            <w:r>
-              <w:rPr>
-                <w:rFonts w:ascii="Arial" w:hAnsi="Arial" w:cs="Arial"/>
-                <w:color w:val="202124"/>
-                <w:shd w:val="clear" w:color="auto" w:fill="FFFFFF"/>
-              </w:rPr>
-              <w:t>host-name</w:t>
-            </w:r>
-            <w:proofErr w:type="gramEnd"/>
-            <w:r>
-              <w:rPr>
-                <w:rFonts w:ascii="Arial" w:hAnsi="Arial" w:cs="Arial"/>
-                <w:color w:val="202124"/>
-                <w:shd w:val="clear" w:color="auto" w:fill="FFFFFF"/>
-              </w:rPr>
-              <w:t xml:space="preserve"> and not the server's IP. This practice is commonplace if you plan to SSH </w:t>
-            </w:r>
-            <w:proofErr w:type="gramStart"/>
-            <w:r>
-              <w:rPr>
-                <w:rFonts w:ascii="Arial" w:hAnsi="Arial" w:cs="Arial"/>
-                <w:color w:val="202124"/>
-                <w:shd w:val="clear" w:color="auto" w:fill="FFFFFF"/>
-              </w:rPr>
-              <w:t>in to</w:t>
-            </w:r>
-            <w:proofErr w:type="gramEnd"/>
-            <w:r>
-              <w:rPr>
-                <w:rFonts w:ascii="Arial" w:hAnsi="Arial" w:cs="Arial"/>
-                <w:color w:val="202124"/>
-                <w:shd w:val="clear" w:color="auto" w:fill="FFFFFF"/>
-              </w:rPr>
-              <w:t xml:space="preserve"> your server, or when using the local client to connect to a local MySQL server.</w:t>
+              <w:t>; In this case, we use the 'localhost' host-name and not the server's IP. This practice is commonplace if you plan to SSH in to your server, or when using the local client to connect to a local MySQL server.</w:t>
             </w:r>
           </w:p>
           <w:p/>
@@ -2632,18 +2189,7 @@
           <w:szCs w:val="20"/>
           <w:shd w:val="clear" w:color="auto" w:fill="E8F2FE"/>
         </w:rPr>
-        <w:t>'project0</w:t>
-      </w:r>
-      <w:proofErr w:type="gramStart"/>
-      <w:r>
-        <w:rPr>
-          <w:rFonts w:ascii="Consolas" w:hAnsi="Consolas" w:cs="Consolas"/>
-          <w:color w:val="008000"/>
-          <w:sz w:val="20"/>
-          <w:szCs w:val="20"/>
-          <w:shd w:val="clear" w:color="auto" w:fill="E8F2FE"/>
-        </w:rPr>
-        <w:t>'</w:t>
+        <w:t>'project0'</w:t>
       </w:r>
       <w:r>
         <w:rPr>
@@ -2655,7 +2201,6 @@
         </w:rPr>
         <w:t>;</w:t>
       </w:r>
-      <w:proofErr w:type="gramEnd"/>
     </w:p>
     <w:p>
       <w:pPr>
@@ -2721,7 +2266,7 @@
                     <pic:cNvPicPr/>
                   </pic:nvPicPr>
                   <pic:blipFill>
-                    <a:blip r:embed="rId19"/>
+                    <a:blip r:embed="rId22"/>
                     <a:stretch>
                       <a:fillRect/>
                     </a:stretch>
@@ -2754,7 +2299,7 @@
 </file>
 
 <file path=word/endnotes.xml><?xml version="1.0" encoding="utf-8"?>
-<w:endnotes xmlns:wpc="http://schemas.microsoft.com/office/word/2010/wordprocessingCanvas" xmlns:cx="http://schemas.microsoft.com/office/drawing/2014/chartex" xmlns:cx1="http://schemas.microsoft.com/office/drawing/2015/9/8/chartex" xmlns:cx2="http://schemas.microsoft.com/office/drawing/2015/10/21/chartex" xmlns:cx3="http://schemas.microsoft.com/office/drawing/2016/5/9/chartex" xmlns:cx4="http://schemas.microsoft.com/office/drawing/2016/5/10/chartex" xmlns:cx5="http://schemas.microsoft.com/office/drawing/2016/5/11/chartex" xmlns:cx6="http://schemas.microsoft.com/office/drawing/2016/5/12/chartex" xmlns:cx7="http://schemas.microsoft.com/office/drawing/2016/5/13/chartex" xmlns:cx8="http://schemas.microsoft.com/office/drawing/2016/5/14/chartex" xmlns:mc="http://schemas.openxmlformats.org/markup-compatibility/2006" xmlns:aink="http://schemas.microsoft.com/office/drawing/2016/ink" xmlns:am3d="http://schemas.microsoft.com/office/drawing/2017/model3d" xmlns:o="urn:schemas-microsoft-com:office:office" xmlns:r="http://schemas.openxmlformats.org/officeDocument/2006/relationships" xmlns:m="http://schemas.openxmlformats.org/officeDocument/2006/math" xmlns:v="urn:schemas-microsoft-com:vml" xmlns:wp14="http://schemas.microsoft.com/office/word/2010/wordprocessingDrawing" xmlns:wp="http://schemas.openxmlformats.org/drawingml/2006/wordprocessingDrawing" xmlns:w10="urn:schemas-microsoft-com:office:word" xmlns:w="http://schemas.openxmlformats.org/wordprocessingml/2006/main" xmlns:w14="http://schemas.microsoft.com/office/word/2010/wordml" xmlns:w15="http://schemas.microsoft.com/office/word/2012/wordml" xmlns:w16cex="http://schemas.microsoft.com/office/word/2018/wordml/cex" xmlns:w16cid="http://schemas.microsoft.com/office/word/2016/wordml/cid" xmlns:w16="http://schemas.microsoft.com/office/word/2018/wordml" xmlns:w16sdtdh="http://schemas.microsoft.com/office/word/2020/wordml/sdtdatahash" xmlns:w16se="http://schemas.microsoft.com/office/word/2015/wordml/symex" xmlns:wpg="http://schemas.microsoft.com/office/word/2010/wordprocessingGroup" xmlns:wpi="http://schemas.microsoft.com/office/word/2010/wordprocessingInk" xmlns:wne="http://schemas.microsoft.com/office/word/2006/wordml" xmlns:wps="http://schemas.microsoft.com/office/word/2010/wordprocessingShape" mc:Ignorable="w14 w15 w16se w16cid w16 w16cex w16sdtdh wp14">
+<w:endnotes xmlns:wpc="http://schemas.microsoft.com/office/word/2010/wordprocessingCanvas" xmlns:mc="http://schemas.openxmlformats.org/markup-compatibility/2006" xmlns:o="urn:schemas-microsoft-com:office:office" xmlns:r="http://schemas.openxmlformats.org/officeDocument/2006/relationships" xmlns:m="http://schemas.openxmlformats.org/officeDocument/2006/math" xmlns:v="urn:schemas-microsoft-com:vml" xmlns:wp14="http://schemas.microsoft.com/office/word/2010/wordprocessingDrawing" xmlns:wp="http://schemas.openxmlformats.org/drawingml/2006/wordprocessingDrawing" xmlns:w10="urn:schemas-microsoft-com:office:word" xmlns:w="http://schemas.openxmlformats.org/wordprocessingml/2006/main" xmlns:w14="http://schemas.microsoft.com/office/word/2010/wordml" xmlns:w15="http://schemas.microsoft.com/office/word/2012/wordml" xmlns:wpg="http://schemas.microsoft.com/office/word/2010/wordprocessingGroup" xmlns:wpi="http://schemas.microsoft.com/office/word/2010/wordprocessingInk" xmlns:wne="http://schemas.microsoft.com/office/word/2006/wordml" xmlns:wps="http://schemas.microsoft.com/office/word/2010/wordprocessingShape" mc:Ignorable="w14 w15 wp14">
   <w:endnote w:type="separator" w:id="-1">
     <w:p>
       <w:pPr>
@@ -2779,7 +2324,7 @@
 </file>
 
 <file path=word/footnotes.xml><?xml version="1.0" encoding="utf-8"?>
-<w:footnotes xmlns:wpc="http://schemas.microsoft.com/office/word/2010/wordprocessingCanvas" xmlns:cx="http://schemas.microsoft.com/office/drawing/2014/chartex" xmlns:cx1="http://schemas.microsoft.com/office/drawing/2015/9/8/chartex" xmlns:cx2="http://schemas.microsoft.com/office/drawing/2015/10/21/chartex" xmlns:cx3="http://schemas.microsoft.com/office/drawing/2016/5/9/chartex" xmlns:cx4="http://schemas.microsoft.com/office/drawing/2016/5/10/chartex" xmlns:cx5="http://schemas.microsoft.com/office/drawing/2016/5/11/chartex" xmlns:cx6="http://schemas.microsoft.com/office/drawing/2016/5/12/chartex" xmlns:cx7="http://schemas.microsoft.com/office/drawing/2016/5/13/chartex" xmlns:cx8="http://schemas.microsoft.com/office/drawing/2016/5/14/chartex" xmlns:mc="http://schemas.openxmlformats.org/markup-compatibility/2006" xmlns:aink="http://schemas.microsoft.com/office/drawing/2016/ink" xmlns:am3d="http://schemas.microsoft.com/office/drawing/2017/model3d" xmlns:o="urn:schemas-microsoft-com:office:office" xmlns:r="http://schemas.openxmlformats.org/officeDocument/2006/relationships" xmlns:m="http://schemas.openxmlformats.org/officeDocument/2006/math" xmlns:v="urn:schemas-microsoft-com:vml" xmlns:wp14="http://schemas.microsoft.com/office/word/2010/wordprocessingDrawing" xmlns:wp="http://schemas.openxmlformats.org/drawingml/2006/wordprocessingDrawing" xmlns:w10="urn:schemas-microsoft-com:office:word" xmlns:w="http://schemas.openxmlformats.org/wordprocessingml/2006/main" xmlns:w14="http://schemas.microsoft.com/office/word/2010/wordml" xmlns:w15="http://schemas.microsoft.com/office/word/2012/wordml" xmlns:w16cex="http://schemas.microsoft.com/office/word/2018/wordml/cex" xmlns:w16cid="http://schemas.microsoft.com/office/word/2016/wordml/cid" xmlns:w16="http://schemas.microsoft.com/office/word/2018/wordml" xmlns:w16sdtdh="http://schemas.microsoft.com/office/word/2020/wordml/sdtdatahash" xmlns:w16se="http://schemas.microsoft.com/office/word/2015/wordml/symex" xmlns:wpg="http://schemas.microsoft.com/office/word/2010/wordprocessingGroup" xmlns:wpi="http://schemas.microsoft.com/office/word/2010/wordprocessingInk" xmlns:wne="http://schemas.microsoft.com/office/word/2006/wordml" xmlns:wps="http://schemas.microsoft.com/office/word/2010/wordprocessingShape" mc:Ignorable="w14 w15 w16se w16cid w16 w16cex w16sdtdh wp14">
+<w:footnotes xmlns:wpc="http://schemas.microsoft.com/office/word/2010/wordprocessingCanvas" xmlns:mc="http://schemas.openxmlformats.org/markup-compatibility/2006" xmlns:o="urn:schemas-microsoft-com:office:office" xmlns:r="http://schemas.openxmlformats.org/officeDocument/2006/relationships" xmlns:m="http://schemas.openxmlformats.org/officeDocument/2006/math" xmlns:v="urn:schemas-microsoft-com:vml" xmlns:wp14="http://schemas.microsoft.com/office/word/2010/wordprocessingDrawing" xmlns:wp="http://schemas.openxmlformats.org/drawingml/2006/wordprocessingDrawing" xmlns:w10="urn:schemas-microsoft-com:office:word" xmlns:w="http://schemas.openxmlformats.org/wordprocessingml/2006/main" xmlns:w14="http://schemas.microsoft.com/office/word/2010/wordml" xmlns:w15="http://schemas.microsoft.com/office/word/2012/wordml" xmlns:wpg="http://schemas.microsoft.com/office/word/2010/wordprocessingGroup" xmlns:wpi="http://schemas.microsoft.com/office/word/2010/wordprocessingInk" xmlns:wne="http://schemas.microsoft.com/office/word/2006/wordml" xmlns:wps="http://schemas.microsoft.com/office/word/2010/wordprocessingShape" mc:Ignorable="w14 w15 wp14">
   <w:footnote w:type="separator" w:id="-1">
     <w:p>
       <w:pPr>
@@ -2804,7 +2349,7 @@
 </file>
 
 <file path=word/styles.xml><?xml version="1.0" encoding="utf-8"?>
-<w:styles xmlns:mc="http://schemas.openxmlformats.org/markup-compatibility/2006" xmlns:r="http://schemas.openxmlformats.org/officeDocument/2006/relationships" xmlns:w="http://schemas.openxmlformats.org/wordprocessingml/2006/main" xmlns:w14="http://schemas.microsoft.com/office/word/2010/wordml" xmlns:w15="http://schemas.microsoft.com/office/word/2012/wordml" xmlns:w16cex="http://schemas.microsoft.com/office/word/2018/wordml/cex" xmlns:w16cid="http://schemas.microsoft.com/office/word/2016/wordml/cid" xmlns:w16="http://schemas.microsoft.com/office/word/2018/wordml" xmlns:w16sdtdh="http://schemas.microsoft.com/office/word/2020/wordml/sdtdatahash" xmlns:w16se="http://schemas.microsoft.com/office/word/2015/wordml/symex" mc:Ignorable="w14 w15 w16se w16cid w16 w16cex w16sdtdh">
+<w:styles xmlns:mc="http://schemas.openxmlformats.org/markup-compatibility/2006" xmlns:r="http://schemas.openxmlformats.org/officeDocument/2006/relationships" xmlns:w="http://schemas.openxmlformats.org/wordprocessingml/2006/main" xmlns:w14="http://schemas.microsoft.com/office/word/2010/wordml" xmlns:w15="http://schemas.microsoft.com/office/word/2012/wordml" mc:Ignorable="w14 w15">
   <w:docDefaults>
     <w:rPrDefault>
       <w:rPr>
@@ -2820,7 +2365,7 @@
       </w:pPr>
     </w:pPrDefault>
   </w:docDefaults>
-  <w:latentStyles w:defLockedState="0" w:defUIPriority="99" w:defSemiHidden="0" w:defUnhideWhenUsed="0" w:defQFormat="0" w:count="376">
+  <w:latentStyles w:defLockedState="0" w:defUIPriority="99" w:defSemiHidden="0" w:defUnhideWhenUsed="0" w:defQFormat="0" w:count="371">
     <w:lsdException w:name="Normal" w:uiPriority="0" w:qFormat="1"/>
     <w:lsdException w:name="heading 1" w:uiPriority="9" w:qFormat="1"/>
     <w:lsdException w:name="heading 2" w:semiHidden="1" w:uiPriority="9" w:unhideWhenUsed="1" w:qFormat="1"/>
@@ -3192,11 +2737,6 @@
     <w:lsdException w:name="List Table 5 Dark Accent 6" w:uiPriority="50"/>
     <w:lsdException w:name="List Table 6 Colorful Accent 6" w:uiPriority="51"/>
     <w:lsdException w:name="List Table 7 Colorful Accent 6" w:uiPriority="52"/>
-    <w:lsdException w:name="Mention" w:semiHidden="1" w:unhideWhenUsed="1"/>
-    <w:lsdException w:name="Smart Hyperlink" w:semiHidden="1" w:unhideWhenUsed="1"/>
-    <w:lsdException w:name="Hashtag" w:semiHidden="1" w:unhideWhenUsed="1"/>
-    <w:lsdException w:name="Unresolved Mention" w:semiHidden="1" w:unhideWhenUsed="1"/>
-    <w:lsdException w:name="Smart Link" w:semiHidden="1" w:unhideWhenUsed="1"/>
   </w:latentStyles>
   <w:style w:type="paragraph" w:default="1" w:styleId="Normal">
     <w:name w:val="Normal"/>

</xml_diff>

<commit_message>
20210811 0609 final updates from tlw8748253 baseline for demo.
</commit_message>
<xml_diff>
--- a/docs/Project 0.docx
+++ b/docs/Project 0.docx
@@ -157,8 +157,6 @@
                 </wp:inline>
               </w:drawing>
             </w:r>
-            <w:bookmarkStart w:id="0" w:name="_GoBack"/>
-            <w:bookmarkEnd w:id="0"/>
           </w:p>
         </w:tc>
       </w:tr>
@@ -2287,7 +2285,95 @@
         </w:drawing>
       </w:r>
     </w:p>
+    <w:p>
+      <w:r>
+        <w:rPr>
+          <w:noProof/>
+        </w:rPr>
+        <w:drawing>
+          <wp:inline distT="0" distB="0" distL="0" distR="0" wp14:anchorId="5CE476BF" wp14:editId="43AC62D7">
+            <wp:extent cx="5219700" cy="3086100"/>
+            <wp:effectExtent l="0" t="0" r="0" b="0"/>
+            <wp:docPr id="16" name="Picture 16"/>
+            <wp:cNvGraphicFramePr>
+              <a:graphicFrameLocks xmlns:a="http://schemas.openxmlformats.org/drawingml/2006/main" noChangeAspect="1"/>
+            </wp:cNvGraphicFramePr>
+            <a:graphic xmlns:a="http://schemas.openxmlformats.org/drawingml/2006/main">
+              <a:graphicData uri="http://schemas.openxmlformats.org/drawingml/2006/picture">
+                <pic:pic xmlns:pic="http://schemas.openxmlformats.org/drawingml/2006/picture">
+                  <pic:nvPicPr>
+                    <pic:cNvPr id="1" name=""/>
+                    <pic:cNvPicPr/>
+                  </pic:nvPicPr>
+                  <pic:blipFill>
+                    <a:blip r:embed="rId23"/>
+                    <a:stretch>
+                      <a:fillRect/>
+                    </a:stretch>
+                  </pic:blipFill>
+                  <pic:spPr>
+                    <a:xfrm>
+                      <a:off x="0" y="0"/>
+                      <a:ext cx="5219700" cy="3086100"/>
+                    </a:xfrm>
+                    <a:prstGeom prst="rect">
+                      <a:avLst/>
+                    </a:prstGeom>
+                  </pic:spPr>
+                </pic:pic>
+              </a:graphicData>
+            </a:graphic>
+          </wp:inline>
+        </w:drawing>
+      </w:r>
+    </w:p>
     <w:p/>
+    <w:p/>
+    <w:p>
+      <w:r>
+        <w:rPr>
+          <w:noProof/>
+        </w:rPr>
+        <w:lastRenderedPageBreak/>
+        <w:drawing>
+          <wp:inline distT="0" distB="0" distL="0" distR="0" wp14:anchorId="1400230B" wp14:editId="644D272C">
+            <wp:extent cx="4819650" cy="1733550"/>
+            <wp:effectExtent l="0" t="0" r="0" b="0"/>
+            <wp:docPr id="17" name="Picture 17"/>
+            <wp:cNvGraphicFramePr>
+              <a:graphicFrameLocks xmlns:a="http://schemas.openxmlformats.org/drawingml/2006/main" noChangeAspect="1"/>
+            </wp:cNvGraphicFramePr>
+            <a:graphic xmlns:a="http://schemas.openxmlformats.org/drawingml/2006/main">
+              <a:graphicData uri="http://schemas.openxmlformats.org/drawingml/2006/picture">
+                <pic:pic xmlns:pic="http://schemas.openxmlformats.org/drawingml/2006/picture">
+                  <pic:nvPicPr>
+                    <pic:cNvPr id="1" name=""/>
+                    <pic:cNvPicPr/>
+                  </pic:nvPicPr>
+                  <pic:blipFill>
+                    <a:blip r:embed="rId24"/>
+                    <a:stretch>
+                      <a:fillRect/>
+                    </a:stretch>
+                  </pic:blipFill>
+                  <pic:spPr>
+                    <a:xfrm>
+                      <a:off x="0" y="0"/>
+                      <a:ext cx="4819650" cy="1733550"/>
+                    </a:xfrm>
+                    <a:prstGeom prst="rect">
+                      <a:avLst/>
+                    </a:prstGeom>
+                  </pic:spPr>
+                </pic:pic>
+              </a:graphicData>
+            </a:graphic>
+          </wp:inline>
+        </w:drawing>
+      </w:r>
+      <w:bookmarkStart w:id="0" w:name="_GoBack"/>
+      <w:bookmarkEnd w:id="0"/>
+    </w:p>
     <w:sectPr>
       <w:pgSz w:w="12240" w:h="15840"/>
       <w:pgMar w:top="1440" w:right="1440" w:bottom="1440" w:left="1440" w:header="720" w:footer="720" w:gutter="0"/>

</xml_diff>